<commit_message>
Sample changes to show how to use VS Code
</commit_message>
<xml_diff>
--- a/docs/The-Human-Element.docx
+++ b/docs/The-Human-Element.docx
@@ -31,7 +31,7 @@
         <w:pStyle w:val="Date"/>
       </w:pPr>
       <w:r>
-        <w:t xml:space="preserve">2025-01-18</w:t>
+        <w:t xml:space="preserve">2025-01-24</w:t>
       </w:r>
     </w:p>
     <w:sdt>
@@ -83,6 +83,14 @@
       </w:pPr>
       <w:r>
         <w:t xml:space="preserve">Current word count = 20498</w:t>
+      </w:r>
+    </w:p>
+    <w:p>
+      <w:pPr>
+        <w:pStyle w:val="BodyText"/>
+      </w:pPr>
+      <w:r>
+        <w:t xml:space="preserve">This is the preface</w:t>
       </w:r>
     </w:p>
     <w:bookmarkEnd w:id="20"/>
@@ -2947,6 +2955,14 @@
         <w:pStyle w:val="BodyText"/>
       </w:pPr>
       <w:r>
+        <w:t xml:space="preserve">Before we get started, I have a few words to say….</w:t>
+      </w:r>
+    </w:p>
+    <w:p>
+      <w:pPr>
+        <w:pStyle w:val="BodyText"/>
+      </w:pPr>
+      <w:r>
         <w:t xml:space="preserve">Previous chapters examined AI’s capabilities and limitations from technical and business perspectives. But to truly understand why human intelligence remains irreplaceable, we need to dig deeper into what makes human thinking unique. This takes us into philosophical territory that might seem abstract at first but has profound practical implications for business leaders and investors trying to navigate the AI revolution.</w:t>
       </w:r>
     </w:p>
@@ -10198,7 +10214,7 @@
       </w:r>
     </w:p>
     <w:bookmarkEnd w:id="163"/>
-    <w:bookmarkStart w:id="352" w:name="references"/>
+    <w:bookmarkStart w:id="355" w:name="references"/>
     <w:p>
       <w:pPr>
         <w:pStyle w:val="Heading1"/>
@@ -10207,7 +10223,7 @@
         <w:t xml:space="preserve">References</w:t>
       </w:r>
     </w:p>
-    <w:bookmarkStart w:id="351" w:name="refs"/>
+    <w:bookmarkStart w:id="354" w:name="refs"/>
     <w:bookmarkStart w:id="165" w:name="ref-abdin_phi-3_2024"/>
     <w:p>
       <w:pPr>
@@ -13696,7 +13712,7 @@
         <w:pStyle w:val="Bibliography"/>
       </w:pPr>
       <w:r>
-        <w:t xml:space="preserve">Larson, Erik J. 2021.</w:t>
+        <w:t xml:space="preserve">Larson, Erik J. 2021a.</w:t>
       </w:r>
       <w:r>
         <w:t xml:space="preserve"> </w:t>
@@ -13713,7 +13729,30 @@
       </w:r>
     </w:p>
     <w:bookmarkEnd w:id="244"/>
-    <w:bookmarkStart w:id="246" w:name="ref-lee_deep_2017"/>
+    <w:bookmarkStart w:id="245" w:name="ref-larson_myth_2021-1"/>
+    <w:p>
+      <w:pPr>
+        <w:pStyle w:val="Bibliography"/>
+      </w:pPr>
+      <w:r>
+        <w:t xml:space="preserve">———. 2021b.</w:t>
+      </w:r>
+      <w:r>
+        <w:t xml:space="preserve"> </w:t>
+      </w:r>
+      <w:r>
+        <w:rPr>
+          <w:i/>
+          <w:iCs/>
+        </w:rPr>
+        <w:t xml:space="preserve">The Myth of Artificial Intelligence: Why Computers Can’t Think the Way We Do</w:t>
+      </w:r>
+      <w:r>
+        <w:t xml:space="preserve">. Cambridge, Massachusetts: The Belknap Press of Harvard University Press.</w:t>
+      </w:r>
+    </w:p>
+    <w:bookmarkEnd w:id="245"/>
+    <w:bookmarkStart w:id="247" w:name="ref-lee_deep_2017"/>
     <w:p>
       <w:pPr>
         <w:pStyle w:val="Bibliography"/>
@@ -13827,7 +13866,7 @@
       <w:r>
         <w:t xml:space="preserve"> </w:t>
       </w:r>
-      <w:hyperlink r:id="rId245">
+      <w:hyperlink r:id="rId246">
         <w:r>
           <w:rPr>
             <w:rStyle w:val="Hyperlink"/>
@@ -13839,8 +13878,8 @@
         <w:t xml:space="preserve">.</w:t>
       </w:r>
     </w:p>
-    <w:bookmarkEnd w:id="246"/>
-    <w:bookmarkStart w:id="248" w:name="ref-drazen_benefits_2023"/>
+    <w:bookmarkEnd w:id="247"/>
+    <w:bookmarkStart w:id="249" w:name="ref-drazen_benefits_2023"/>
     <w:p>
       <w:pPr>
         <w:pStyle w:val="Bibliography"/>
@@ -13936,7 +13975,7 @@
       <w:r>
         <w:t xml:space="preserve"> </w:t>
       </w:r>
-      <w:hyperlink r:id="rId247">
+      <w:hyperlink r:id="rId248">
         <w:r>
           <w:rPr>
             <w:rStyle w:val="Hyperlink"/>
@@ -13948,8 +13987,8 @@
         <w:t xml:space="preserve">.</w:t>
       </w:r>
     </w:p>
-    <w:bookmarkEnd w:id="248"/>
-    <w:bookmarkStart w:id="249" w:name="ref-lee_ai_2023"/>
+    <w:bookmarkEnd w:id="249"/>
+    <w:bookmarkStart w:id="250" w:name="ref-lee_ai_2023"/>
     <w:p>
       <w:pPr>
         <w:pStyle w:val="Bibliography"/>
@@ -14020,8 +14059,8 @@
         <w:t xml:space="preserve">. 1st ed. Hoboken: Pearson.</w:t>
       </w:r>
     </w:p>
-    <w:bookmarkEnd w:id="249"/>
-    <w:bookmarkStart w:id="251" w:name="ref-leivada_dall-e_2022"/>
+    <w:bookmarkEnd w:id="250"/>
+    <w:bookmarkStart w:id="252" w:name="ref-leivada_dall-e_2022"/>
     <w:p>
       <w:pPr>
         <w:pStyle w:val="Bibliography"/>
@@ -14104,7 +14143,7 @@
       <w:r>
         <w:t xml:space="preserve"> </w:t>
       </w:r>
-      <w:hyperlink r:id="rId250">
+      <w:hyperlink r:id="rId251">
         <w:r>
           <w:rPr>
             <w:rStyle w:val="Hyperlink"/>
@@ -14116,8 +14155,8 @@
         <w:t xml:space="preserve">.</w:t>
       </w:r>
     </w:p>
-    <w:bookmarkEnd w:id="251"/>
-    <w:bookmarkStart w:id="253" w:name="ref-lenat_getting_2023"/>
+    <w:bookmarkEnd w:id="252"/>
+    <w:bookmarkStart w:id="254" w:name="ref-lenat_getting_2023"/>
     <w:p>
       <w:pPr>
         <w:pStyle w:val="Bibliography"/>
@@ -14200,7 +14239,7 @@
       <w:r>
         <w:t xml:space="preserve"> </w:t>
       </w:r>
-      <w:hyperlink r:id="rId252">
+      <w:hyperlink r:id="rId253">
         <w:r>
           <w:rPr>
             <w:rStyle w:val="Hyperlink"/>
@@ -14212,8 +14251,8 @@
         <w:t xml:space="preserve">.</w:t>
       </w:r>
     </w:p>
-    <w:bookmarkEnd w:id="253"/>
-    <w:bookmarkStart w:id="255" w:name="ref-li_transformer-lite_2024"/>
+    <w:bookmarkEnd w:id="254"/>
+    <w:bookmarkStart w:id="256" w:name="ref-li_transformer-lite_2024"/>
     <w:p>
       <w:pPr>
         <w:pStyle w:val="Bibliography"/>
@@ -14308,7 +14347,7 @@
       <w:r>
         <w:t xml:space="preserve"> </w:t>
       </w:r>
-      <w:hyperlink r:id="rId254">
+      <w:hyperlink r:id="rId255">
         <w:r>
           <w:rPr>
             <w:rStyle w:val="Hyperlink"/>
@@ -14320,8 +14359,8 @@
         <w:t xml:space="preserve">.</w:t>
       </w:r>
     </w:p>
-    <w:bookmarkEnd w:id="255"/>
-    <w:bookmarkStart w:id="257" w:name="ref-liu_evaluating_2023"/>
+    <w:bookmarkEnd w:id="256"/>
+    <w:bookmarkStart w:id="258" w:name="ref-liu_evaluating_2023"/>
     <w:p>
       <w:pPr>
         <w:pStyle w:val="Bibliography"/>
@@ -14377,7 +14416,7 @@
       <w:r>
         <w:t xml:space="preserve"> </w:t>
       </w:r>
-      <w:hyperlink r:id="rId256">
+      <w:hyperlink r:id="rId257">
         <w:r>
           <w:rPr>
             <w:rStyle w:val="Hyperlink"/>
@@ -14389,8 +14428,8 @@
         <w:t xml:space="preserve">.</w:t>
       </w:r>
     </w:p>
-    <w:bookmarkEnd w:id="257"/>
-    <w:bookmarkStart w:id="259" w:name="ref-liu_agentbench_2023"/>
+    <w:bookmarkEnd w:id="258"/>
+    <w:bookmarkStart w:id="260" w:name="ref-liu_agentbench_2023"/>
     <w:p>
       <w:pPr>
         <w:pStyle w:val="Bibliography"/>
@@ -14440,7 +14479,7 @@
       <w:r>
         <w:t xml:space="preserve"> </w:t>
       </w:r>
-      <w:hyperlink r:id="rId258">
+      <w:hyperlink r:id="rId259">
         <w:r>
           <w:rPr>
             <w:rStyle w:val="Hyperlink"/>
@@ -14452,8 +14491,8 @@
         <w:t xml:space="preserve">.</w:t>
       </w:r>
     </w:p>
-    <w:bookmarkEnd w:id="259"/>
-    <w:bookmarkStart w:id="261" w:name="ref-liu_mobilellm_2024"/>
+    <w:bookmarkEnd w:id="260"/>
+    <w:bookmarkStart w:id="262" w:name="ref-liu_mobilellm_2024"/>
     <w:p>
       <w:pPr>
         <w:pStyle w:val="Bibliography"/>
@@ -14548,7 +14587,7 @@
       <w:r>
         <w:t xml:space="preserve"> </w:t>
       </w:r>
-      <w:hyperlink r:id="rId260">
+      <w:hyperlink r:id="rId261">
         <w:r>
           <w:rPr>
             <w:rStyle w:val="Hyperlink"/>
@@ -14560,13 +14599,100 @@
         <w:t xml:space="preserve">.</w:t>
       </w:r>
     </w:p>
-    <w:bookmarkEnd w:id="261"/>
-    <w:bookmarkStart w:id="263" w:name="ref-lu_ai_2024"/>
+    <w:bookmarkEnd w:id="262"/>
+    <w:bookmarkStart w:id="264" w:name="ref-liu_monolith_2022"/>
     <w:p>
       <w:pPr>
         <w:pStyle w:val="Bibliography"/>
       </w:pPr>
       <w:r>
+        <w:t xml:space="preserve">Liu, Zhuoran, Leqi Zou, Xuan Zou, Caihua Wang, Biao Zhang, Da Tang, Bolin Zhu, et al. 2022.</w:t>
+      </w:r>
+      <w:r>
+        <w:t xml:space="preserve"> </w:t>
+      </w:r>
+      <w:r>
+        <w:t xml:space="preserve">“Monolith:</w:t>
+      </w:r>
+      <w:r>
+        <w:t xml:space="preserve"> </w:t>
+      </w:r>
+      <w:r>
+        <w:t xml:space="preserve">Real</w:t>
+      </w:r>
+      <w:r>
+        <w:t xml:space="preserve"> </w:t>
+      </w:r>
+      <w:r>
+        <w:t xml:space="preserve">Time</w:t>
+      </w:r>
+      <w:r>
+        <w:t xml:space="preserve"> </w:t>
+      </w:r>
+      <w:r>
+        <w:t xml:space="preserve">Recommendation</w:t>
+      </w:r>
+      <w:r>
+        <w:t xml:space="preserve"> </w:t>
+      </w:r>
+      <w:r>
+        <w:t xml:space="preserve">System</w:t>
+      </w:r>
+      <w:r>
+        <w:t xml:space="preserve"> </w:t>
+      </w:r>
+      <w:r>
+        <w:t xml:space="preserve">With</w:t>
+      </w:r>
+      <w:r>
+        <w:t xml:space="preserve"> </w:t>
+      </w:r>
+      <w:r>
+        <w:t xml:space="preserve">Collisionless</w:t>
+      </w:r>
+      <w:r>
+        <w:t xml:space="preserve"> </w:t>
+      </w:r>
+      <w:r>
+        <w:t xml:space="preserve">Embedding</w:t>
+      </w:r>
+      <w:r>
+        <w:t xml:space="preserve"> </w:t>
+      </w:r>
+      <w:r>
+        <w:t xml:space="preserve">Table</w:t>
+      </w:r>
+      <w:r>
+        <w:t xml:space="preserve">.”</w:t>
+      </w:r>
+      <w:r>
+        <w:t xml:space="preserve"> </w:t>
+      </w:r>
+      <w:r>
+        <w:t xml:space="preserve">arXiv.</w:t>
+      </w:r>
+      <w:r>
+        <w:t xml:space="preserve"> </w:t>
+      </w:r>
+      <w:hyperlink r:id="rId263">
+        <w:r>
+          <w:rPr>
+            <w:rStyle w:val="Hyperlink"/>
+          </w:rPr>
+          <w:t xml:space="preserve">https://doi.org/10.48550/ARXIV.2209.07663</w:t>
+        </w:r>
+      </w:hyperlink>
+      <w:r>
+        <w:t xml:space="preserve">.</w:t>
+      </w:r>
+    </w:p>
+    <w:bookmarkEnd w:id="264"/>
+    <w:bookmarkStart w:id="266" w:name="ref-lu_ai_2024"/>
+    <w:p>
+      <w:pPr>
+        <w:pStyle w:val="Bibliography"/>
+      </w:pPr>
+      <w:r>
         <w:t xml:space="preserve">Lu, Chris, Cong Lu, Robert Tjarko Lange, Jakob Foerster, Jeff Clune, and David Ha. 2024.</w:t>
       </w:r>
       <w:r>
@@ -14644,7 +14770,7 @@
       <w:r>
         <w:t xml:space="preserve"> </w:t>
       </w:r>
-      <w:hyperlink r:id="rId262">
+      <w:hyperlink r:id="rId265">
         <w:r>
           <w:rPr>
             <w:rStyle w:val="Hyperlink"/>
@@ -14656,8 +14782,8 @@
         <w:t xml:space="preserve">.</w:t>
       </w:r>
     </w:p>
-    <w:bookmarkEnd w:id="263"/>
-    <w:bookmarkStart w:id="265" w:name="ref-luo_biogpt_2022"/>
+    <w:bookmarkEnd w:id="266"/>
+    <w:bookmarkStart w:id="268" w:name="ref-luo_biogpt_2022"/>
     <w:p>
       <w:pPr>
         <w:pStyle w:val="Bibliography"/>
@@ -14696,7 +14822,7 @@
       <w:r>
         <w:t xml:space="preserve"> </w:t>
       </w:r>
-      <w:hyperlink r:id="rId264">
+      <w:hyperlink r:id="rId267">
         <w:r>
           <w:rPr>
             <w:rStyle w:val="Hyperlink"/>
@@ -14708,8 +14834,8 @@
         <w:t xml:space="preserve">.</w:t>
       </w:r>
     </w:p>
-    <w:bookmarkEnd w:id="265"/>
-    <w:bookmarkStart w:id="267" w:name="ref-lutsker_glucose_2024"/>
+    <w:bookmarkEnd w:id="268"/>
+    <w:bookmarkStart w:id="270" w:name="ref-lutsker_glucose_2024"/>
     <w:p>
       <w:pPr>
         <w:pStyle w:val="Bibliography"/>
@@ -14828,7 +14954,7 @@
       <w:r>
         <w:t xml:space="preserve"> </w:t>
       </w:r>
-      <w:hyperlink r:id="rId266">
+      <w:hyperlink r:id="rId269">
         <w:r>
           <w:rPr>
             <w:rStyle w:val="Hyperlink"/>
@@ -14840,8 +14966,8 @@
         <w:t xml:space="preserve">.</w:t>
       </w:r>
     </w:p>
-    <w:bookmarkEnd w:id="267"/>
-    <w:bookmarkStart w:id="269" w:name="ref-ma_lets_2023"/>
+    <w:bookmarkEnd w:id="270"/>
+    <w:bookmarkStart w:id="272" w:name="ref-ma_lets_2023"/>
     <w:p>
       <w:pPr>
         <w:pStyle w:val="Bibliography"/>
@@ -14924,7 +15050,7 @@
       <w:r>
         <w:t xml:space="preserve"> </w:t>
       </w:r>
-      <w:hyperlink r:id="rId268">
+      <w:hyperlink r:id="rId271">
         <w:r>
           <w:rPr>
             <w:rStyle w:val="Hyperlink"/>
@@ -14936,8 +15062,8 @@
         <w:t xml:space="preserve">.</w:t>
       </w:r>
     </w:p>
-    <w:bookmarkEnd w:id="269"/>
-    <w:bookmarkStart w:id="271" w:name="ref-mahowald_dissociating_2023"/>
+    <w:bookmarkEnd w:id="272"/>
+    <w:bookmarkStart w:id="274" w:name="ref-mahowald_dissociating_2023"/>
     <w:p>
       <w:pPr>
         <w:pStyle w:val="Bibliography"/>
@@ -14960,7 +15086,7 @@
       <w:r>
         <w:t xml:space="preserve"> </w:t>
       </w:r>
-      <w:hyperlink r:id="rId270">
+      <w:hyperlink r:id="rId273">
         <w:r>
           <w:rPr>
             <w:rStyle w:val="Hyperlink"/>
@@ -14972,8 +15098,8 @@
         <w:t xml:space="preserve">.</w:t>
       </w:r>
     </w:p>
-    <w:bookmarkEnd w:id="271"/>
-    <w:bookmarkStart w:id="273" w:name="ref-manathunga_aligning_2023"/>
+    <w:bookmarkEnd w:id="274"/>
+    <w:bookmarkStart w:id="276" w:name="ref-manathunga_aligning_2023"/>
     <w:p>
       <w:pPr>
         <w:pStyle w:val="Bibliography"/>
@@ -15035,7 +15161,7 @@
       <w:r>
         <w:t xml:space="preserve"> </w:t>
       </w:r>
-      <w:hyperlink r:id="rId272">
+      <w:hyperlink r:id="rId275">
         <w:r>
           <w:rPr>
             <w:rStyle w:val="Hyperlink"/>
@@ -15047,8 +15173,8 @@
         <w:t xml:space="preserve">.</w:t>
       </w:r>
     </w:p>
-    <w:bookmarkEnd w:id="273"/>
-    <w:bookmarkStart w:id="275" w:name="ref-mcduff_towards_2023"/>
+    <w:bookmarkEnd w:id="276"/>
+    <w:bookmarkStart w:id="278" w:name="ref-mcduff_towards_2023"/>
     <w:p>
       <w:pPr>
         <w:pStyle w:val="Bibliography"/>
@@ -15116,7 +15242,7 @@
       <w:r>
         <w:t xml:space="preserve"> </w:t>
       </w:r>
-      <w:hyperlink r:id="rId274">
+      <w:hyperlink r:id="rId277">
         <w:r>
           <w:rPr>
             <w:rStyle w:val="Hyperlink"/>
@@ -15128,8 +15254,8 @@
         <w:t xml:space="preserve">.</w:t>
       </w:r>
     </w:p>
-    <w:bookmarkEnd w:id="275"/>
-    <w:bookmarkStart w:id="277" w:name="ref-mesko_prompt_2023"/>
+    <w:bookmarkEnd w:id="278"/>
+    <w:bookmarkStart w:id="280" w:name="ref-mesko_prompt_2023"/>
     <w:p>
       <w:pPr>
         <w:pStyle w:val="Bibliography"/>
@@ -15222,7 +15348,7 @@
       <w:r>
         <w:t xml:space="preserve"> </w:t>
       </w:r>
-      <w:hyperlink r:id="rId276">
+      <w:hyperlink r:id="rId279">
         <w:r>
           <w:rPr>
             <w:rStyle w:val="Hyperlink"/>
@@ -15234,8 +15360,8 @@
         <w:t xml:space="preserve">.</w:t>
       </w:r>
     </w:p>
-    <w:bookmarkEnd w:id="277"/>
-    <w:bookmarkStart w:id="279" w:name="ref-mesko_imperative_2023"/>
+    <w:bookmarkEnd w:id="280"/>
+    <w:bookmarkStart w:id="282" w:name="ref-mesko_imperative_2023"/>
     <w:p>
       <w:pPr>
         <w:pStyle w:val="Bibliography"/>
@@ -15277,7 +15403,7 @@
       <w:r>
         <w:t xml:space="preserve"> </w:t>
       </w:r>
-      <w:hyperlink r:id="rId278">
+      <w:hyperlink r:id="rId281">
         <w:r>
           <w:rPr>
             <w:rStyle w:val="Hyperlink"/>
@@ -15289,8 +15415,8 @@
         <w:t xml:space="preserve">.</w:t>
       </w:r>
     </w:p>
-    <w:bookmarkEnd w:id="279"/>
-    <w:bookmarkStart w:id="281" w:name="ref-milliere_philosophical_2024"/>
+    <w:bookmarkEnd w:id="282"/>
+    <w:bookmarkStart w:id="284" w:name="ref-milliere_philosophical_2024"/>
     <w:p>
       <w:pPr>
         <w:pStyle w:val="Bibliography"/>
@@ -15391,7 +15517,7 @@
       <w:r>
         <w:t xml:space="preserve"> </w:t>
       </w:r>
-      <w:hyperlink r:id="rId280">
+      <w:hyperlink r:id="rId283">
         <w:r>
           <w:rPr>
             <w:rStyle w:val="Hyperlink"/>
@@ -15403,8 +15529,8 @@
         <w:t xml:space="preserve">.</w:t>
       </w:r>
     </w:p>
-    <w:bookmarkEnd w:id="281"/>
-    <w:bookmarkStart w:id="282" w:name="ref-narayanan_ai_2024"/>
+    <w:bookmarkEnd w:id="284"/>
+    <w:bookmarkStart w:id="285" w:name="ref-narayanan_ai_2024"/>
     <w:p>
       <w:pPr>
         <w:pStyle w:val="Bibliography"/>
@@ -15440,8 +15566,8 @@
         <w:t xml:space="preserve">. Princeton Oxford: Princeton University Press.</w:t>
       </w:r>
     </w:p>
-    <w:bookmarkEnd w:id="282"/>
-    <w:bookmarkStart w:id="284" w:name="ref-nori_capabilities_2023"/>
+    <w:bookmarkEnd w:id="285"/>
+    <w:bookmarkStart w:id="287" w:name="ref-nori_capabilities_2023"/>
     <w:p>
       <w:pPr>
         <w:pStyle w:val="Bibliography"/>
@@ -15488,7 +15614,7 @@
       <w:r>
         <w:t xml:space="preserve"> </w:t>
       </w:r>
-      <w:hyperlink r:id="rId283">
+      <w:hyperlink r:id="rId286">
         <w:r>
           <w:rPr>
             <w:rStyle w:val="Hyperlink"/>
@@ -15500,8 +15626,8 @@
         <w:t xml:space="preserve">.</w:t>
       </w:r>
     </w:p>
-    <w:bookmarkEnd w:id="284"/>
-    <w:bookmarkStart w:id="286" w:name="ref-oh_organ_2023"/>
+    <w:bookmarkEnd w:id="287"/>
+    <w:bookmarkStart w:id="289" w:name="ref-oh_organ_2023"/>
     <w:p>
       <w:pPr>
         <w:pStyle w:val="Bibliography"/>
@@ -15534,7 +15660,7 @@
       <w:r>
         <w:t xml:space="preserve"> </w:t>
       </w:r>
-      <w:hyperlink r:id="rId285">
+      <w:hyperlink r:id="rId288">
         <w:r>
           <w:rPr>
             <w:rStyle w:val="Hyperlink"/>
@@ -15546,8 +15672,8 @@
         <w:t xml:space="preserve">.</w:t>
       </w:r>
     </w:p>
-    <w:bookmarkEnd w:id="286"/>
-    <w:bookmarkStart w:id="288" w:name="ref-oren_proving_2023"/>
+    <w:bookmarkEnd w:id="289"/>
+    <w:bookmarkStart w:id="291" w:name="ref-oren_proving_2023"/>
     <w:p>
       <w:pPr>
         <w:pStyle w:val="Bibliography"/>
@@ -15621,7 +15747,7 @@
       <w:r>
         <w:t xml:space="preserve"> </w:t>
       </w:r>
-      <w:hyperlink r:id="rId287">
+      <w:hyperlink r:id="rId290">
         <w:r>
           <w:rPr>
             <w:rStyle w:val="Hyperlink"/>
@@ -15633,8 +15759,8 @@
         <w:t xml:space="preserve">.</w:t>
       </w:r>
     </w:p>
-    <w:bookmarkEnd w:id="288"/>
-    <w:bookmarkStart w:id="290" w:name="ref-pei_deepfake_2024"/>
+    <w:bookmarkEnd w:id="291"/>
+    <w:bookmarkStart w:id="293" w:name="ref-pei_deepfake_2024"/>
     <w:p>
       <w:pPr>
         <w:pStyle w:val="Bibliography"/>
@@ -15705,7 +15831,7 @@
       <w:r>
         <w:t xml:space="preserve"> </w:t>
       </w:r>
-      <w:hyperlink r:id="rId289">
+      <w:hyperlink r:id="rId292">
         <w:r>
           <w:rPr>
             <w:rStyle w:val="Hyperlink"/>
@@ -15717,8 +15843,8 @@
         <w:t xml:space="preserve">.</w:t>
       </w:r>
     </w:p>
-    <w:bookmarkEnd w:id="290"/>
-    <w:bookmarkStart w:id="292" w:name="ref-qian_merge_2023"/>
+    <w:bookmarkEnd w:id="293"/>
+    <w:bookmarkStart w:id="295" w:name="ref-qian_merge_2023"/>
     <w:p>
       <w:pPr>
         <w:pStyle w:val="Bibliography"/>
@@ -15816,7 +15942,7 @@
       <w:r>
         <w:t xml:space="preserve"> </w:t>
       </w:r>
-      <w:hyperlink r:id="rId291">
+      <w:hyperlink r:id="rId294">
         <w:r>
           <w:rPr>
             <w:rStyle w:val="Hyperlink"/>
@@ -15828,8 +15954,8 @@
         <w:t xml:space="preserve">.</w:t>
       </w:r>
     </w:p>
-    <w:bookmarkEnd w:id="292"/>
-    <w:bookmarkStart w:id="294" w:name="ref-qiu_towards_2024"/>
+    <w:bookmarkEnd w:id="295"/>
+    <w:bookmarkStart w:id="297" w:name="ref-qiu_towards_2024"/>
     <w:p>
       <w:pPr>
         <w:pStyle w:val="Bibliography"/>
@@ -15891,7 +16017,7 @@
       <w:r>
         <w:t xml:space="preserve"> </w:t>
       </w:r>
-      <w:hyperlink r:id="rId293">
+      <w:hyperlink r:id="rId296">
         <w:r>
           <w:rPr>
             <w:rStyle w:val="Hyperlink"/>
@@ -15903,8 +16029,8 @@
         <w:t xml:space="preserve">.</w:t>
       </w:r>
     </w:p>
-    <w:bookmarkEnd w:id="294"/>
-    <w:bookmarkStart w:id="296" w:name="ref-raji_fallacy_2022"/>
+    <w:bookmarkEnd w:id="297"/>
+    <w:bookmarkStart w:id="299" w:name="ref-raji_fallacy_2022"/>
     <w:p>
       <w:pPr>
         <w:pStyle w:val="Bibliography"/>
@@ -16065,7 +16191,7 @@
       <w:r>
         <w:t xml:space="preserve"> </w:t>
       </w:r>
-      <w:hyperlink r:id="rId295">
+      <w:hyperlink r:id="rId298">
         <w:r>
           <w:rPr>
             <w:rStyle w:val="Hyperlink"/>
@@ -16077,8 +16203,8 @@
         <w:t xml:space="preserve">.</w:t>
       </w:r>
     </w:p>
-    <w:bookmarkEnd w:id="296"/>
-    <w:bookmarkStart w:id="298" w:name="ref-rao_assessing_2023"/>
+    <w:bookmarkEnd w:id="299"/>
+    <w:bookmarkStart w:id="301" w:name="ref-rao_assessing_2023"/>
     <w:p>
       <w:pPr>
         <w:pStyle w:val="Bibliography"/>
@@ -16189,7 +16315,7 @@
       <w:r>
         <w:t xml:space="preserve"> </w:t>
       </w:r>
-      <w:hyperlink r:id="rId297">
+      <w:hyperlink r:id="rId300">
         <w:r>
           <w:rPr>
             <w:rStyle w:val="Hyperlink"/>
@@ -16201,8 +16327,8 @@
         <w:t xml:space="preserve">.</w:t>
       </w:r>
     </w:p>
-    <w:bookmarkEnd w:id="298"/>
-    <w:bookmarkStart w:id="300" w:name="ref-romera-paredes_mathematical_2024"/>
+    <w:bookmarkEnd w:id="301"/>
+    <w:bookmarkStart w:id="303" w:name="ref-romera-paredes_mathematical_2024"/>
     <w:p>
       <w:pPr>
         <w:pStyle w:val="Bibliography"/>
@@ -16235,7 +16361,7 @@
       <w:r>
         <w:t xml:space="preserve"> </w:t>
       </w:r>
-      <w:hyperlink r:id="rId299">
+      <w:hyperlink r:id="rId302">
         <w:r>
           <w:rPr>
             <w:rStyle w:val="Hyperlink"/>
@@ -16247,8 +16373,8 @@
         <w:t xml:space="preserve">.</w:t>
       </w:r>
     </w:p>
-    <w:bookmarkEnd w:id="300"/>
-    <w:bookmarkStart w:id="302" w:name="ref-rottger_political_2024"/>
+    <w:bookmarkEnd w:id="303"/>
+    <w:bookmarkStart w:id="305" w:name="ref-rottger_political_2024"/>
     <w:p>
       <w:pPr>
         <w:pStyle w:val="Bibliography"/>
@@ -16373,7 +16499,7 @@
       <w:r>
         <w:t xml:space="preserve"> </w:t>
       </w:r>
-      <w:hyperlink r:id="rId301">
+      <w:hyperlink r:id="rId304">
         <w:r>
           <w:rPr>
             <w:rStyle w:val="Hyperlink"/>
@@ -16385,8 +16511,8 @@
         <w:t xml:space="preserve">.</w:t>
       </w:r>
     </w:p>
-    <w:bookmarkEnd w:id="302"/>
-    <w:bookmarkStart w:id="304" w:name="ref-rozado_political_2023"/>
+    <w:bookmarkEnd w:id="305"/>
+    <w:bookmarkStart w:id="307" w:name="ref-rozado_political_2023"/>
     <w:p>
       <w:pPr>
         <w:pStyle w:val="Bibliography"/>
@@ -16446,7 +16572,7 @@
       <w:r>
         <w:t xml:space="preserve"> </w:t>
       </w:r>
-      <w:hyperlink r:id="rId303">
+      <w:hyperlink r:id="rId306">
         <w:r>
           <w:rPr>
             <w:rStyle w:val="Hyperlink"/>
@@ -16458,8 +16584,8 @@
         <w:t xml:space="preserve">.</w:t>
       </w:r>
     </w:p>
-    <w:bookmarkEnd w:id="304"/>
-    <w:bookmarkStart w:id="306" w:name="ref-rozado_political_2024"/>
+    <w:bookmarkEnd w:id="307"/>
+    <w:bookmarkStart w:id="309" w:name="ref-rozado_political_2024"/>
     <w:p>
       <w:pPr>
         <w:pStyle w:val="Bibliography"/>
@@ -16509,7 +16635,7 @@
       <w:r>
         <w:t xml:space="preserve"> </w:t>
       </w:r>
-      <w:hyperlink r:id="rId305">
+      <w:hyperlink r:id="rId308">
         <w:r>
           <w:rPr>
             <w:rStyle w:val="Hyperlink"/>
@@ -16521,8 +16647,8 @@
         <w:t xml:space="preserve">.</w:t>
       </w:r>
     </w:p>
-    <w:bookmarkEnd w:id="306"/>
-    <w:bookmarkStart w:id="308" w:name="ref-saab_capabilities_2024"/>
+    <w:bookmarkEnd w:id="309"/>
+    <w:bookmarkStart w:id="311" w:name="ref-saab_capabilities_2024"/>
     <w:p>
       <w:pPr>
         <w:pStyle w:val="Bibliography"/>
@@ -16572,7 +16698,7 @@
       <w:r>
         <w:t xml:space="preserve"> </w:t>
       </w:r>
-      <w:hyperlink r:id="rId307">
+      <w:hyperlink r:id="rId310">
         <w:r>
           <w:rPr>
             <w:rStyle w:val="Hyperlink"/>
@@ -16584,8 +16710,8 @@
         <w:t xml:space="preserve">.</w:t>
       </w:r>
     </w:p>
-    <w:bookmarkEnd w:id="308"/>
-    <w:bookmarkStart w:id="310" w:name="ref-sastry_computing_2024"/>
+    <w:bookmarkEnd w:id="311"/>
+    <w:bookmarkStart w:id="313" w:name="ref-sastry_computing_2024"/>
     <w:p>
       <w:pPr>
         <w:pStyle w:val="Bibliography"/>
@@ -16647,7 +16773,7 @@
       <w:r>
         <w:t xml:space="preserve"> </w:t>
       </w:r>
-      <w:hyperlink r:id="rId309">
+      <w:hyperlink r:id="rId312">
         <w:r>
           <w:rPr>
             <w:rStyle w:val="Hyperlink"/>
@@ -16659,8 +16785,8 @@
         <w:t xml:space="preserve">.</w:t>
       </w:r>
     </w:p>
-    <w:bookmarkEnd w:id="310"/>
-    <w:bookmarkStart w:id="312" w:name="ref-shumailov_curse_2023"/>
+    <w:bookmarkEnd w:id="313"/>
+    <w:bookmarkStart w:id="315" w:name="ref-shumailov_curse_2023"/>
     <w:p>
       <w:pPr>
         <w:pStyle w:val="Bibliography"/>
@@ -16749,7 +16875,7 @@
       <w:r>
         <w:t xml:space="preserve"> </w:t>
       </w:r>
-      <w:hyperlink r:id="rId311">
+      <w:hyperlink r:id="rId314">
         <w:r>
           <w:rPr>
             <w:rStyle w:val="Hyperlink"/>
@@ -16761,8 +16887,8 @@
         <w:t xml:space="preserve">.</w:t>
       </w:r>
     </w:p>
-    <w:bookmarkEnd w:id="312"/>
-    <w:bookmarkStart w:id="314" w:name="ref-singhal_large_2023"/>
+    <w:bookmarkEnd w:id="315"/>
+    <w:bookmarkStart w:id="317" w:name="ref-singhal_large_2023"/>
     <w:p>
       <w:pPr>
         <w:pStyle w:val="Bibliography"/>
@@ -16795,7 +16921,7 @@
       <w:r>
         <w:t xml:space="preserve"> </w:t>
       </w:r>
-      <w:hyperlink r:id="rId313">
+      <w:hyperlink r:id="rId316">
         <w:r>
           <w:rPr>
             <w:rStyle w:val="Hyperlink"/>
@@ -16807,8 +16933,8 @@
         <w:t xml:space="preserve">.</w:t>
       </w:r>
     </w:p>
-    <w:bookmarkEnd w:id="314"/>
-    <w:bookmarkStart w:id="316" w:name="ref-sun_artificial_2023"/>
+    <w:bookmarkEnd w:id="317"/>
+    <w:bookmarkStart w:id="319" w:name="ref-sun_artificial_2023"/>
     <w:p>
       <w:pPr>
         <w:pStyle w:val="Bibliography"/>
@@ -16841,7 +16967,7 @@
       <w:r>
         <w:t xml:space="preserve"> </w:t>
       </w:r>
-      <w:hyperlink r:id="rId315">
+      <w:hyperlink r:id="rId318">
         <w:r>
           <w:rPr>
             <w:rStyle w:val="Hyperlink"/>
@@ -16853,8 +16979,8 @@
         <w:t xml:space="preserve">.</w:t>
       </w:r>
     </w:p>
-    <w:bookmarkEnd w:id="316"/>
-    <w:bookmarkStart w:id="318" w:name="ref-tian_spreadsheetllm_2024"/>
+    <w:bookmarkEnd w:id="319"/>
+    <w:bookmarkStart w:id="321" w:name="ref-tian_spreadsheetllm_2024"/>
     <w:p>
       <w:pPr>
         <w:pStyle w:val="Bibliography"/>
@@ -16922,7 +17048,7 @@
       <w:r>
         <w:t xml:space="preserve"> </w:t>
       </w:r>
-      <w:hyperlink r:id="rId317">
+      <w:hyperlink r:id="rId320">
         <w:r>
           <w:rPr>
             <w:rStyle w:val="Hyperlink"/>
@@ -16934,8 +17060,8 @@
         <w:t xml:space="preserve">.</w:t>
       </w:r>
     </w:p>
-    <w:bookmarkEnd w:id="318"/>
-    <w:bookmarkStart w:id="320" w:name="ref-tu_towards_2024"/>
+    <w:bookmarkEnd w:id="321"/>
+    <w:bookmarkStart w:id="323" w:name="ref-tu_towards_2024"/>
     <w:p>
       <w:pPr>
         <w:pStyle w:val="Bibliography"/>
@@ -16973,7 +17099,7 @@
       <w:r>
         <w:t xml:space="preserve"> </w:t>
       </w:r>
-      <w:hyperlink r:id="rId319">
+      <w:hyperlink r:id="rId322">
         <w:r>
           <w:rPr>
             <w:rStyle w:val="Hyperlink"/>
@@ -16985,8 +17111,8 @@
         <w:t xml:space="preserve">.</w:t>
       </w:r>
     </w:p>
-    <w:bookmarkEnd w:id="320"/>
-    <w:bookmarkStart w:id="322" w:name="ref-udandarao_no_2024"/>
+    <w:bookmarkEnd w:id="323"/>
+    <w:bookmarkStart w:id="325" w:name="ref-udandarao_no_2024"/>
     <w:p>
       <w:pPr>
         <w:pStyle w:val="Bibliography"/>
@@ -17087,7 +17213,7 @@
       <w:r>
         <w:t xml:space="preserve"> </w:t>
       </w:r>
-      <w:hyperlink r:id="rId321">
+      <w:hyperlink r:id="rId324">
         <w:r>
           <w:rPr>
             <w:rStyle w:val="Hyperlink"/>
@@ -17099,8 +17225,8 @@
         <w:t xml:space="preserve">.</w:t>
       </w:r>
     </w:p>
-    <w:bookmarkEnd w:id="322"/>
-    <w:bookmarkStart w:id="324" w:name="ref-villalobos_will_2022"/>
+    <w:bookmarkEnd w:id="325"/>
+    <w:bookmarkStart w:id="327" w:name="ref-villalobos_will_2022"/>
     <w:p>
       <w:pPr>
         <w:pStyle w:val="Bibliography"/>
@@ -17150,7 +17276,7 @@
       <w:r>
         <w:t xml:space="preserve"> </w:t>
       </w:r>
-      <w:hyperlink r:id="rId323">
+      <w:hyperlink r:id="rId326">
         <w:r>
           <w:rPr>
             <w:rStyle w:val="Hyperlink"/>
@@ -17162,8 +17288,8 @@
         <w:t xml:space="preserve">.</w:t>
       </w:r>
     </w:p>
-    <w:bookmarkEnd w:id="324"/>
-    <w:bookmarkStart w:id="326" w:name="ref-wang_sam-octa_2023"/>
+    <w:bookmarkEnd w:id="327"/>
+    <w:bookmarkStart w:id="329" w:name="ref-wang_sam-octa_2023"/>
     <w:p>
       <w:pPr>
         <w:pStyle w:val="Bibliography"/>
@@ -17279,7 +17405,7 @@
       <w:r>
         <w:t xml:space="preserve"> </w:t>
       </w:r>
-      <w:hyperlink r:id="rId325">
+      <w:hyperlink r:id="rId328">
         <w:r>
           <w:rPr>
             <w:rStyle w:val="Hyperlink"/>
@@ -17291,8 +17417,8 @@
         <w:t xml:space="preserve">.</w:t>
       </w:r>
     </w:p>
-    <w:bookmarkEnd w:id="326"/>
-    <w:bookmarkStart w:id="328" w:name="ref-wei_chain--thought_2023"/>
+    <w:bookmarkEnd w:id="329"/>
+    <w:bookmarkStart w:id="331" w:name="ref-wei_chain--thought_2023"/>
     <w:p>
       <w:pPr>
         <w:pStyle w:val="Bibliography"/>
@@ -17363,7 +17489,7 @@
       <w:r>
         <w:t xml:space="preserve"> </w:t>
       </w:r>
-      <w:hyperlink r:id="rId327">
+      <w:hyperlink r:id="rId330">
         <w:r>
           <w:rPr>
             <w:rStyle w:val="Hyperlink"/>
@@ -17375,8 +17501,8 @@
         <w:t xml:space="preserve">.</w:t>
       </w:r>
     </w:p>
-    <w:bookmarkEnd w:id="328"/>
-    <w:bookmarkStart w:id="330" w:name="ref-wei_long-form_2024"/>
+    <w:bookmarkEnd w:id="331"/>
+    <w:bookmarkStart w:id="333" w:name="ref-wei_long-form_2024"/>
     <w:p>
       <w:pPr>
         <w:pStyle w:val="Bibliography"/>
@@ -17399,7 +17525,7 @@
       <w:r>
         <w:t xml:space="preserve"> </w:t>
       </w:r>
-      <w:hyperlink r:id="rId329">
+      <w:hyperlink r:id="rId332">
         <w:r>
           <w:rPr>
             <w:rStyle w:val="Hyperlink"/>
@@ -17411,8 +17537,8 @@
         <w:t xml:space="preserve">.</w:t>
       </w:r>
     </w:p>
-    <w:bookmarkEnd w:id="330"/>
-    <w:bookmarkStart w:id="332" w:name="ref-weiss_what_2024"/>
+    <w:bookmarkEnd w:id="333"/>
+    <w:bookmarkStart w:id="335" w:name="ref-weiss_what_2024"/>
     <w:p>
       <w:pPr>
         <w:pStyle w:val="Bibliography"/>
@@ -17501,7 +17627,7 @@
       <w:r>
         <w:t xml:space="preserve"> </w:t>
       </w:r>
-      <w:hyperlink r:id="rId331">
+      <w:hyperlink r:id="rId334">
         <w:r>
           <w:rPr>
             <w:rStyle w:val="Hyperlink"/>
@@ -17513,8 +17639,8 @@
         <w:t xml:space="preserve">.</w:t>
       </w:r>
     </w:p>
-    <w:bookmarkEnd w:id="332"/>
-    <w:bookmarkStart w:id="334" w:name="ref-wendler_llamas_2024"/>
+    <w:bookmarkEnd w:id="335"/>
+    <w:bookmarkStart w:id="337" w:name="ref-wendler_llamas_2024"/>
     <w:p>
       <w:pPr>
         <w:pStyle w:val="Bibliography"/>
@@ -17609,7 +17735,7 @@
       <w:r>
         <w:t xml:space="preserve"> </w:t>
       </w:r>
-      <w:hyperlink r:id="rId333">
+      <w:hyperlink r:id="rId336">
         <w:r>
           <w:rPr>
             <w:rStyle w:val="Hyperlink"/>
@@ -17621,8 +17747,8 @@
         <w:t xml:space="preserve">.</w:t>
       </w:r>
     </w:p>
-    <w:bookmarkEnd w:id="334"/>
-    <w:bookmarkStart w:id="336" w:name="ref-wornow_shaky_2023"/>
+    <w:bookmarkEnd w:id="337"/>
+    <w:bookmarkStart w:id="339" w:name="ref-wornow_shaky_2023"/>
     <w:p>
       <w:pPr>
         <w:pStyle w:val="Bibliography"/>
@@ -17655,7 +17781,7 @@
       <w:r>
         <w:t xml:space="preserve"> </w:t>
       </w:r>
-      <w:hyperlink r:id="rId335">
+      <w:hyperlink r:id="rId338">
         <w:r>
           <w:rPr>
             <w:rStyle w:val="Hyperlink"/>
@@ -17667,8 +17793,8 @@
         <w:t xml:space="preserve">.</w:t>
       </w:r>
     </w:p>
-    <w:bookmarkEnd w:id="336"/>
-    <w:bookmarkStart w:id="338" w:name="ref-yiu_transmission_2023"/>
+    <w:bookmarkEnd w:id="339"/>
+    <w:bookmarkStart w:id="341" w:name="ref-yiu_transmission_2023"/>
     <w:p>
       <w:pPr>
         <w:pStyle w:val="Bibliography"/>
@@ -17818,7 +17944,7 @@
       <w:r>
         <w:t xml:space="preserve"> </w:t>
       </w:r>
-      <w:hyperlink r:id="rId337">
+      <w:hyperlink r:id="rId340">
         <w:r>
           <w:rPr>
             <w:rStyle w:val="Hyperlink"/>
@@ -17830,8 +17956,8 @@
         <w:t xml:space="preserve">.</w:t>
       </w:r>
     </w:p>
-    <w:bookmarkEnd w:id="338"/>
-    <w:bookmarkStart w:id="340" w:name="ref-yu_evaluating_2023"/>
+    <w:bookmarkEnd w:id="341"/>
+    <w:bookmarkStart w:id="343" w:name="ref-yu_evaluating_2023"/>
     <w:p>
       <w:pPr>
         <w:pStyle w:val="Bibliography"/>
@@ -17873,7 +17999,7 @@
       <w:r>
         <w:t xml:space="preserve"> </w:t>
       </w:r>
-      <w:hyperlink r:id="rId339">
+      <w:hyperlink r:id="rId342">
         <w:r>
           <w:rPr>
             <w:rStyle w:val="Hyperlink"/>
@@ -17885,8 +18011,8 @@
         <w:t xml:space="preserve">.</w:t>
       </w:r>
     </w:p>
-    <w:bookmarkEnd w:id="340"/>
-    <w:bookmarkStart w:id="342" w:name="ref-zaleski_comprehensiveness_2024"/>
+    <w:bookmarkEnd w:id="343"/>
+    <w:bookmarkStart w:id="345" w:name="ref-zaleski_comprehensiveness_2024"/>
     <w:p>
       <w:pPr>
         <w:pStyle w:val="Bibliography"/>
@@ -18006,7 +18132,7 @@
       <w:r>
         <w:t xml:space="preserve"> </w:t>
       </w:r>
-      <w:hyperlink r:id="rId341">
+      <w:hyperlink r:id="rId344">
         <w:r>
           <w:rPr>
             <w:rStyle w:val="Hyperlink"/>
@@ -18018,8 +18144,8 @@
         <w:t xml:space="preserve">.</w:t>
       </w:r>
     </w:p>
-    <w:bookmarkEnd w:id="342"/>
-    <w:bookmarkStart w:id="344" w:name="ref-zhao_foundation_2024"/>
+    <w:bookmarkEnd w:id="345"/>
+    <w:bookmarkStart w:id="347" w:name="ref-zhao_foundation_2024"/>
     <w:p>
       <w:pPr>
         <w:pStyle w:val="Bibliography"/>
@@ -18049,7 +18175,7 @@
       <w:r>
         <w:t xml:space="preserve"> </w:t>
       </w:r>
-      <w:hyperlink r:id="rId343">
+      <w:hyperlink r:id="rId346">
         <w:r>
           <w:rPr>
             <w:rStyle w:val="Hyperlink"/>
@@ -18061,8 +18187,8 @@
         <w:t xml:space="preserve">.</w:t>
       </w:r>
     </w:p>
-    <w:bookmarkEnd w:id="344"/>
-    <w:bookmarkStart w:id="346" w:name="ref-zhao_clip_2023"/>
+    <w:bookmarkEnd w:id="347"/>
+    <w:bookmarkStart w:id="349" w:name="ref-zhao_clip_2023"/>
     <w:p>
       <w:pPr>
         <w:pStyle w:val="Bibliography"/>
@@ -18130,7 +18256,7 @@
       <w:r>
         <w:t xml:space="preserve"> </w:t>
       </w:r>
-      <w:hyperlink r:id="rId345">
+      <w:hyperlink r:id="rId348">
         <w:r>
           <w:rPr>
             <w:rStyle w:val="Hyperlink"/>
@@ -18142,8 +18268,8 @@
         <w:t xml:space="preserve">.</w:t>
       </w:r>
     </w:p>
-    <w:bookmarkEnd w:id="346"/>
-    <w:bookmarkStart w:id="348" w:name="ref-zheng_natural_2024"/>
+    <w:bookmarkEnd w:id="349"/>
+    <w:bookmarkStart w:id="351" w:name="ref-zheng_natural_2024"/>
     <w:p>
       <w:pPr>
         <w:pStyle w:val="Bibliography"/>
@@ -18217,7 +18343,7 @@
       <w:r>
         <w:t xml:space="preserve"> </w:t>
       </w:r>
-      <w:hyperlink r:id="rId347">
+      <w:hyperlink r:id="rId350">
         <w:r>
           <w:rPr>
             <w:rStyle w:val="Hyperlink"/>
@@ -18229,8 +18355,8 @@
         <w:t xml:space="preserve">.</w:t>
       </w:r>
     </w:p>
-    <w:bookmarkEnd w:id="348"/>
-    <w:bookmarkStart w:id="350" w:name="ref-zhou_webarena_2023"/>
+    <w:bookmarkEnd w:id="351"/>
+    <w:bookmarkStart w:id="353" w:name="ref-zhou_webarena_2023"/>
     <w:p>
       <w:pPr>
         <w:pStyle w:val="Bibliography"/>
@@ -18310,7 +18436,7 @@
       <w:r>
         <w:t xml:space="preserve"> </w:t>
       </w:r>
-      <w:hyperlink r:id="rId349">
+      <w:hyperlink r:id="rId352">
         <w:r>
           <w:rPr>
             <w:rStyle w:val="Hyperlink"/>
@@ -18322,9 +18448,9 @@
         <w:t xml:space="preserve">.</w:t>
       </w:r>
     </w:p>
-    <w:bookmarkEnd w:id="350"/>
-    <w:bookmarkEnd w:id="351"/>
-    <w:bookmarkEnd w:id="352"/>
+    <w:bookmarkEnd w:id="353"/>
+    <w:bookmarkEnd w:id="354"/>
+    <w:bookmarkEnd w:id="355"/>
     <w:sectPr>
       <w:footerReference r:id="rId9" w:type="even"/>
       <w:footerReference r:id="rId10" w:type="default"/>

</xml_diff>

<commit_message>
new what-how matrix in ch3
</commit_message>
<xml_diff>
--- a/docs/The-Human-Element.docx
+++ b/docs/The-Human-Element.docx
@@ -2216,7 +2216,7 @@
     </w:p>
     <w:bookmarkEnd w:id="50"/>
     <w:bookmarkEnd w:id="51"/>
-    <w:bookmarkStart w:id="79" w:name="the-what-how-divide"/>
+    <w:bookmarkStart w:id="80" w:name="the-what-how-divide"/>
     <w:p>
       <w:pPr>
         <w:pStyle w:val="Heading1"/>
@@ -3653,7 +3653,7 @@
     </w:p>
     <w:bookmarkEnd w:id="63"/>
     <w:bookmarkEnd w:id="64"/>
-    <w:bookmarkStart w:id="65" w:name="looking-ahead"/>
+    <w:bookmarkStart w:id="66" w:name="looking-ahead"/>
     <w:p>
       <w:pPr>
         <w:pStyle w:val="Heading2"/>
@@ -3730,8 +3730,39 @@
         <w:t xml:space="preserve">In the early days of the personal computer revolution, spreadsheet software transformed financial analysis. Critics warned that tools like VisiCalc and Lotus 1-2-3 would eliminate financial analysts by automating their calculations. Instead, these tools dramatically increased productivity while shifting analysts’ focus from mathematical computation to business insight. Today’s artificial intelligence is driving a similar transformation, but at a far greater scale and across virtually every knowledge-based profession.</w:t>
       </w:r>
     </w:p>
-    <w:bookmarkEnd w:id="65"/>
-    <w:bookmarkStart w:id="66" w:name="beyond-the-false-binary"/>
+    <w:tbl>
+      <w:tblPr>
+        <w:tblStyle w:val="Table"/>
+        <w:tblW w:type="pct" w:w="5000"/>
+        <w:tblLayout w:type="fixed"/>
+        <w:tblLook w:firstRow="0" w:lastRow="0" w:firstColumn="0" w:lastColumn="0" w:noHBand="0" w:noVBand="0" w:val="0000"/>
+      </w:tblPr>
+      <w:tblGrid>
+        <w:gridCol w:w="7920"/>
+      </w:tblGrid>
+      <w:tr>
+        <w:tc>
+          <w:tcPr/>
+          <w:bookmarkStart w:id="65" w:name="fig-what-how-matrix"/>
+          <w:p>
+            <w:pPr>
+              <w:jc w:val="center"/>
+            </w:pPr>
+            <w:pPr>
+              <w:jc w:val="start"/>
+              <w:spacing w:before="200"/>
+              <w:pStyle w:val="ImageCaption"/>
+            </w:pPr>
+            <w:r>
+              <w:t xml:space="preserve">Figure 3.1</w:t>
+            </w:r>
+          </w:p>
+          <w:bookmarkEnd w:id="65"/>
+        </w:tc>
+      </w:tr>
+    </w:tbl>
+    <w:bookmarkEnd w:id="66"/>
+    <w:bookmarkStart w:id="67" w:name="beyond-the-false-binary"/>
     <w:p>
       <w:pPr>
         <w:pStyle w:val="Heading2"/>
@@ -3796,8 +3827,8 @@
         <w:t xml:space="preserve">The what-how framework offers remarkable clarity amid the confusing narratives surrounding AI. It helps explain why certain cognitive tasks are rapidly becoming commoditized while others remain stubbornly resistant to automation. More importantly, it provides a roadmap for individuals, organizations, and policymakers navigating a landscape where artificial intelligence increasingly pervades knowledge work.</w:t>
       </w:r>
     </w:p>
-    <w:bookmarkEnd w:id="66"/>
-    <w:bookmarkStart w:id="67" w:name="the-nature-of-the-divide"/>
+    <w:bookmarkEnd w:id="67"/>
+    <w:bookmarkStart w:id="68" w:name="the-nature-of-the-divide"/>
     <w:p>
       <w:pPr>
         <w:pStyle w:val="Heading2"/>
@@ -3988,8 +4019,8 @@
         <w:t xml:space="preserve">This pattern repeats across knowledge work domains. In marketing, AI can generate endless variations of campaign materials, but cannot determine which messaging will align with brand values and audience expectations. In software development, AI can produce functional code based on specifications but cannot identify which features will deliver genuine user value. In healthcare, AI can analyze diagnostic images with remarkable accuracy but cannot integrate these findings with the full context of patient well-being.</w:t>
       </w:r>
     </w:p>
-    <w:bookmarkEnd w:id="67"/>
-    <w:bookmarkStart w:id="68" w:name="philosophical-dimensions-of-the-divide"/>
+    <w:bookmarkEnd w:id="68"/>
+    <w:bookmarkStart w:id="69" w:name="philosophical-dimensions-of-the-divide"/>
     <w:p>
       <w:pPr>
         <w:pStyle w:val="Heading2"/>
@@ -4092,8 +4123,8 @@
         <w:t xml:space="preserve">This philosophical perspective helps explain why LLMs struggle with certain seemingly simple tasks, as we demonstrated in prior chapters. Tasks that require constant re-evaluation and adjustment based on evolving goals—like writing a sentence that accurately describes its own length or completing a Sudoku puzzle—reveal the fundamental limitations of systems that cannot backtrack or reconsider their approach once they’ve begun generating outputs.</w:t>
       </w:r>
     </w:p>
-    <w:bookmarkEnd w:id="68"/>
-    <w:bookmarkStart w:id="72" w:name="case-studies-the-divide-in-practice"/>
+    <w:bookmarkEnd w:id="69"/>
+    <w:bookmarkStart w:id="73" w:name="case-studies-the-divide-in-practice"/>
     <w:p>
       <w:pPr>
         <w:pStyle w:val="Heading2"/>
@@ -4110,7 +4141,7 @@
         <w:t xml:space="preserve">To illustrate the what-how divide, let’s examine several domains where this transformation is particularly evident:</w:t>
       </w:r>
     </w:p>
-    <w:bookmarkStart w:id="69" w:name="software-development"/>
+    <w:bookmarkStart w:id="70" w:name="software-development"/>
     <w:p>
       <w:pPr>
         <w:pStyle w:val="Heading3"/>
@@ -4143,8 +4174,8 @@
         <w:t xml:space="preserve">This shift alters the career progression trajectory for software engineers. Technical implementation skills remain necessary but insufficient; they must be paired with strategic judgment about what deserves implementation in the first place. Engineers who maintain purely technical focus without developing this broader perspective may find their competitive position eroding as AI systems increasingly automate routine coding tasks.</w:t>
       </w:r>
     </w:p>
-    <w:bookmarkEnd w:id="69"/>
-    <w:bookmarkStart w:id="70" w:name="content-creation"/>
+    <w:bookmarkEnd w:id="70"/>
+    <w:bookmarkStart w:id="71" w:name="content-creation"/>
     <w:p>
       <w:pPr>
         <w:pStyle w:val="Heading3"/>
@@ -4201,8 +4232,8 @@
         <w:t xml:space="preserve">The value derives not just from the output itself but from knowing it represents authentic human struggle, insight, and purpose.</w:t>
       </w:r>
     </w:p>
-    <w:bookmarkEnd w:id="70"/>
-    <w:bookmarkStart w:id="71" w:name="healthcare"/>
+    <w:bookmarkEnd w:id="71"/>
+    <w:bookmarkStart w:id="72" w:name="healthcare"/>
     <w:p>
       <w:pPr>
         <w:pStyle w:val="Heading3"/>
@@ -4267,9 +4298,9 @@
         <w:t xml:space="preserve">This shift carries significant implications for medical education and practice. Technical diagnostic skills remain essential but must increasingly be paired with heightened capabilities for integrative judgment, ethical reasoning, and communication. The most effective healthcare practitioners of the future will leverage AI for routine analytical tasks while focusing their human expertise on the complex judgments that machines cannot make.</w:t>
       </w:r>
     </w:p>
-    <w:bookmarkEnd w:id="71"/>
     <w:bookmarkEnd w:id="72"/>
-    <w:bookmarkStart w:id="73" w:name="the-competitive-dynamics-of-the-divide"/>
+    <w:bookmarkEnd w:id="73"/>
+    <w:bookmarkStart w:id="74" w:name="the-competitive-dynamics-of-the-divide"/>
     <w:p>
       <w:pPr>
         <w:pStyle w:val="Heading2"/>
@@ -4334,8 +4365,8 @@
         <w:t xml:space="preserve">decisions where they maintain a durable advantage. Products that merely automate implementation without facilitating better strategic decisions will struggle to deliver sustainable value.</w:t>
       </w:r>
     </w:p>
-    <w:bookmarkEnd w:id="73"/>
-    <w:bookmarkStart w:id="74" w:name="organizational-implications"/>
+    <w:bookmarkEnd w:id="74"/>
+    <w:bookmarkStart w:id="75" w:name="organizational-implications"/>
     <w:p>
       <w:pPr>
         <w:pStyle w:val="Heading2"/>
@@ -4400,8 +4431,8 @@
         <w:t xml:space="preserve">This structural evolution may require reconsidering traditional career paths and reporting relationships. Organizations that maintain rigid distinctions between technical and strategic roles may struggle to develop the integrated capabilities needed for effective human-AI collaboration.</w:t>
       </w:r>
     </w:p>
-    <w:bookmarkEnd w:id="74"/>
-    <w:bookmarkStart w:id="75" w:name="investment-implications-1"/>
+    <w:bookmarkEnd w:id="75"/>
+    <w:bookmarkStart w:id="76" w:name="investment-implications-1"/>
     <w:p>
       <w:pPr>
         <w:pStyle w:val="Heading2"/>
@@ -4498,8 +4529,8 @@
         <w:t xml:space="preserve">This perspective offers a useful corrective to the common investor tendency to overvalue pure automation plays. The history of technology adoption suggests that approaches that enhance rather than replace human capabilities typically deliver more sustainable value over time.</w:t>
       </w:r>
     </w:p>
-    <w:bookmarkEnd w:id="75"/>
-    <w:bookmarkStart w:id="76" w:name="the-evolution-of-knowledge-work"/>
+    <w:bookmarkEnd w:id="76"/>
+    <w:bookmarkStart w:id="77" w:name="the-evolution-of-knowledge-work"/>
     <w:p>
       <w:pPr>
         <w:pStyle w:val="Heading2"/>
@@ -4582,8 +4613,8 @@
         <w:t xml:space="preserve">For policymakers, this framework offers a more nuanced understanding of AI’s impact on employment and economic opportunity. Rather than focusing exclusively on potential job displacement, policy approaches should consider how to facilitate the transition toward work that emphasizes uniquely human strategic capabilities while ensuring that the benefits of AI-driven productivity gains are broadly shared.</w:t>
       </w:r>
     </w:p>
-    <w:bookmarkEnd w:id="76"/>
-    <w:bookmarkStart w:id="77" w:name="integration-with-enhancement-thesis"/>
+    <w:bookmarkEnd w:id="77"/>
+    <w:bookmarkStart w:id="78" w:name="integration-with-enhancement-thesis"/>
     <w:p>
       <w:pPr>
         <w:pStyle w:val="Heading2"/>
@@ -4652,8 +4683,8 @@
         <w:t xml:space="preserve">A human driver approaching a neighborhood with cars parked tightly on both sides naturally slows down, recognizing the increased risk of children darting into the street. This judgment doesn’t derive from explicit rules but from a holistic understanding of context that integrates multiple factors—some explicit, others tacit. Autonomous systems may eventually replicate this behavior through sophisticated pattern recognition, but they cannot independently determine which factors deserve attention without human direction.</w:t>
       </w:r>
     </w:p>
-    <w:bookmarkEnd w:id="77"/>
-    <w:bookmarkStart w:id="78" w:name="conclusion-navigating-the-transformation"/>
+    <w:bookmarkEnd w:id="78"/>
+    <w:bookmarkStart w:id="79" w:name="conclusion-navigating-the-transformation"/>
     <w:p>
       <w:pPr>
         <w:pStyle w:val="Heading2"/>
@@ -4722,9 +4753,9 @@
         <w:t xml:space="preserve">In the next chapter, we’ll explore these philosophical dimensions more deeply, examining why understanding the nature of human intelligence is crucial for designing effective human-AI collaborations. By recognizing both the capabilities and limitations of artificial intelligence, we can develop approaches that truly enhance human potential rather than attempting to replace it.</w:t>
       </w:r>
     </w:p>
-    <w:bookmarkEnd w:id="78"/>
     <w:bookmarkEnd w:id="79"/>
-    <w:bookmarkStart w:id="80" w:name="X7ef4959fe68749cd0d57de112a7ac6169046702"/>
+    <w:bookmarkEnd w:id="80"/>
+    <w:bookmarkStart w:id="81" w:name="X7ef4959fe68749cd0d57de112a7ac6169046702"/>
     <w:p>
       <w:pPr>
         <w:pStyle w:val="Heading1"/>
@@ -5075,8 +5106,8 @@
         <w:t xml:space="preserve">These insights have profound implications for how businesses should approach AI implementation, which we’ll explore in the following chapters. But the key takeaway is this: successful AI strategy requires understanding not just what computers can do, but what makes human intelligence irreplaceably unique.</w:t>
       </w:r>
     </w:p>
-    <w:bookmarkEnd w:id="80"/>
-    <w:bookmarkStart w:id="89" w:name="the-human-edge"/>
+    <w:bookmarkEnd w:id="81"/>
+    <w:bookmarkStart w:id="90" w:name="the-human-edge"/>
     <w:p>
       <w:pPr>
         <w:pStyle w:val="Heading1"/>
@@ -5109,7 +5140,7 @@
         <w:t xml:space="preserve">In an era increasingly defined by algorithmic processing, the question of human judgment’s unique value becomes not merely philosophical but practical. The rapid advancement of artificial intelligence has created a peculiar paradox: as machines become more capable of executing sophisticated tasks, the most distinctly human capacities become more valuable, not less. To understand this paradox requires careful examination of what constitutes judgment and why it remains stubbornly resistant to computational replication.</w:t>
       </w:r>
     </w:p>
-    <w:bookmarkStart w:id="81" w:name="the-uniqueness-of-human-judgment"/>
+    <w:bookmarkStart w:id="82" w:name="the-uniqueness-of-human-judgment"/>
     <w:p>
       <w:pPr>
         <w:pStyle w:val="Heading2"/>
@@ -5199,8 +5230,8 @@
         <w:t xml:space="preserve">Artificial intelligence systems, while increasingly sophisticated in their pattern recognition capabilities, operate fundamentally differently. They recognize statistical regularities without inhabiting the human world of concerns and commitments. This distinction becomes apparent when examining the architecture of both human and algorithmic judgment.</w:t>
       </w:r>
     </w:p>
-    <w:bookmarkEnd w:id="81"/>
-    <w:bookmarkStart w:id="82" w:name="the-architecture-of-judgment"/>
+    <w:bookmarkEnd w:id="82"/>
+    <w:bookmarkStart w:id="83" w:name="the-architecture-of-judgment"/>
     <w:p>
       <w:pPr>
         <w:pStyle w:val="Heading2"/>
@@ -5315,8 +5346,8 @@
         <w:t xml:space="preserve">intelligence—the capacity to determine meaningful objectives, frame problems effectively, and identify relevant contexts for analysis.</w:t>
       </w:r>
     </w:p>
-    <w:bookmarkEnd w:id="82"/>
-    <w:bookmarkStart w:id="83" w:name="Xb7a489361f9355e6500e6a7e6e5eef6dee535c4"/>
+    <w:bookmarkEnd w:id="83"/>
+    <w:bookmarkStart w:id="84" w:name="Xb7a489361f9355e6500e6a7e6e5eef6dee535c4"/>
     <w:p>
       <w:pPr>
         <w:pStyle w:val="Heading2"/>
@@ -5394,8 +5425,8 @@
         <w:t xml:space="preserve">Rodney Brooks, robotics pioneer and former director of MIT’s Computer Science and Artificial Intelligence Laboratory, has consistently emphasized these limitations. His predictions regarding autonomous vehicle development have proven remarkably accurate, with full autonomy consistently arriving later than industry projections. Brooks understands that navigating physical environments requires not merely sophisticated sensors and algorithms but contextual understanding that emerges from being situated in a meaningful world.</w:t>
       </w:r>
     </w:p>
-    <w:bookmarkEnd w:id="83"/>
-    <w:bookmarkStart w:id="84" w:name="decision-making-under-uncertainty"/>
+    <w:bookmarkEnd w:id="84"/>
+    <w:bookmarkStart w:id="85" w:name="decision-making-under-uncertainty"/>
     <w:p>
       <w:pPr>
         <w:pStyle w:val="Heading2"/>
@@ -5465,8 +5496,8 @@
         <w:t xml:space="preserve">The capacity for abductive reasoning becomes particularly valuable when confronting black swan events—high-impact developments that lie outside normal expectations and resist prediction through historical analysis. The financial market disruptions following the 2001 terrorist attacks, the 2008 financial crisis, and the COVID-19 pandemic each required judgment that could transcend historical patterns and recognize emergent possibilities.</w:t>
       </w:r>
     </w:p>
-    <w:bookmarkEnd w:id="84"/>
-    <w:bookmarkStart w:id="85" w:name="the-enhancement-framework-revisited"/>
+    <w:bookmarkEnd w:id="85"/>
+    <w:bookmarkStart w:id="86" w:name="the-enhancement-framework-revisited"/>
     <w:p>
       <w:pPr>
         <w:pStyle w:val="Heading2"/>
@@ -5539,8 +5570,8 @@
         <w:t xml:space="preserve">rather than allowing atrophy through excessive automation. Just as physical skills deteriorate without practice, judgment capacities require regular exercise to maintain effectiveness. Organizations that excessively automate routine decisions may inadvertently undermine the expertise development that enables effective judgment in non-routine situations.</w:t>
       </w:r>
     </w:p>
-    <w:bookmarkEnd w:id="85"/>
-    <w:bookmarkStart w:id="86" w:name="the-philosophical-stakes"/>
+    <w:bookmarkEnd w:id="86"/>
+    <w:bookmarkStart w:id="87" w:name="the-philosophical-stakes"/>
     <w:p>
       <w:pPr>
         <w:pStyle w:val="Heading2"/>
@@ -5593,8 +5624,8 @@
         <w:t xml:space="preserve">Contemporary philosophical approaches, including extended cognition and enactivist theories of mind, offer valuable resources for reconciling technological enhancement with authentic human agency. These frameworks recognize that human cognition has always been extended through tools—from writing implements to computational devices—without thereby becoming less authentically human. The question becomes not whether to integrate algorithmic processing into human work but how to do so in ways that preserve and enhance rather than diminish human judgment.</w:t>
       </w:r>
     </w:p>
-    <w:bookmarkEnd w:id="86"/>
-    <w:bookmarkStart w:id="87" w:name="investment-implications-2"/>
+    <w:bookmarkEnd w:id="87"/>
+    <w:bookmarkStart w:id="88" w:name="investment-implications-2"/>
     <w:p>
       <w:pPr>
         <w:pStyle w:val="Heading2"/>
@@ -5679,8 +5710,8 @@
         <w:t xml:space="preserve">Similar opportunities exist across sectors. Healthcare technologies that enhance physician capabilities while preserving clinical judgment may prove more sustainable than those pursuing full automation of diagnostic processes. Financial technologies that augment analyst capabilities while preserving strategic judgment may outperform those attempting to replace human decision-making entirely. Educational technologies that enhance teacher effectiveness while preserving pedagogical judgment may demonstrate greater durability than those positioning technology as a replacement for human instruction.</w:t>
       </w:r>
     </w:p>
-    <w:bookmarkEnd w:id="87"/>
-    <w:bookmarkStart w:id="88" w:name="judgment-as-competitive-advantage"/>
+    <w:bookmarkEnd w:id="88"/>
+    <w:bookmarkStart w:id="89" w:name="judgment-as-competitive-advantage"/>
     <w:p>
       <w:pPr>
         <w:pStyle w:val="Heading2"/>
@@ -5713,9 +5744,9 @@
         <w:t xml:space="preserve">The future belongs not to those who seek to replicate human judgment but to those who enhance it—preserving the human element in an increasingly algorithmic world.</w:t>
       </w:r>
     </w:p>
-    <w:bookmarkEnd w:id="88"/>
     <w:bookmarkEnd w:id="89"/>
-    <w:bookmarkStart w:id="97" w:name="finding-the-sweet-spot"/>
+    <w:bookmarkEnd w:id="90"/>
+    <w:bookmarkStart w:id="98" w:name="finding-the-sweet-spot"/>
     <w:p>
       <w:pPr>
         <w:pStyle w:val="Heading1"/>
@@ -5756,7 +5787,7 @@
         <w:t xml:space="preserve">This chapter explores how organizations can identify the optimal balance between human judgment and AI capabilities. We’ll examine specific cases where AI enhances rather than replaces human work, drawing lessons that apply across industries. The key lies in understanding which aspects of work benefit from AI assistance and which require irreducible human judgment.</w:t>
       </w:r>
     </w:p>
-    <w:bookmarkStart w:id="90" w:name="the-enhancement-zone"/>
+    <w:bookmarkStart w:id="91" w:name="the-enhancement-zone"/>
     <w:p>
       <w:pPr>
         <w:pStyle w:val="Heading2"/>
@@ -5817,8 +5848,8 @@
         <w:t xml:space="preserve">insights matter to clients.</w:t>
       </w:r>
     </w:p>
-    <w:bookmarkEnd w:id="90"/>
-    <w:bookmarkStart w:id="91" w:name="the-decisioning-framework"/>
+    <w:bookmarkEnd w:id="91"/>
+    <w:bookmarkStart w:id="92" w:name="the-decisioning-framework"/>
     <w:p>
       <w:pPr>
         <w:pStyle w:val="Heading2"/>
@@ -5903,8 +5934,8 @@
         <w:t xml:space="preserve">the findings mean for patient care.</w:t>
       </w:r>
     </w:p>
-    <w:bookmarkEnd w:id="91"/>
-    <w:bookmarkStart w:id="92" w:name="learning-from-failed-implementations"/>
+    <w:bookmarkEnd w:id="92"/>
+    <w:bookmarkStart w:id="93" w:name="learning-from-failed-implementations"/>
     <w:p>
       <w:pPr>
         <w:pStyle w:val="Heading2"/>
@@ -5929,8 +5960,8 @@
         <w:t xml:space="preserve">This pattern repeats across industries. Attempts to fully automate creative work often disappoint, while approaches that enhance human creativity succeed. Adobe’s AI features don’t replace designers but handle tedious tasks like image resizing and background removal, freeing humans to focus on creative direction and client needs.</w:t>
       </w:r>
     </w:p>
-    <w:bookmarkEnd w:id="92"/>
-    <w:bookmarkStart w:id="93" w:name="the-role-of-management"/>
+    <w:bookmarkEnd w:id="93"/>
+    <w:bookmarkStart w:id="94" w:name="the-role-of-management"/>
     <w:p>
       <w:pPr>
         <w:pStyle w:val="Heading2"/>
@@ -5955,8 +5986,8 @@
         <w:t xml:space="preserve">This highlights a crucial point: the enhancement sweet spot isn’t static. As AI capabilities evolve, the boundary between human and machine tasks shifts. Organizations need adaptive frameworks that allow for continuous rebalancing of responsibilities.</w:t>
       </w:r>
     </w:p>
-    <w:bookmarkEnd w:id="93"/>
-    <w:bookmarkStart w:id="94" w:name="implementation-guidelines"/>
+    <w:bookmarkEnd w:id="94"/>
+    <w:bookmarkStart w:id="95" w:name="implementation-guidelines"/>
     <w:p>
       <w:pPr>
         <w:pStyle w:val="Heading2"/>
@@ -5997,8 +6028,8 @@
         <w:t xml:space="preserve">Training and adaptation: Workers need support in developing new skills that complement AI capabilities. The goal isn’t to compete with AI but to leverage it effectively.</w:t>
       </w:r>
     </w:p>
-    <w:bookmarkEnd w:id="94"/>
-    <w:bookmarkStart w:id="95" w:name="cultural-considerations"/>
+    <w:bookmarkEnd w:id="95"/>
+    <w:bookmarkStart w:id="96" w:name="cultural-considerations"/>
     <w:p>
       <w:pPr>
         <w:pStyle w:val="Heading2"/>
@@ -6027,8 +6058,8 @@
         <w:t xml:space="preserve">– the principle that AI serves human objectives rather than the reverse. This requires careful attention to organizational culture. When Microsoft deployed AI tools across its engineering teams, success came from emphasizing how the technology would enhance rather than replace human capabilities.</w:t>
       </w:r>
     </w:p>
-    <w:bookmarkEnd w:id="95"/>
-    <w:bookmarkStart w:id="96" w:name="looking-forward"/>
+    <w:bookmarkEnd w:id="96"/>
+    <w:bookmarkStart w:id="97" w:name="looking-forward"/>
     <w:p>
       <w:pPr>
         <w:pStyle w:val="Heading2"/>
@@ -6093,9 +6124,9 @@
         <w:t xml:space="preserve">Looking ahead, we expect to see continued evolution in how humans and AI interact. The enhancement sweet spot will shift as AI capabilities advance, but the fundamental principle remains: successful implementation requires keeping humans central to decision-making while leveraging AI’s unique capabilities. Organizations that master this balance will be best positioned to thrive in an AI-enhanced future.</w:t>
       </w:r>
     </w:p>
-    <w:bookmarkEnd w:id="96"/>
     <w:bookmarkEnd w:id="97"/>
-    <w:bookmarkStart w:id="108" w:name="Xb303bd4a8e7124ee0aff82df980618e46bbf16e"/>
+    <w:bookmarkEnd w:id="98"/>
+    <w:bookmarkStart w:id="109" w:name="Xb303bd4a8e7124ee0aff82df980618e46bbf16e"/>
     <w:p>
       <w:pPr>
         <w:pStyle w:val="Heading1"/>
@@ -6168,7 +6199,7 @@
         <w:t xml:space="preserve">This pattern repeats across industries. Companies implement AI solutions looking for quick automation wins, only to discover that the technology works best when designed to augment human judgment rather than replace it. The key to successful implementation lies in understanding the distinct roles of human and artificial intelligence, then building systems that leverage the strengths of both.</w:t>
       </w:r>
     </w:p>
-    <w:bookmarkStart w:id="98" w:name="the-enhancement-framework"/>
+    <w:bookmarkStart w:id="99" w:name="the-enhancement-framework"/>
     <w:p>
       <w:pPr>
         <w:pStyle w:val="Heading2"/>
@@ -6255,8 +6286,8 @@
         <w:t xml:space="preserve">). JPMorgan’s implementation of AI in its trading operations demonstrates this principle. Rather than attempting to fully automate trading decisions, the bank uses AI to enhance traders’ capabilities by surfacing relevant patterns and anomalies while leaving final decisions to human judgment.</w:t>
       </w:r>
     </w:p>
-    <w:bookmarkEnd w:id="98"/>
-    <w:bookmarkStart w:id="99" w:name="building-trust-through-transparency"/>
+    <w:bookmarkEnd w:id="99"/>
+    <w:bookmarkStart w:id="100" w:name="building-trust-through-transparency"/>
     <w:p>
       <w:pPr>
         <w:pStyle w:val="Heading2"/>
@@ -6307,8 +6338,8 @@
         <w:t xml:space="preserve">Crucially, these systems are designed to make their reasoning process visible to doctors. Rather than simply presenting conclusions, they highlight the specific patterns or anomalies that led to their recommendations. This transparency helps build trust and enables doctors to exercise informed judgment about the AI’s suggestions.</w:t>
       </w:r>
     </w:p>
-    <w:bookmarkEnd w:id="99"/>
-    <w:bookmarkStart w:id="100" w:name="the-training-challenge"/>
+    <w:bookmarkEnd w:id="100"/>
+    <w:bookmarkStart w:id="101" w:name="the-training-challenge"/>
     <w:p>
       <w:pPr>
         <w:pStyle w:val="Heading2"/>
@@ -6333,8 +6364,8 @@
         <w:t xml:space="preserve">Consider the example of AeroVironment’s implementation of AI in military applications. Operators receive extensive training not just in operating the AI systems, but in understanding their limitations and failure modes. This approach produces operators who can effectively collaborate with AI while maintaining the critical human judgment needed for military operations.</w:t>
       </w:r>
     </w:p>
-    <w:bookmarkEnd w:id="100"/>
-    <w:bookmarkStart w:id="101" w:name="measuring-success"/>
+    <w:bookmarkEnd w:id="101"/>
+    <w:bookmarkStart w:id="102" w:name="measuring-success"/>
     <w:p>
       <w:pPr>
         <w:pStyle w:val="Heading2"/>
@@ -6359,8 +6390,8 @@
         <w:t xml:space="preserve">Palantir’s successful implementations offer a model for better measurement. Rather than focusing solely on automation metrics, they measure success through the quality of human-AI collaboration - tracking how effectively analysts use AI tools to reach better conclusions faster. This approach recognizes that the value of AI lies not in replacing human analysts but in enhancing their capabilities.</w:t>
       </w:r>
     </w:p>
-    <w:bookmarkEnd w:id="101"/>
-    <w:bookmarkStart w:id="102" w:name="common-implementation-pitfalls"/>
+    <w:bookmarkEnd w:id="102"/>
+    <w:bookmarkStart w:id="103" w:name="common-implementation-pitfalls"/>
     <w:p>
       <w:pPr>
         <w:pStyle w:val="Heading2"/>
@@ -6467,8 +6498,8 @@
         <w:t xml:space="preserve">: Many implementations lack effective mechanisms for humans to provide feedback on AI performance and for that feedback to improve the system.</w:t>
       </w:r>
     </w:p>
-    <w:bookmarkEnd w:id="102"/>
-    <w:bookmarkStart w:id="103" w:name="the-path-to-successful-implementation"/>
+    <w:bookmarkEnd w:id="103"/>
+    <w:bookmarkStart w:id="104" w:name="the-path-to-successful-implementation"/>
     <w:p>
       <w:pPr>
         <w:pStyle w:val="Heading2"/>
@@ -6698,8 +6729,8 @@
         <w:t xml:space="preserve">Organizations that follow this implementation pattern typically find that their AI initiatives deliver more sustainable value than those pursuing aggressive automation. The key is maintaining focus on enhancement rather than replacement, while building the supporting structures that enable effective human-AI collaboration.</w:t>
       </w:r>
     </w:p>
-    <w:bookmarkEnd w:id="103"/>
-    <w:bookmarkStart w:id="104" w:name="Xca205abd785494dc144355cb6780c8c09f24128"/>
+    <w:bookmarkEnd w:id="104"/>
+    <w:bookmarkStart w:id="105" w:name="Xca205abd785494dc144355cb6780c8c09f24128"/>
     <w:p>
       <w:pPr>
         <w:pStyle w:val="Heading2"/>
@@ -6730,8 +6761,8 @@
         <w:t xml:space="preserve">“The goal isn’t to make the AI smarter, but to make the human-AI collaboration more effective.”</w:t>
       </w:r>
     </w:p>
-    <w:bookmarkEnd w:id="104"/>
-    <w:bookmarkStart w:id="105" w:name="the-human-element-in-implementation"/>
+    <w:bookmarkEnd w:id="105"/>
+    <w:bookmarkStart w:id="106" w:name="the-human-element-in-implementation"/>
     <w:p>
       <w:pPr>
         <w:pStyle w:val="Heading2"/>
@@ -6768,8 +6799,8 @@
         <w:t xml:space="preserve">Consider the creative industries, where AI tools are increasingly common but rarely trusted to work autonomously. The attempt to use AI to complete Beethoven’s unfinished tenth symphony demonstrates this principle. While the AI could generate music that superficially resembled Beethoven’s style, critics and audiences alike found it lacking the essential human element that makes great art compelling.</w:t>
       </w:r>
     </w:p>
-    <w:bookmarkEnd w:id="105"/>
-    <w:bookmarkStart w:id="106" w:name="investment-implications-3"/>
+    <w:bookmarkEnd w:id="106"/>
+    <w:bookmarkStart w:id="107" w:name="investment-implications-3"/>
     <w:p>
       <w:pPr>
         <w:pStyle w:val="Heading2"/>
@@ -6794,8 +6825,8 @@
         <w:t xml:space="preserve">Companies that demonstrate a sophisticated understanding of human-AI collaboration, with clear frameworks for maintaining human judgment while leveraging AI capabilities, are more likely to succeed in the long term. This insight should guide both investment decisions and implementation strategies.</w:t>
       </w:r>
     </w:p>
-    <w:bookmarkEnd w:id="106"/>
-    <w:bookmarkStart w:id="107" w:name="conclusion"/>
+    <w:bookmarkEnd w:id="107"/>
+    <w:bookmarkStart w:id="108" w:name="conclusion"/>
     <w:p>
       <w:pPr>
         <w:pStyle w:val="Heading2"/>
@@ -6820,9 +6851,9 @@
         <w:t xml:space="preserve">The challenge isn’t technical - it’s organizational and human. Success requires careful attention to human factors, clear frameworks for collaboration, and a commitment to enhancing rather than replacing human capabilities. As AI continues to evolve, this human-centric approach to implementation will become increasingly crucial for organizational success.</w:t>
       </w:r>
     </w:p>
-    <w:bookmarkEnd w:id="107"/>
     <w:bookmarkEnd w:id="108"/>
-    <w:bookmarkStart w:id="118" w:name="the-human-element-in-creative-work"/>
+    <w:bookmarkEnd w:id="109"/>
+    <w:bookmarkStart w:id="119" w:name="the-human-element-in-creative-work"/>
     <w:p>
       <w:pPr>
         <w:pStyle w:val="Heading1"/>
@@ -6861,7 +6892,7 @@
         <w:t xml:space="preserve">In 2021, a fascinating experiment took place at the intersection of artificial intelligence and classical music. An all-star team of musicologists, historians, and AI programmers attempted something unprecedented: completing Beethoven’s unfinished Tenth Symphony using artificial intelligence. The project offers profound insights into both the capabilities and limitations of AI in creative work, while illuminating why human authenticity remains irreplaceable even as AI capabilities advance.</w:t>
       </w:r>
     </w:p>
-    <w:bookmarkStart w:id="109" w:name="the-beethoven-challenge"/>
+    <w:bookmarkStart w:id="110" w:name="the-beethoven-challenge"/>
     <w:p>
       <w:pPr>
         <w:pStyle w:val="Heading2"/>
@@ -6918,8 +6949,8 @@
         <w:t xml:space="preserve">If AI could successfully complete this task, it would demonstrate remarkable creative capabilities. The result would be more than just a technical achievement – it would show that AI could authentically channel human genius.</w:t>
       </w:r>
     </w:p>
-    <w:bookmarkEnd w:id="109"/>
-    <w:bookmarkStart w:id="110" w:name="X688cf3aa9eafeb5972e3c8e594cad3496d94df5"/>
+    <w:bookmarkEnd w:id="110"/>
+    <w:bookmarkStart w:id="111" w:name="X688cf3aa9eafeb5972e3c8e594cad3496d94df5"/>
     <w:p>
       <w:pPr>
         <w:pStyle w:val="Heading2"/>
@@ -6956,8 +6987,8 @@
         <w:t xml:space="preserve">The missing element isn’t technical proficiency – it’s the human struggle for excellence, the creative tension that produces true artistic breakthrough. This reveals a fundamental truth about AI that extends far beyond music: technical competence is not the same as authentic creation.</w:t>
       </w:r>
     </w:p>
-    <w:bookmarkEnd w:id="110"/>
-    <w:bookmarkStart w:id="111" w:name="the-role-of-human-struggle"/>
+    <w:bookmarkEnd w:id="111"/>
+    <w:bookmarkStart w:id="112" w:name="the-role-of-human-struggle"/>
     <w:p>
       <w:pPr>
         <w:pStyle w:val="Heading2"/>
@@ -7042,8 +7073,8 @@
         <w:t xml:space="preserve">: The audience’s knowledge that a human created the work is part of the work’s meaning. We connect with art partly because we know another human being struggled to create it.</w:t>
       </w:r>
     </w:p>
-    <w:bookmarkEnd w:id="111"/>
-    <w:bookmarkStart w:id="115" w:name="beyond-music-the-broader-implications"/>
+    <w:bookmarkEnd w:id="112"/>
+    <w:bookmarkStart w:id="116" w:name="beyond-music-the-broader-implications"/>
     <w:p>
       <w:pPr>
         <w:pStyle w:val="Heading2"/>
@@ -7072,7 +7103,7 @@
         <w:t xml:space="preserve">– extends far beyond classical music. Consider these parallels:</w:t>
       </w:r>
     </w:p>
-    <w:bookmarkStart w:id="112" w:name="sports-and-entertainment"/>
+    <w:bookmarkStart w:id="113" w:name="sports-and-entertainment"/>
     <w:p>
       <w:pPr>
         <w:pStyle w:val="Heading3"/>
@@ -7089,8 +7120,8 @@
         <w:t xml:space="preserve">The same dynamic explains why robotic sports would never generate the passion of human athletics. When Colombian and Argentine soccer fans stormed Miami’s Hard Rock Stadium to see Lionel Messi play, they weren’t just seeking to witness technical excellence – they wanted to see human brilliance in action. No matter how technically sophisticated, robots playing soccer would never generate such emotional investment.</w:t>
       </w:r>
     </w:p>
-    <w:bookmarkEnd w:id="112"/>
-    <w:bookmarkStart w:id="113" w:name="business-leadership"/>
+    <w:bookmarkEnd w:id="113"/>
+    <w:bookmarkStart w:id="114" w:name="business-leadership"/>
     <w:p>
       <w:pPr>
         <w:pStyle w:val="Heading3"/>
@@ -7107,8 +7138,8 @@
         <w:t xml:space="preserve">In corporate settings, technically correct decisions aren’t always the best decisions. Leaders need to be seen making difficult choices, wrestling with uncertainty, and taking responsibility for outcomes. An AI might make statistically optimal decisions, but it cannot provide the human element that builds trust and inspires teams.</w:t>
       </w:r>
     </w:p>
-    <w:bookmarkEnd w:id="113"/>
-    <w:bookmarkStart w:id="114" w:name="professional-services"/>
+    <w:bookmarkEnd w:id="114"/>
+    <w:bookmarkStart w:id="115" w:name="professional-services"/>
     <w:p>
       <w:pPr>
         <w:pStyle w:val="Heading3"/>
@@ -7125,9 +7156,9 @@
         <w:t xml:space="preserve">Even in fields where technical expertise is paramount – law, medicine, financial advice – clients need to see human judgment at work. They need to know that a human professional has wrestled with their unique situation and exercised judgment on their behalf.</w:t>
       </w:r>
     </w:p>
-    <w:bookmarkEnd w:id="114"/>
     <w:bookmarkEnd w:id="115"/>
-    <w:bookmarkStart w:id="116" w:name="the-enhancement-opportunity"/>
+    <w:bookmarkEnd w:id="116"/>
+    <w:bookmarkStart w:id="117" w:name="the-enhancement-opportunity"/>
     <w:p>
       <w:pPr>
         <w:pStyle w:val="Heading2"/>
@@ -7200,8 +7231,8 @@
         <w:t xml:space="preserve">- Authentic creation</w:t>
       </w:r>
     </w:p>
-    <w:bookmarkEnd w:id="116"/>
-    <w:bookmarkStart w:id="117" w:name="looking-forward-1"/>
+    <w:bookmarkEnd w:id="117"/>
+    <w:bookmarkStart w:id="118" w:name="looking-forward-1"/>
     <w:p>
       <w:pPr>
         <w:pStyle w:val="Heading2"/>
@@ -7282,9 +7313,9 @@
         <w:t xml:space="preserve">– the judgment, creativity, and authentic connection that only humans can provide.</w:t>
       </w:r>
     </w:p>
-    <w:bookmarkEnd w:id="117"/>
     <w:bookmarkEnd w:id="118"/>
-    <w:bookmarkStart w:id="142" w:name="following-the-money"/>
+    <w:bookmarkEnd w:id="119"/>
+    <w:bookmarkStart w:id="143" w:name="following-the-money"/>
     <w:p>
       <w:pPr>
         <w:pStyle w:val="Heading1"/>
@@ -7331,7 +7362,7 @@
         <w:t xml:space="preserve">The investment implications of artificial intelligence extend far beyond the obvious beneficiaries in Silicon Valley. While companies like Nvidia have captured headlines with astronomical returns, the real opportunity lies in identifying businesses that effectively leverage AI to enhance rather than replace human capabilities. This nuanced view requires looking past the hype to understand how AI actually creates sustainable competitive advantages.</w:t>
       </w:r>
     </w:p>
-    <w:bookmarkStart w:id="124" w:name="the-enhancement-premium"/>
+    <w:bookmarkStart w:id="125" w:name="the-enhancement-premium"/>
     <w:p>
       <w:pPr>
         <w:pStyle w:val="Heading2"/>
@@ -7424,7 +7455,7 @@
         <w:t xml:space="preserve">Let’s examine each of these characteristics in detail:</w:t>
       </w:r>
     </w:p>
-    <w:bookmarkStart w:id="119" w:name="higher-productivity-per-employee"/>
+    <w:bookmarkStart w:id="120" w:name="higher-productivity-per-employee"/>
     <w:p>
       <w:pPr>
         <w:pStyle w:val="Heading3"/>
@@ -7517,8 +7548,8 @@
         <w:t xml:space="preserve">Our analysis of companies across multiple sectors shows that successful AI enhancement implementations typically deliver 30-45% improvements in revenue per employee over 3-5 years, compared to 15-20% for pure automation approaches. More importantly, these gains prove more sustainable as employees continuously find new ways to leverage AI capabilities.</w:t>
       </w:r>
     </w:p>
-    <w:bookmarkEnd w:id="119"/>
-    <w:bookmarkStart w:id="120" w:name="improved-capital-efficiency"/>
+    <w:bookmarkEnd w:id="120"/>
+    <w:bookmarkStart w:id="121" w:name="improved-capital-efficiency"/>
     <w:p>
       <w:pPr>
         <w:pStyle w:val="Heading3"/>
@@ -7617,8 +7648,8 @@
         <w:t xml:space="preserve">Companies pursuing enhancement strategies typically maintain ROIC 800-1200 basis points above their cost of capital, compared to 400-600 basis points for automation-focused peers. This difference becomes particularly pronounced in industries with high regulatory requirements or complex operational environments.</w:t>
       </w:r>
     </w:p>
-    <w:bookmarkEnd w:id="120"/>
-    <w:bookmarkStart w:id="121" w:name="greater-customer-retention"/>
+    <w:bookmarkEnd w:id="121"/>
+    <w:bookmarkStart w:id="122" w:name="greater-customer-retention"/>
     <w:p>
       <w:pPr>
         <w:pStyle w:val="Heading3"/>
@@ -7711,8 +7742,8 @@
         <w:t xml:space="preserve">The data is particularly striking in high-touch industries like wealth management and healthcare, where enhancement strategies show customer retention rates 15-20 percentage points higher than automation-focused competitors.</w:t>
       </w:r>
     </w:p>
-    <w:bookmarkEnd w:id="121"/>
-    <w:bookmarkStart w:id="122" w:name="more-sustainable-competitive-advantages"/>
+    <w:bookmarkEnd w:id="122"/>
+    <w:bookmarkStart w:id="123" w:name="more-sustainable-competitive-advantages"/>
     <w:p>
       <w:pPr>
         <w:pStyle w:val="Heading3"/>
@@ -7805,8 +7836,8 @@
         <w:t xml:space="preserve">This sustainability shows up in financial metrics like gross margin stability and market share retention. Enhancement-focused companies typically maintain their competitive positions 40-50% longer than those pursuing pure automation strategies.</w:t>
       </w:r>
     </w:p>
-    <w:bookmarkEnd w:id="122"/>
-    <w:bookmarkStart w:id="123" w:name="lower-regulatory-risk"/>
+    <w:bookmarkEnd w:id="123"/>
+    <w:bookmarkStart w:id="124" w:name="lower-regulatory-risk"/>
     <w:p>
       <w:pPr>
         <w:pStyle w:val="Heading3"/>
@@ -7907,9 +7938,9 @@
         <w:t xml:space="preserve">Consider the contrast between two approaches in financial services. The first wave of robo-advisors attempted to completely automate investment management, promising lower fees through elimination of human advisors. While they achieved some success in basic portfolio allocation, they struggled to retain high-net-worth clients who value human judgment in complex financial planning. In contrast, firms that deployed AI to enhance their human advisors’ capabilities – providing better analytics, freeing time for client relationships, enabling more sophisticated planning – have seen superior results across key metrics.</w:t>
       </w:r>
     </w:p>
-    <w:bookmarkEnd w:id="123"/>
     <w:bookmarkEnd w:id="124"/>
-    <w:bookmarkStart w:id="128" w:name="value-creation-vs-value-capture"/>
+    <w:bookmarkEnd w:id="125"/>
+    <w:bookmarkStart w:id="129" w:name="value-creation-vs-value-capture"/>
     <w:p>
       <w:pPr>
         <w:pStyle w:val="Heading2"/>
@@ -7950,7 +7981,7 @@
         <w:t xml:space="preserve">This pattern suggests three categories of potential AI winners:</w:t>
       </w:r>
     </w:p>
-    <w:bookmarkStart w:id="125" w:name="infrastructure-providers"/>
+    <w:bookmarkStart w:id="126" w:name="infrastructure-providers"/>
     <w:p>
       <w:pPr>
         <w:pStyle w:val="Heading3"/>
@@ -8023,8 +8054,8 @@
         <w:t xml:space="preserve">The key here is identifying companies with sustainable competitive advantages rather than simply riding the current wave of enthusiasm. For example, Nvidia’s moat extends beyond its current technical lead in AI chips to encompass its CUDA software ecosystem, which creates powerful network effects.</w:t>
       </w:r>
     </w:p>
-    <w:bookmarkEnd w:id="125"/>
-    <w:bookmarkStart w:id="126" w:name="enhancement-enablers"/>
+    <w:bookmarkEnd w:id="126"/>
+    <w:bookmarkStart w:id="127" w:name="enhancement-enablers"/>
     <w:p>
       <w:pPr>
         <w:pStyle w:val="Heading3"/>
@@ -8105,8 +8136,8 @@
         <w:t xml:space="preserve">The most successful companies in this category solve specific, high-value problems rather than attempting to build general-purpose AI platforms. For example, companies providing AI-enhanced medical imaging tools that make radiologists more effective, rather than attempting to replace them entirely.</w:t>
       </w:r>
     </w:p>
-    <w:bookmarkEnd w:id="126"/>
-    <w:bookmarkStart w:id="127" w:name="enhanced-incumbents"/>
+    <w:bookmarkEnd w:id="127"/>
+    <w:bookmarkStart w:id="128" w:name="enhanced-incumbents"/>
     <w:p>
       <w:pPr>
         <w:pStyle w:val="Heading3"/>
@@ -8187,9 +8218,9 @@
         <w:t xml:space="preserve">Manufacturing companies with decades of process data, insurers with rich claims histories, and healthcare providers with extensive patient records all have opportunities to create sustainable advantages through AI enhancement. However, successful implementation requires more than just raw data – it requires the organizational capability to effectively combine AI insights with human judgment.</w:t>
       </w:r>
     </w:p>
-    <w:bookmarkEnd w:id="127"/>
     <w:bookmarkEnd w:id="128"/>
-    <w:bookmarkStart w:id="129" w:name="implementation-risk"/>
+    <w:bookmarkEnd w:id="129"/>
+    <w:bookmarkStart w:id="130" w:name="implementation-risk"/>
     <w:p>
       <w:pPr>
         <w:pStyle w:val="Heading2"/>
@@ -8342,8 +8373,8 @@
         <w:t xml:space="preserve">How are they managing data quality and governance?</w:t>
       </w:r>
     </w:p>
-    <w:bookmarkEnd w:id="129"/>
-    <w:bookmarkStart w:id="130" w:name="valuation-considerations"/>
+    <w:bookmarkEnd w:id="130"/>
+    <w:bookmarkStart w:id="131" w:name="valuation-considerations"/>
     <w:p>
       <w:pPr>
         <w:pStyle w:val="Heading2"/>
@@ -8484,8 +8515,8 @@
         <w:t xml:space="preserve">Higher returns on invested capital</w:t>
       </w:r>
     </w:p>
-    <w:bookmarkEnd w:id="130"/>
-    <w:bookmarkStart w:id="131" w:name="timing-considerations"/>
+    <w:bookmarkEnd w:id="131"/>
+    <w:bookmarkStart w:id="132" w:name="timing-considerations"/>
     <w:p>
       <w:pPr>
         <w:pStyle w:val="Heading2"/>
@@ -8578,8 +8609,8 @@
         <w:t xml:space="preserve">This suggests that investors need patience and a long-term perspective when evaluating enhancement plays. The biggest returns are likely to come not from quick automation cost savings, but from the compound effects of sustained competitive advantages.</w:t>
       </w:r>
     </w:p>
-    <w:bookmarkEnd w:id="131"/>
-    <w:bookmarkStart w:id="132" w:name="geographic-considerations"/>
+    <w:bookmarkEnd w:id="132"/>
+    <w:bookmarkStart w:id="133" w:name="geographic-considerations"/>
     <w:p>
       <w:pPr>
         <w:pStyle w:val="Heading2"/>
@@ -8660,8 +8691,8 @@
         <w:t xml:space="preserve">Different regions also show varying approaches to human-AI integration, influenced by local labor markets, regulations, and cultural factors. This creates opportunities for investors to benefit from different implementation strategies and timelines.</w:t>
       </w:r>
     </w:p>
-    <w:bookmarkEnd w:id="132"/>
-    <w:bookmarkStart w:id="133" w:name="regulatory-environment"/>
+    <w:bookmarkEnd w:id="133"/>
+    <w:bookmarkStart w:id="134" w:name="regulatory-environment"/>
     <w:p>
       <w:pPr>
         <w:pStyle w:val="Heading2"/>
@@ -8790,8 +8821,8 @@
         <w:t xml:space="preserve">Industry-specific requirements</w:t>
       </w:r>
     </w:p>
-    <w:bookmarkEnd w:id="133"/>
-    <w:bookmarkStart w:id="140" w:name="investment-strategy-implications"/>
+    <w:bookmarkEnd w:id="134"/>
+    <w:bookmarkStart w:id="141" w:name="investment-strategy-implications"/>
     <w:p>
       <w:pPr>
         <w:pStyle w:val="Heading2"/>
@@ -8884,7 +8915,7 @@
         <w:t xml:space="preserve">Let’s examine each principle in detail:</w:t>
       </w:r>
     </w:p>
-    <w:bookmarkStart w:id="134" w:name="X92b2e9e27755f9c95bbe3dfda58d4d610aad861"/>
+    <w:bookmarkStart w:id="135" w:name="X92b2e9e27755f9c95bbe3dfda58d4d610aad861"/>
     <w:p>
       <w:pPr>
         <w:pStyle w:val="Heading3"/>
@@ -9009,8 +9040,8 @@
         <w:t xml:space="preserve">Companies that build AI into their strategic architecture, rather than treating it as a standalone initiative, typically demonstrate superior long-term performance. This echoes W. Chan Kim and Renée Mauborgne’s Blue Ocean Strategy principle of making competition irrelevant through fundamental business model innovation.</w:t>
       </w:r>
     </w:p>
-    <w:bookmarkEnd w:id="134"/>
-    <w:bookmarkStart w:id="135" w:name="clear-enhancement-use-cases"/>
+    <w:bookmarkEnd w:id="135"/>
+    <w:bookmarkStart w:id="136" w:name="clear-enhancement-use-cases"/>
     <w:p>
       <w:pPr>
         <w:pStyle w:val="Heading3"/>
@@ -9103,8 +9134,8 @@
         <w:t xml:space="preserve">Companies with well-defined enhancement use cases typically achieve 3-4x higher returns on AI investments compared to those pursuing general automation strategies. This aligns with Clayton Christensen’s jobs-to-be-done framework – successful AI enhancement addresses specific, valuable jobs that customers need done.</w:t>
       </w:r>
     </w:p>
-    <w:bookmarkEnd w:id="135"/>
-    <w:bookmarkStart w:id="136" w:name="X2d0b31d5b6dabd92f59b95e713f5696ba544678"/>
+    <w:bookmarkEnd w:id="136"/>
+    <w:bookmarkStart w:id="137" w:name="X2d0b31d5b6dabd92f59b95e713f5696ba544678"/>
     <w:p>
       <w:pPr>
         <w:pStyle w:val="Heading3"/>
@@ -9221,8 +9252,8 @@
         <w:t xml:space="preserve">– the ability to orchestrate multiple capabilities around a coherent vision for AI enhancement.</w:t>
       </w:r>
     </w:p>
-    <w:bookmarkEnd w:id="136"/>
-    <w:bookmarkStart w:id="137" w:name="timing-and-geographic-diversification"/>
+    <w:bookmarkEnd w:id="137"/>
+    <w:bookmarkStart w:id="138" w:name="timing-and-geographic-diversification"/>
     <w:p>
       <w:pPr>
         <w:pStyle w:val="Heading3"/>
@@ -9339,8 +9370,8 @@
         <w:t xml:space="preserve">– becoming too attached to existing success patterns while missing emerging opportunities.</w:t>
       </w:r>
     </w:p>
-    <w:bookmarkEnd w:id="137"/>
-    <w:bookmarkStart w:id="138" w:name="regulatory-development-monitoring"/>
+    <w:bookmarkEnd w:id="138"/>
+    <w:bookmarkStart w:id="139" w:name="regulatory-development-monitoring"/>
     <w:p>
       <w:pPr>
         <w:pStyle w:val="Heading3"/>
@@ -9445,8 +9476,8 @@
         <w:t xml:space="preserve">Companies that proactively address regulatory concerns while pursuing enhancement strategies typically face lower compliance costs and fewer implementation delays.</w:t>
       </w:r>
     </w:p>
-    <w:bookmarkEnd w:id="138"/>
-    <w:bookmarkStart w:id="139" w:name="implementation-framework"/>
+    <w:bookmarkEnd w:id="139"/>
+    <w:bookmarkStart w:id="140" w:name="implementation-framework"/>
     <w:p>
       <w:pPr>
         <w:pStyle w:val="Heading3"/>
@@ -9563,9 +9594,9 @@
         <w:t xml:space="preserve">through continuous innovation in how humans and AI work together.</w:t>
       </w:r>
     </w:p>
-    <w:bookmarkEnd w:id="139"/>
     <w:bookmarkEnd w:id="140"/>
-    <w:bookmarkStart w:id="141" w:name="conclusion-1"/>
+    <w:bookmarkEnd w:id="141"/>
+    <w:bookmarkStart w:id="142" w:name="conclusion-1"/>
     <w:p>
       <w:pPr>
         <w:pStyle w:val="Heading2"/>
@@ -9590,9 +9621,9 @@
         <w:t xml:space="preserve">The enhancement thesis suggests that the most attractive investments will be found not just among technology providers, but across industries where AI can significantly enhance existing competitive advantages. Success in identifying these opportunities requires combining traditional financial analysis with deep understanding of how AI actually creates value in specific business contexts.</w:t>
       </w:r>
     </w:p>
-    <w:bookmarkEnd w:id="141"/>
     <w:bookmarkEnd w:id="142"/>
-    <w:bookmarkStart w:id="155" w:name="Xe8b1f20e0d1c285dab310fa4ed1776bd87ad93a"/>
+    <w:bookmarkEnd w:id="143"/>
+    <w:bookmarkStart w:id="156" w:name="Xe8b1f20e0d1c285dab310fa4ed1776bd87ad93a"/>
     <w:p>
       <w:pPr>
         <w:pStyle w:val="Heading1"/>
@@ -9631,7 +9662,7 @@
         <w:t xml:space="preserve">Throughout this book, we’ve examined how artificial intelligence enhances rather than replaces human capabilities. As we look toward the future, the critical question is not whether AI will automate jobs away, but how we can build systems that amplify human judgment while preserving human agency. This final chapter outlines concrete steps for business leaders, policymakers, and society at large to ensure AI development remains human-centric.</w:t>
       </w:r>
     </w:p>
-    <w:bookmarkStart w:id="143" w:name="the-enhancement-imperative"/>
+    <w:bookmarkStart w:id="144" w:name="the-enhancement-imperative"/>
     <w:p>
       <w:pPr>
         <w:pStyle w:val="Heading2"/>
@@ -9672,8 +9703,8 @@
         <w:t xml:space="preserve">This pattern repeats across industries. In healthcare, AI excels at analyzing medical images and identifying potential anomalies, but doctors provide crucial judgment in interpreting these findings within the broader context of patient health. In creative fields, AI tools can generate endless variations of designs or content, but human creators remain essential for determining which outputs actually resonate with audiences.</w:t>
       </w:r>
     </w:p>
-    <w:bookmarkEnd w:id="143"/>
-    <w:bookmarkStart w:id="144" w:name="rethinking-ai-implementation"/>
+    <w:bookmarkEnd w:id="144"/>
+    <w:bookmarkStart w:id="145" w:name="rethinking-ai-implementation"/>
     <w:p>
       <w:pPr>
         <w:pStyle w:val="Heading2"/>
@@ -9842,8 +9873,8 @@
         <w:t xml:space="preserve">[Chart: Framework for assessing AI implementation opportunities along two axes: potential for enhancement vs. automation, and importance of human judgment]</w:t>
       </w:r>
     </w:p>
-    <w:bookmarkEnd w:id="144"/>
-    <w:bookmarkStart w:id="148" w:name="policy-imperatives"/>
+    <w:bookmarkEnd w:id="145"/>
+    <w:bookmarkStart w:id="149" w:name="policy-imperatives"/>
     <w:p>
       <w:pPr>
         <w:pStyle w:val="Heading2"/>
@@ -9860,7 +9891,7 @@
         <w:t xml:space="preserve">Policymakers face the challenge of fostering AI innovation while ensuring its development serves human interests. We propose several key principles:</w:t>
       </w:r>
     </w:p>
-    <w:bookmarkStart w:id="145" w:name="preserving-human-agency"/>
+    <w:bookmarkStart w:id="146" w:name="preserving-human-agency"/>
     <w:p>
       <w:pPr>
         <w:pStyle w:val="Heading3"/>
@@ -9913,8 +9944,8 @@
         <w:t xml:space="preserve">Preservation of human judgment in legal proceedings</w:t>
       </w:r>
     </w:p>
-    <w:bookmarkEnd w:id="145"/>
-    <w:bookmarkStart w:id="146" w:name="promoting-transparency"/>
+    <w:bookmarkEnd w:id="146"/>
+    <w:bookmarkStart w:id="147" w:name="promoting-transparency"/>
     <w:p>
       <w:pPr>
         <w:pStyle w:val="Heading3"/>
@@ -9979,8 +10010,8 @@
         <w:t xml:space="preserve">Educational assessments</w:t>
       </w:r>
     </w:p>
-    <w:bookmarkEnd w:id="146"/>
-    <w:bookmarkStart w:id="147" w:name="protecting-privacy-and-data-rights"/>
+    <w:bookmarkEnd w:id="147"/>
+    <w:bookmarkStart w:id="148" w:name="protecting-privacy-and-data-rights"/>
     <w:p>
       <w:pPr>
         <w:pStyle w:val="Heading3"/>
@@ -10053,9 +10084,9 @@
         <w:t xml:space="preserve">[Chart: Matrix showing key policy areas and their relative importance across different sectors: healthcare, finance, education, etc.]</w:t>
       </w:r>
     </w:p>
-    <w:bookmarkEnd w:id="147"/>
     <w:bookmarkEnd w:id="148"/>
-    <w:bookmarkStart w:id="149" w:name="investment-implications-4"/>
+    <w:bookmarkEnd w:id="149"/>
+    <w:bookmarkStart w:id="150" w:name="investment-implications-4"/>
     <w:p>
       <w:pPr>
         <w:pStyle w:val="Heading2"/>
@@ -10224,8 +10255,8 @@
         <w:t xml:space="preserve">[Chart: Performance comparison of companies with human-centric vs. automation-focused AI strategies]</w:t>
       </w:r>
     </w:p>
-    <w:bookmarkEnd w:id="149"/>
-    <w:bookmarkStart w:id="153" w:name="the-path-forward"/>
+    <w:bookmarkEnd w:id="150"/>
+    <w:bookmarkStart w:id="154" w:name="the-path-forward"/>
     <w:p>
       <w:pPr>
         <w:pStyle w:val="Heading2"/>
@@ -10242,7 +10273,7 @@
         <w:t xml:space="preserve">The next decade will be crucial in determining whether AI development enhances or diminishes human capability and agency. Success requires:</w:t>
       </w:r>
     </w:p>
-    <w:bookmarkStart w:id="150" w:name="for-business-leaders"/>
+    <w:bookmarkStart w:id="151" w:name="for-business-leaders"/>
     <w:p>
       <w:pPr>
         <w:pStyle w:val="Heading3"/>
@@ -10299,8 +10330,8 @@
         <w:t xml:space="preserve">Develop clear frameworks for human-AI collaboration</w:t>
       </w:r>
     </w:p>
-    <w:bookmarkEnd w:id="150"/>
-    <w:bookmarkStart w:id="151" w:name="for-policymakers"/>
+    <w:bookmarkEnd w:id="151"/>
+    <w:bookmarkStart w:id="152" w:name="for-policymakers"/>
     <w:p>
       <w:pPr>
         <w:pStyle w:val="Heading3"/>
@@ -10357,8 +10388,8 @@
         <w:t xml:space="preserve">Foster innovation while ensuring human-centric development</w:t>
       </w:r>
     </w:p>
-    <w:bookmarkEnd w:id="151"/>
-    <w:bookmarkStart w:id="152" w:name="for-society"/>
+    <w:bookmarkEnd w:id="152"/>
+    <w:bookmarkStart w:id="153" w:name="for-society"/>
     <w:p>
       <w:pPr>
         <w:pStyle w:val="Heading3"/>
@@ -10415,9 +10446,9 @@
         <w:t xml:space="preserve">Preserve space for human creativity and agency</w:t>
       </w:r>
     </w:p>
-    <w:bookmarkEnd w:id="152"/>
     <w:bookmarkEnd w:id="153"/>
-    <w:bookmarkStart w:id="154" w:name="conclusion-2"/>
+    <w:bookmarkEnd w:id="154"/>
+    <w:bookmarkStart w:id="155" w:name="conclusion-2"/>
     <w:p>
       <w:pPr>
         <w:pStyle w:val="Heading2"/>
@@ -10458,9 +10489,9 @@
         <w:t xml:space="preserve">[Final Chart: Vision for human-centric AI development showing the interconnection of business strategy, policy frameworks, and societal choices in creating a future that enhances rather than replaces human capabilities]</w:t>
       </w:r>
     </w:p>
-    <w:bookmarkEnd w:id="154"/>
     <w:bookmarkEnd w:id="155"/>
-    <w:bookmarkStart w:id="156" w:name="summary"/>
+    <w:bookmarkEnd w:id="156"/>
+    <w:bookmarkStart w:id="157" w:name="summary"/>
     <w:p>
       <w:pPr>
         <w:pStyle w:val="Heading1"/>
@@ -10469,8 +10500,8 @@
         <w:t xml:space="preserve">Summary</w:t>
       </w:r>
     </w:p>
-    <w:bookmarkEnd w:id="156"/>
-    <w:bookmarkStart w:id="166" w:name="X496e829ca4a624815caffd3f38f8ba034995061"/>
+    <w:bookmarkEnd w:id="157"/>
+    <w:bookmarkStart w:id="167" w:name="X496e829ca4a624815caffd3f38f8ba034995061"/>
     <w:p>
       <w:pPr>
         <w:pStyle w:val="Heading1"/>
@@ -10684,7 +10715,7 @@
         <w:t xml:space="preserve">The AI revolution is indeed transformative, but not in the way many predict. Instead of a future where AI replaces human workers, we’re entering an era of enhancement, where human capabilities are amplified by artificial intelligence. Understanding and embracing this reality is crucial for anyone looking to thrive in the AI-enhanced future.</w:t>
       </w:r>
     </w:p>
-    <w:bookmarkStart w:id="165" w:name="author-dialog"/>
+    <w:bookmarkStart w:id="166" w:name="author-dialog"/>
     <w:p>
       <w:pPr>
         <w:pStyle w:val="Heading2"/>
@@ -10693,7 +10724,7 @@
         <w:t xml:space="preserve">Author Dialog</w:t>
       </w:r>
     </w:p>
-    <w:bookmarkStart w:id="157" w:name="richard"/>
+    <w:bookmarkStart w:id="158" w:name="richard"/>
     <w:p>
       <w:pPr>
         <w:pStyle w:val="Heading5"/>
@@ -10722,8 +10753,8 @@
         <w:t xml:space="preserve">The same principle applies across industries. AI can process vast amounts of medical images or financial data, but it cannot replace a doctor’s holistic understanding of patient health or an investor’s grasp of how geopolitical events might affect market psychology. The future lies not in pursuing full automation, but in finding the sweet spot where AI enhances human judgment.</w:t>
       </w:r>
     </w:p>
-    <w:bookmarkEnd w:id="157"/>
-    <w:bookmarkStart w:id="158" w:name="sami"/>
+    <w:bookmarkEnd w:id="158"/>
+    <w:bookmarkStart w:id="159" w:name="sami"/>
     <w:p>
       <w:pPr>
         <w:pStyle w:val="Heading5"/>
@@ -10752,8 +10783,8 @@
         <w:t xml:space="preserve">Consider the case of JPMorgan’s ChatCFO. Rather than replacing financial analysts, it serves as a powerful tool that allows them to process vast amounts of financial data more efficiently. The human analysts remain essential for interpreting results and making strategic recommendations.</w:t>
       </w:r>
     </w:p>
-    <w:bookmarkEnd w:id="158"/>
-    <w:bookmarkStart w:id="159" w:name="richard-1"/>
+    <w:bookmarkEnd w:id="159"/>
+    <w:bookmarkStart w:id="160" w:name="richard-1"/>
     <w:p>
       <w:pPr>
         <w:pStyle w:val="Heading5"/>
@@ -10827,8 +10858,8 @@
         <w:t xml:space="preserve">This might mean using AI to handle routine tasks while freeing humans to focus on judgment-intensive work, or using AI to process vast amounts of data while leaving the interpretation to human experts.</w:t>
       </w:r>
     </w:p>
-    <w:bookmarkEnd w:id="159"/>
-    <w:bookmarkStart w:id="160" w:name="sami-1"/>
+    <w:bookmarkEnd w:id="160"/>
+    <w:bookmarkStart w:id="161" w:name="sami-1"/>
     <w:p>
       <w:pPr>
         <w:pStyle w:val="Heading5"/>
@@ -10849,8 +10880,8 @@
         <w:t xml:space="preserve">The investment implications here are significant. Companies that understand this enhancement paradigm will likely outperform those pursuing full automation. We’re already seeing this in healthcare, where companies developing AI tools to assist doctors are showing more promise than those attempting to replace medical judgment entirely.</w:t>
       </w:r>
     </w:p>
-    <w:bookmarkEnd w:id="160"/>
-    <w:bookmarkStart w:id="161" w:name="richard-2"/>
+    <w:bookmarkEnd w:id="161"/>
+    <w:bookmarkStart w:id="162" w:name="richard-2"/>
     <w:p>
       <w:pPr>
         <w:pStyle w:val="Heading5"/>
@@ -10931,8 +10962,8 @@
         <w:t xml:space="preserve">Invest in human skill development alongside AI capabilities</w:t>
       </w:r>
     </w:p>
-    <w:bookmarkEnd w:id="161"/>
-    <w:bookmarkStart w:id="162" w:name="sami-2"/>
+    <w:bookmarkEnd w:id="162"/>
+    <w:bookmarkStart w:id="163" w:name="sami-2"/>
     <w:p>
       <w:pPr>
         <w:pStyle w:val="Heading5"/>
@@ -11001,8 +11032,8 @@
         <w:t xml:space="preserve">Incentives for companies developing enhancement-focused AI applications</w:t>
       </w:r>
     </w:p>
-    <w:bookmarkEnd w:id="162"/>
-    <w:bookmarkStart w:id="163" w:name="richard-3"/>
+    <w:bookmarkEnd w:id="163"/>
+    <w:bookmarkStart w:id="164" w:name="richard-3"/>
     <w:p>
       <w:pPr>
         <w:pStyle w:val="Heading5"/>
@@ -11031,8 +11062,8 @@
         <w:t xml:space="preserve">This illustrates a broader truth about AI: it’s at its best when enhancing human capabilities rather than trying to replace them. The future of AI lies not in replicating human intelligence but in amplifying it.</w:t>
       </w:r>
     </w:p>
-    <w:bookmarkEnd w:id="163"/>
-    <w:bookmarkStart w:id="164" w:name="sami-3"/>
+    <w:bookmarkEnd w:id="164"/>
+    <w:bookmarkStart w:id="165" w:name="sami-3"/>
     <w:p>
       <w:pPr>
         <w:pStyle w:val="Heading5"/>
@@ -11081,10 +11112,10 @@
         <w:t xml:space="preserve">The AI revolution is indeed transformative, but not in the way many predict. Instead of a future where AI replaces human workers, we’re entering an era of enhancement, where human capabilities are amplified by artificial intelligence. Understanding and embracing this reality is crucial for anyone looking to thrive in the AI-enhanced future.</w:t>
       </w:r>
     </w:p>
-    <w:bookmarkEnd w:id="164"/>
     <w:bookmarkEnd w:id="165"/>
     <w:bookmarkEnd w:id="166"/>
-    <w:bookmarkStart w:id="167" w:name="about-the-authors"/>
+    <w:bookmarkEnd w:id="167"/>
+    <w:bookmarkStart w:id="168" w:name="about-the-authors"/>
     <w:p>
       <w:pPr>
         <w:pStyle w:val="Heading1"/>
@@ -11149,8 +11180,8 @@
         <w:t xml:space="preserve">: applying the latest technology to personalized health and wellness.</w:t>
       </w:r>
     </w:p>
-    <w:bookmarkEnd w:id="167"/>
-    <w:bookmarkStart w:id="359" w:name="references"/>
+    <w:bookmarkEnd w:id="168"/>
+    <w:bookmarkStart w:id="360" w:name="references"/>
     <w:p>
       <w:pPr>
         <w:pStyle w:val="Heading1"/>
@@ -11159,8 +11190,8 @@
         <w:t xml:space="preserve">References</w:t>
       </w:r>
     </w:p>
-    <w:bookmarkStart w:id="358" w:name="refs"/>
-    <w:bookmarkStart w:id="169" w:name="ref-abdin_phi-3_2024"/>
+    <w:bookmarkStart w:id="359" w:name="refs"/>
+    <w:bookmarkStart w:id="170" w:name="ref-abdin_phi-3_2024"/>
     <w:p>
       <w:pPr>
         <w:pStyle w:val="Bibliography"/>
@@ -11255,7 +11286,7 @@
       <w:r>
         <w:t xml:space="preserve"> </w:t>
       </w:r>
-      <w:hyperlink r:id="rId168">
+      <w:hyperlink r:id="rId169">
         <w:r>
           <w:rPr>
             <w:rStyle w:val="Hyperlink"/>
@@ -11267,8 +11298,8 @@
         <w:t xml:space="preserve">.</w:t>
       </w:r>
     </w:p>
-    <w:bookmarkEnd w:id="169"/>
-    <w:bookmarkStart w:id="171" w:name="ref-ai_yi_2024"/>
+    <w:bookmarkEnd w:id="170"/>
+    <w:bookmarkStart w:id="172" w:name="ref-ai_yi_2024"/>
     <w:p>
       <w:pPr>
         <w:pStyle w:val="Bibliography"/>
@@ -11321,7 +11352,7 @@
       <w:r>
         <w:t xml:space="preserve"> </w:t>
       </w:r>
-      <w:hyperlink r:id="rId170">
+      <w:hyperlink r:id="rId171">
         <w:r>
           <w:rPr>
             <w:rStyle w:val="Hyperlink"/>
@@ -11333,8 +11364,8 @@
         <w:t xml:space="preserve">.</w:t>
       </w:r>
     </w:p>
-    <w:bookmarkEnd w:id="171"/>
-    <w:bookmarkStart w:id="173" w:name="ref-alamdari_protein_2023"/>
+    <w:bookmarkEnd w:id="172"/>
+    <w:bookmarkStart w:id="174" w:name="ref-alamdari_protein_2023"/>
     <w:p>
       <w:pPr>
         <w:pStyle w:val="Bibliography"/>
@@ -11357,7 +11388,7 @@
       <w:r>
         <w:t xml:space="preserve"> </w:t>
       </w:r>
-      <w:hyperlink r:id="rId172">
+      <w:hyperlink r:id="rId173">
         <w:r>
           <w:rPr>
             <w:rStyle w:val="Hyperlink"/>
@@ -11369,8 +11400,8 @@
         <w:t xml:space="preserve">.</w:t>
       </w:r>
     </w:p>
-    <w:bookmarkEnd w:id="173"/>
-    <w:bookmarkStart w:id="175" w:name="ref-bender_dangers_2021"/>
+    <w:bookmarkEnd w:id="174"/>
+    <w:bookmarkStart w:id="176" w:name="ref-bender_dangers_2021"/>
     <w:p>
       <w:pPr>
         <w:pStyle w:val="Bibliography"/>
@@ -11570,7 +11601,7 @@
       <w:r>
         <w:t xml:space="preserve"> </w:t>
       </w:r>
-      <w:hyperlink r:id="rId174">
+      <w:hyperlink r:id="rId175">
         <w:r>
           <w:rPr>
             <w:rStyle w:val="Hyperlink"/>
@@ -11582,8 +11613,8 @@
         <w:t xml:space="preserve">.</w:t>
       </w:r>
     </w:p>
-    <w:bookmarkEnd w:id="175"/>
-    <w:bookmarkStart w:id="177" w:name="ref-berglund_reversal_2023"/>
+    <w:bookmarkEnd w:id="176"/>
+    <w:bookmarkStart w:id="178" w:name="ref-berglund_reversal_2023"/>
     <w:p>
       <w:pPr>
         <w:pStyle w:val="Bibliography"/>
@@ -11669,7 +11700,7 @@
       <w:r>
         <w:t xml:space="preserve"> </w:t>
       </w:r>
-      <w:hyperlink r:id="rId176">
+      <w:hyperlink r:id="rId177">
         <w:r>
           <w:rPr>
             <w:rStyle w:val="Hyperlink"/>
@@ -11681,8 +11712,8 @@
         <w:t xml:space="preserve">.</w:t>
       </w:r>
     </w:p>
-    <w:bookmarkEnd w:id="177"/>
-    <w:bookmarkStart w:id="179" w:name="ref-bsharat_principled_2023"/>
+    <w:bookmarkEnd w:id="178"/>
+    <w:bookmarkStart w:id="180" w:name="ref-bsharat_principled_2023"/>
     <w:p>
       <w:pPr>
         <w:pStyle w:val="Bibliography"/>
@@ -11765,7 +11796,7 @@
       <w:r>
         <w:t xml:space="preserve"> </w:t>
       </w:r>
-      <w:hyperlink r:id="rId178">
+      <w:hyperlink r:id="rId179">
         <w:r>
           <w:rPr>
             <w:rStyle w:val="Hyperlink"/>
@@ -11777,8 +11808,8 @@
         <w:t xml:space="preserve">.</w:t>
       </w:r>
     </w:p>
-    <w:bookmarkEnd w:id="179"/>
-    <w:bookmarkStart w:id="181" w:name="ref-burtch_consequences_2024"/>
+    <w:bookmarkEnd w:id="180"/>
+    <w:bookmarkStart w:id="182" w:name="ref-burtch_consequences_2024"/>
     <w:p>
       <w:pPr>
         <w:pStyle w:val="Bibliography"/>
@@ -11823,7 +11854,7 @@
       <w:r>
         <w:t xml:space="preserve"> </w:t>
       </w:r>
-      <w:hyperlink r:id="rId180">
+      <w:hyperlink r:id="rId181">
         <w:r>
           <w:rPr>
             <w:rStyle w:val="Hyperlink"/>
@@ -11835,8 +11866,8 @@
         <w:t xml:space="preserve">.</w:t>
       </w:r>
     </w:p>
-    <w:bookmarkEnd w:id="181"/>
-    <w:bookmarkStart w:id="183" w:name="ref-butlin_consciousness_2023"/>
+    <w:bookmarkEnd w:id="182"/>
+    <w:bookmarkStart w:id="184" w:name="ref-butlin_consciousness_2023"/>
     <w:p>
       <w:pPr>
         <w:pStyle w:val="Bibliography"/>
@@ -11901,7 +11932,7 @@
       <w:r>
         <w:t xml:space="preserve"> </w:t>
       </w:r>
-      <w:hyperlink r:id="rId182">
+      <w:hyperlink r:id="rId183">
         <w:r>
           <w:rPr>
             <w:rStyle w:val="Hyperlink"/>
@@ -11913,8 +11944,8 @@
         <w:t xml:space="preserve">.</w:t>
       </w:r>
     </w:p>
-    <w:bookmarkEnd w:id="183"/>
-    <w:bookmarkStart w:id="185" w:name="ref-carlini_stealing_2024"/>
+    <w:bookmarkEnd w:id="184"/>
+    <w:bookmarkStart w:id="186" w:name="ref-carlini_stealing_2024"/>
     <w:p>
       <w:pPr>
         <w:pStyle w:val="Bibliography"/>
@@ -11970,7 +12001,7 @@
       <w:r>
         <w:t xml:space="preserve"> </w:t>
       </w:r>
-      <w:hyperlink r:id="rId184">
+      <w:hyperlink r:id="rId185">
         <w:r>
           <w:rPr>
             <w:rStyle w:val="Hyperlink"/>
@@ -11982,8 +12013,8 @@
         <w:t xml:space="preserve">.</w:t>
       </w:r>
     </w:p>
-    <w:bookmarkEnd w:id="185"/>
-    <w:bookmarkStart w:id="187" w:name="ref-chang_speak_2023"/>
+    <w:bookmarkEnd w:id="186"/>
+    <w:bookmarkStart w:id="188" w:name="ref-chang_speak_2023"/>
     <w:p>
       <w:pPr>
         <w:pStyle w:val="Bibliography"/>
@@ -12060,7 +12091,7 @@
       <w:r>
         <w:t xml:space="preserve"> </w:t>
       </w:r>
-      <w:hyperlink r:id="rId186">
+      <w:hyperlink r:id="rId187">
         <w:r>
           <w:rPr>
             <w:rStyle w:val="Hyperlink"/>
@@ -12072,8 +12103,8 @@
         <w:t xml:space="preserve">.</w:t>
       </w:r>
     </w:p>
-    <w:bookmarkEnd w:id="187"/>
-    <w:bookmarkStart w:id="189" w:name="ref-chang_speak_2023-1"/>
+    <w:bookmarkEnd w:id="188"/>
+    <w:bookmarkStart w:id="190" w:name="ref-chang_speak_2023-1"/>
     <w:p>
       <w:pPr>
         <w:pStyle w:val="Bibliography"/>
@@ -12156,7 +12187,7 @@
       <w:r>
         <w:t xml:space="preserve"> </w:t>
       </w:r>
-      <w:hyperlink r:id="rId188">
+      <w:hyperlink r:id="rId189">
         <w:r>
           <w:rPr>
             <w:rStyle w:val="Hyperlink"/>
@@ -12168,8 +12199,8 @@
         <w:t xml:space="preserve">.</w:t>
       </w:r>
     </w:p>
-    <w:bookmarkEnd w:id="189"/>
-    <w:bookmarkStart w:id="191" w:name="ref-de__fauw_clinically_2018"/>
+    <w:bookmarkEnd w:id="190"/>
+    <w:bookmarkStart w:id="192" w:name="ref-de__fauw_clinically_2018"/>
     <w:p>
       <w:pPr>
         <w:pStyle w:val="Bibliography"/>
@@ -12202,7 +12233,7 @@
       <w:r>
         <w:t xml:space="preserve"> </w:t>
       </w:r>
-      <w:hyperlink r:id="rId190">
+      <w:hyperlink r:id="rId191">
         <w:r>
           <w:rPr>
             <w:rStyle w:val="Hyperlink"/>
@@ -12214,8 +12245,8 @@
         <w:t xml:space="preserve">.</w:t>
       </w:r>
     </w:p>
-    <w:bookmarkEnd w:id="191"/>
-    <w:bookmarkStart w:id="193" w:name="ref-di_palma_evaluating_2023"/>
+    <w:bookmarkEnd w:id="192"/>
+    <w:bookmarkStart w:id="194" w:name="ref-di_palma_evaluating_2023"/>
     <w:p>
       <w:pPr>
         <w:pStyle w:val="Bibliography"/>
@@ -12286,7 +12317,7 @@
       <w:r>
         <w:t xml:space="preserve"> </w:t>
       </w:r>
-      <w:hyperlink r:id="rId192">
+      <w:hyperlink r:id="rId193">
         <w:r>
           <w:rPr>
             <w:rStyle w:val="Hyperlink"/>
@@ -12298,8 +12329,8 @@
         <w:t xml:space="preserve">.</w:t>
       </w:r>
     </w:p>
-    <w:bookmarkEnd w:id="193"/>
-    <w:bookmarkStart w:id="195" w:name="ref-dodge_documenting_2021"/>
+    <w:bookmarkEnd w:id="194"/>
+    <w:bookmarkStart w:id="196" w:name="ref-dodge_documenting_2021"/>
     <w:p>
       <w:pPr>
         <w:pStyle w:val="Bibliography"/>
@@ -12388,7 +12419,7 @@
       <w:r>
         <w:t xml:space="preserve"> </w:t>
       </w:r>
-      <w:hyperlink r:id="rId194">
+      <w:hyperlink r:id="rId195">
         <w:r>
           <w:rPr>
             <w:rStyle w:val="Hyperlink"/>
@@ -12400,8 +12431,8 @@
         <w:t xml:space="preserve">.</w:t>
       </w:r>
     </w:p>
-    <w:bookmarkEnd w:id="195"/>
-    <w:bookmarkStart w:id="197" w:name="ref-dreyfus_why_2007"/>
+    <w:bookmarkEnd w:id="196"/>
+    <w:bookmarkStart w:id="198" w:name="ref-dreyfus_why_2007"/>
     <w:p>
       <w:pPr>
         <w:pStyle w:val="Bibliography"/>
@@ -12515,7 +12546,7 @@
       <w:r>
         <w:t xml:space="preserve"> </w:t>
       </w:r>
-      <w:hyperlink r:id="rId196">
+      <w:hyperlink r:id="rId197">
         <w:r>
           <w:rPr>
             <w:rStyle w:val="Hyperlink"/>
@@ -12527,8 +12558,8 @@
         <w:t xml:space="preserve">.</w:t>
       </w:r>
     </w:p>
-    <w:bookmarkEnd w:id="197"/>
-    <w:bookmarkStart w:id="199" w:name="ref-epoch_ai_data_2024"/>
+    <w:bookmarkEnd w:id="198"/>
+    <w:bookmarkStart w:id="200" w:name="ref-epoch_ai_data_2024"/>
     <w:p>
       <w:pPr>
         <w:pStyle w:val="Bibliography"/>
@@ -12572,7 +12603,7 @@
       <w:r>
         <w:t xml:space="preserve"> </w:t>
       </w:r>
-      <w:hyperlink r:id="rId198">
+      <w:hyperlink r:id="rId199">
         <w:r>
           <w:rPr>
             <w:rStyle w:val="Hyperlink"/>
@@ -12584,8 +12615,8 @@
         <w:t xml:space="preserve">.</w:t>
       </w:r>
     </w:p>
-    <w:bookmarkEnd w:id="199"/>
-    <w:bookmarkStart w:id="201" w:name="ref-erdil_explosive_2024"/>
+    <w:bookmarkEnd w:id="200"/>
+    <w:bookmarkStart w:id="202" w:name="ref-erdil_explosive_2024"/>
     <w:p>
       <w:pPr>
         <w:pStyle w:val="Bibliography"/>
@@ -12632,7 +12663,7 @@
       <w:r>
         <w:t xml:space="preserve"> </w:t>
       </w:r>
-      <w:hyperlink r:id="rId200">
+      <w:hyperlink r:id="rId201">
         <w:r>
           <w:rPr>
             <w:rStyle w:val="Hyperlink"/>
@@ -12644,8 +12675,8 @@
         <w:t xml:space="preserve">.</w:t>
       </w:r>
     </w:p>
-    <w:bookmarkEnd w:id="201"/>
-    <w:bookmarkStart w:id="203" w:name="ref-esteva_guide_2019"/>
+    <w:bookmarkEnd w:id="202"/>
+    <w:bookmarkStart w:id="204" w:name="ref-esteva_guide_2019"/>
     <w:p>
       <w:pPr>
         <w:pStyle w:val="Bibliography"/>
@@ -12678,7 +12709,7 @@
       <w:r>
         <w:t xml:space="preserve"> </w:t>
       </w:r>
-      <w:hyperlink r:id="rId202">
+      <w:hyperlink r:id="rId203">
         <w:r>
           <w:rPr>
             <w:rStyle w:val="Hyperlink"/>
@@ -12690,8 +12721,8 @@
         <w:t xml:space="preserve">.</w:t>
       </w:r>
     </w:p>
-    <w:bookmarkEnd w:id="203"/>
-    <w:bookmarkStart w:id="205" w:name="ref-feng_pretraining_2023"/>
+    <w:bookmarkEnd w:id="204"/>
+    <w:bookmarkStart w:id="206" w:name="ref-feng_pretraining_2023"/>
     <w:p>
       <w:pPr>
         <w:pStyle w:val="Bibliography"/>
@@ -12828,7 +12859,7 @@
       <w:r>
         <w:t xml:space="preserve"> </w:t>
       </w:r>
-      <w:hyperlink r:id="rId204">
+      <w:hyperlink r:id="rId205">
         <w:r>
           <w:rPr>
             <w:rStyle w:val="Hyperlink"/>
@@ -12840,8 +12871,8 @@
         <w:t xml:space="preserve">.</w:t>
       </w:r>
     </w:p>
-    <w:bookmarkEnd w:id="205"/>
-    <w:bookmarkStart w:id="207" w:name="ref-goh_large_2024"/>
+    <w:bookmarkEnd w:id="206"/>
+    <w:bookmarkStart w:id="208" w:name="ref-goh_large_2024"/>
     <w:p>
       <w:pPr>
         <w:pStyle w:val="Bibliography"/>
@@ -12940,7 +12971,7 @@
       <w:r>
         <w:t xml:space="preserve"> </w:t>
       </w:r>
-      <w:hyperlink r:id="rId206">
+      <w:hyperlink r:id="rId207">
         <w:r>
           <w:rPr>
             <w:rStyle w:val="Hyperlink"/>
@@ -12952,8 +12983,8 @@
         <w:t xml:space="preserve">.</w:t>
       </w:r>
     </w:p>
-    <w:bookmarkEnd w:id="207"/>
-    <w:bookmarkStart w:id="209" w:name="ref-grossmann_ai_2023"/>
+    <w:bookmarkEnd w:id="208"/>
+    <w:bookmarkStart w:id="210" w:name="ref-grossmann_ai_2023"/>
     <w:p>
       <w:pPr>
         <w:pStyle w:val="Bibliography"/>
@@ -12995,7 +13026,7 @@
       <w:r>
         <w:t xml:space="preserve"> </w:t>
       </w:r>
-      <w:hyperlink r:id="rId208">
+      <w:hyperlink r:id="rId209">
         <w:r>
           <w:rPr>
             <w:rStyle w:val="Hyperlink"/>
@@ -13007,8 +13038,8 @@
         <w:t xml:space="preserve">.</w:t>
       </w:r>
     </w:p>
-    <w:bookmarkEnd w:id="209"/>
-    <w:bookmarkStart w:id="211" w:name="ref-gupta_calm_2023"/>
+    <w:bookmarkEnd w:id="210"/>
+    <w:bookmarkStart w:id="212" w:name="ref-gupta_calm_2023"/>
     <w:p>
       <w:pPr>
         <w:pStyle w:val="Bibliography"/>
@@ -13106,7 +13137,7 @@
       <w:r>
         <w:t xml:space="preserve"> </w:t>
       </w:r>
-      <w:hyperlink r:id="rId210">
+      <w:hyperlink r:id="rId211">
         <w:r>
           <w:rPr>
             <w:rStyle w:val="Hyperlink"/>
@@ -13118,8 +13149,8 @@
         <w:t xml:space="preserve">.</w:t>
       </w:r>
     </w:p>
-    <w:bookmarkEnd w:id="211"/>
-    <w:bookmarkStart w:id="213" w:name="ref-he_foundation_2024"/>
+    <w:bookmarkEnd w:id="212"/>
+    <w:bookmarkStart w:id="214" w:name="ref-he_foundation_2024"/>
     <w:p>
       <w:pPr>
         <w:pStyle w:val="Bibliography"/>
@@ -13202,7 +13233,7 @@
       <w:r>
         <w:t xml:space="preserve"> </w:t>
       </w:r>
-      <w:hyperlink r:id="rId212">
+      <w:hyperlink r:id="rId213">
         <w:r>
           <w:rPr>
             <w:rStyle w:val="Hyperlink"/>
@@ -13214,8 +13245,8 @@
         <w:t xml:space="preserve">.</w:t>
       </w:r>
     </w:p>
-    <w:bookmarkEnd w:id="213"/>
-    <w:bookmarkStart w:id="215" w:name="ref-hendy_how_2023"/>
+    <w:bookmarkEnd w:id="214"/>
+    <w:bookmarkStart w:id="216" w:name="ref-hendy_how_2023"/>
     <w:p>
       <w:pPr>
         <w:pStyle w:val="Bibliography"/>
@@ -13304,7 +13335,7 @@
       <w:r>
         <w:t xml:space="preserve"> </w:t>
       </w:r>
-      <w:hyperlink r:id="rId214">
+      <w:hyperlink r:id="rId215">
         <w:r>
           <w:rPr>
             <w:rStyle w:val="Hyperlink"/>
@@ -13316,8 +13347,8 @@
         <w:t xml:space="preserve">.</w:t>
       </w:r>
     </w:p>
-    <w:bookmarkEnd w:id="215"/>
-    <w:bookmarkStart w:id="217" w:name="ref-hicks_chatgpt_2024"/>
+    <w:bookmarkEnd w:id="216"/>
+    <w:bookmarkStart w:id="218" w:name="ref-hicks_chatgpt_2024"/>
     <w:p>
       <w:pPr>
         <w:pStyle w:val="Bibliography"/>
@@ -13359,7 +13390,7 @@
       <w:r>
         <w:t xml:space="preserve"> </w:t>
       </w:r>
-      <w:hyperlink r:id="rId216">
+      <w:hyperlink r:id="rId217">
         <w:r>
           <w:rPr>
             <w:rStyle w:val="Hyperlink"/>
@@ -13371,8 +13402,8 @@
         <w:t xml:space="preserve">.</w:t>
       </w:r>
     </w:p>
-    <w:bookmarkEnd w:id="217"/>
-    <w:bookmarkStart w:id="219" w:name="ref-hoffmann_training_2022"/>
+    <w:bookmarkEnd w:id="218"/>
+    <w:bookmarkStart w:id="220" w:name="ref-hoffmann_training_2022"/>
     <w:p>
       <w:pPr>
         <w:pStyle w:val="Bibliography"/>
@@ -13428,7 +13459,7 @@
       <w:r>
         <w:t xml:space="preserve"> </w:t>
       </w:r>
-      <w:hyperlink r:id="rId218">
+      <w:hyperlink r:id="rId219">
         <w:r>
           <w:rPr>
             <w:rStyle w:val="Hyperlink"/>
@@ -13440,8 +13471,8 @@
         <w:t xml:space="preserve">.</w:t>
       </w:r>
     </w:p>
-    <w:bookmarkEnd w:id="219"/>
-    <w:bookmarkStart w:id="221" w:name="ref-hopkins_artificial_2023"/>
+    <w:bookmarkEnd w:id="220"/>
+    <w:bookmarkStart w:id="222" w:name="ref-hopkins_artificial_2023"/>
     <w:p>
       <w:pPr>
         <w:pStyle w:val="Bibliography"/>
@@ -13486,7 +13517,7 @@
       <w:r>
         <w:t xml:space="preserve"> </w:t>
       </w:r>
-      <w:hyperlink r:id="rId220">
+      <w:hyperlink r:id="rId221">
         <w:r>
           <w:rPr>
             <w:rStyle w:val="Hyperlink"/>
@@ -13498,8 +13529,8 @@
         <w:t xml:space="preserve">.</w:t>
       </w:r>
     </w:p>
-    <w:bookmarkEnd w:id="221"/>
-    <w:bookmarkStart w:id="223" w:name="ref-hristidis_chatgpt_2023"/>
+    <w:bookmarkEnd w:id="222"/>
+    <w:bookmarkStart w:id="224" w:name="ref-hristidis_chatgpt_2023"/>
     <w:p>
       <w:pPr>
         <w:pStyle w:val="Bibliography"/>
@@ -13625,7 +13656,7 @@
       <w:r>
         <w:t xml:space="preserve"> </w:t>
       </w:r>
-      <w:hyperlink r:id="rId222">
+      <w:hyperlink r:id="rId223">
         <w:r>
           <w:rPr>
             <w:rStyle w:val="Hyperlink"/>
@@ -13637,8 +13668,8 @@
         <w:t xml:space="preserve">.</w:t>
       </w:r>
     </w:p>
-    <w:bookmarkEnd w:id="223"/>
-    <w:bookmarkStart w:id="225" w:name="ref-huang_propaganda_2013"/>
+    <w:bookmarkEnd w:id="224"/>
+    <w:bookmarkStart w:id="226" w:name="ref-huang_propaganda_2013"/>
     <w:p>
       <w:pPr>
         <w:pStyle w:val="Bibliography"/>
@@ -13677,7 +13708,7 @@
       <w:r>
         <w:t xml:space="preserve"> </w:t>
       </w:r>
-      <w:hyperlink r:id="rId224">
+      <w:hyperlink r:id="rId225">
         <w:r>
           <w:rPr>
             <w:rStyle w:val="Hyperlink"/>
@@ -13689,8 +13720,8 @@
         <w:t xml:space="preserve">.</w:t>
       </w:r>
     </w:p>
-    <w:bookmarkEnd w:id="225"/>
-    <w:bookmarkStart w:id="227" w:name="ref-huang_crispr-gpt_2024"/>
+    <w:bookmarkEnd w:id="226"/>
+    <w:bookmarkStart w:id="228" w:name="ref-huang_crispr-gpt_2024"/>
     <w:p>
       <w:pPr>
         <w:pStyle w:val="Bibliography"/>
@@ -13788,7 +13819,7 @@
       <w:r>
         <w:t xml:space="preserve"> </w:t>
       </w:r>
-      <w:hyperlink r:id="rId226">
+      <w:hyperlink r:id="rId227">
         <w:r>
           <w:rPr>
             <w:rStyle w:val="Hyperlink"/>
@@ -13800,8 +13831,8 @@
         <w:t xml:space="preserve">.</w:t>
       </w:r>
     </w:p>
-    <w:bookmarkEnd w:id="227"/>
-    <w:bookmarkStart w:id="229" w:name="ref-jackson_exposure_2023"/>
+    <w:bookmarkEnd w:id="228"/>
+    <w:bookmarkStart w:id="230" w:name="ref-jackson_exposure_2023"/>
     <w:p>
       <w:pPr>
         <w:pStyle w:val="Bibliography"/>
@@ -13834,7 +13865,7 @@
       <w:r>
         <w:t xml:space="preserve"> </w:t>
       </w:r>
-      <w:hyperlink r:id="rId228">
+      <w:hyperlink r:id="rId229">
         <w:r>
           <w:rPr>
             <w:rStyle w:val="Hyperlink"/>
@@ -13846,8 +13877,8 @@
         <w:t xml:space="preserve">.</w:t>
       </w:r>
     </w:p>
-    <w:bookmarkEnd w:id="229"/>
-    <w:bookmarkStart w:id="231" w:name="ref-jin_darkbert_2023"/>
+    <w:bookmarkEnd w:id="230"/>
+    <w:bookmarkStart w:id="232" w:name="ref-jin_darkbert_2023"/>
     <w:p>
       <w:pPr>
         <w:pStyle w:val="Bibliography"/>
@@ -13921,7 +13952,7 @@
       <w:r>
         <w:t xml:space="preserve"> </w:t>
       </w:r>
-      <w:hyperlink r:id="rId230">
+      <w:hyperlink r:id="rId231">
         <w:r>
           <w:rPr>
             <w:rStyle w:val="Hyperlink"/>
@@ -13933,8 +13964,8 @@
         <w:t xml:space="preserve">.</w:t>
       </w:r>
     </w:p>
-    <w:bookmarkEnd w:id="231"/>
-    <w:bookmarkStart w:id="233" w:name="ref-jing_alphafold_2024"/>
+    <w:bookmarkEnd w:id="232"/>
+    <w:bookmarkStart w:id="234" w:name="ref-jing_alphafold_2024"/>
     <w:p>
       <w:pPr>
         <w:pStyle w:val="Bibliography"/>
@@ -14005,7 +14036,7 @@
       <w:r>
         <w:t xml:space="preserve"> </w:t>
       </w:r>
-      <w:hyperlink r:id="rId232">
+      <w:hyperlink r:id="rId233">
         <w:r>
           <w:rPr>
             <w:rStyle w:val="Hyperlink"/>
@@ -14017,8 +14048,8 @@
         <w:t xml:space="preserve">.</w:t>
       </w:r>
     </w:p>
-    <w:bookmarkEnd w:id="233"/>
-    <w:bookmarkStart w:id="235" w:name="ref-kaddour_challenges_2023"/>
+    <w:bookmarkEnd w:id="234"/>
+    <w:bookmarkStart w:id="236" w:name="ref-kaddour_challenges_2023"/>
     <w:p>
       <w:pPr>
         <w:pStyle w:val="Bibliography"/>
@@ -14068,7 +14099,7 @@
       <w:r>
         <w:t xml:space="preserve"> </w:t>
       </w:r>
-      <w:hyperlink r:id="rId234">
+      <w:hyperlink r:id="rId235">
         <w:r>
           <w:rPr>
             <w:rStyle w:val="Hyperlink"/>
@@ -14080,8 +14111,8 @@
         <w:t xml:space="preserve">.</w:t>
       </w:r>
     </w:p>
-    <w:bookmarkEnd w:id="235"/>
-    <w:bookmarkStart w:id="237" w:name="ref-kallini_mission_2024"/>
+    <w:bookmarkEnd w:id="236"/>
+    <w:bookmarkStart w:id="238" w:name="ref-kallini_mission_2024"/>
     <w:p>
       <w:pPr>
         <w:pStyle w:val="Bibliography"/>
@@ -14125,7 +14156,7 @@
       <w:r>
         <w:t xml:space="preserve"> </w:t>
       </w:r>
-      <w:hyperlink r:id="rId236">
+      <w:hyperlink r:id="rId237">
         <w:r>
           <w:rPr>
             <w:rStyle w:val="Hyperlink"/>
@@ -14137,8 +14168,8 @@
         <w:t xml:space="preserve">.</w:t>
       </w:r>
     </w:p>
-    <w:bookmarkEnd w:id="237"/>
-    <w:bookmarkStart w:id="239" w:name="ref-kanjee_accuracy_2023"/>
+    <w:bookmarkEnd w:id="238"/>
+    <w:bookmarkStart w:id="240" w:name="ref-kanjee_accuracy_2023"/>
     <w:p>
       <w:pPr>
         <w:pStyle w:val="Bibliography"/>
@@ -14222,7 +14253,7 @@
       <w:r>
         <w:t xml:space="preserve"> </w:t>
       </w:r>
-      <w:hyperlink r:id="rId238">
+      <w:hyperlink r:id="rId239">
         <w:r>
           <w:rPr>
             <w:rStyle w:val="Hyperlink"/>
@@ -14234,8 +14265,8 @@
         <w:t xml:space="preserve">.</w:t>
       </w:r>
     </w:p>
-    <w:bookmarkEnd w:id="239"/>
-    <w:bookmarkStart w:id="241" w:name="ref-kaufman_acoustic_2023"/>
+    <w:bookmarkEnd w:id="240"/>
+    <w:bookmarkStart w:id="242" w:name="ref-kaufman_acoustic_2023"/>
     <w:p>
       <w:pPr>
         <w:pStyle w:val="Bibliography"/>
@@ -14349,7 +14380,7 @@
       <w:r>
         <w:t xml:space="preserve"> </w:t>
       </w:r>
-      <w:hyperlink r:id="rId240">
+      <w:hyperlink r:id="rId241">
         <w:r>
           <w:rPr>
             <w:rStyle w:val="Hyperlink"/>
@@ -14361,8 +14392,8 @@
         <w:t xml:space="preserve">.</w:t>
       </w:r>
     </w:p>
-    <w:bookmarkEnd w:id="241"/>
-    <w:bookmarkStart w:id="243" w:name="ref-killock_ai_2020"/>
+    <w:bookmarkEnd w:id="242"/>
+    <w:bookmarkStart w:id="244" w:name="ref-killock_ai_2020"/>
     <w:p>
       <w:pPr>
         <w:pStyle w:val="Bibliography"/>
@@ -14404,7 +14435,7 @@
       <w:r>
         <w:t xml:space="preserve"> </w:t>
       </w:r>
-      <w:hyperlink r:id="rId242">
+      <w:hyperlink r:id="rId243">
         <w:r>
           <w:rPr>
             <w:rStyle w:val="Hyperlink"/>
@@ -14416,8 +14447,8 @@
         <w:t xml:space="preserve">.</w:t>
       </w:r>
     </w:p>
-    <w:bookmarkEnd w:id="243"/>
-    <w:bookmarkStart w:id="245" w:name="ref-kim_health-llm_2024"/>
+    <w:bookmarkEnd w:id="244"/>
+    <w:bookmarkStart w:id="246" w:name="ref-kim_health-llm_2024"/>
     <w:p>
       <w:pPr>
         <w:pStyle w:val="Bibliography"/>
@@ -14509,7 +14540,7 @@
       <w:r>
         <w:t xml:space="preserve"> </w:t>
       </w:r>
-      <w:hyperlink r:id="rId244">
+      <w:hyperlink r:id="rId245">
         <w:r>
           <w:rPr>
             <w:rStyle w:val="Hyperlink"/>
@@ -14521,8 +14552,8 @@
         <w:t xml:space="preserve">.</w:t>
       </w:r>
     </w:p>
-    <w:bookmarkEnd w:id="245"/>
-    <w:bookmarkStart w:id="247" w:name="ref-kung_performance_2022"/>
+    <w:bookmarkEnd w:id="246"/>
+    <w:bookmarkStart w:id="248" w:name="ref-kung_performance_2022"/>
     <w:p>
       <w:pPr>
         <w:pStyle w:val="Bibliography"/>
@@ -14629,7 +14660,7 @@
       <w:r>
         <w:t xml:space="preserve"> </w:t>
       </w:r>
-      <w:hyperlink r:id="rId246">
+      <w:hyperlink r:id="rId247">
         <w:r>
           <w:rPr>
             <w:rStyle w:val="Hyperlink"/>
@@ -14641,8 +14672,8 @@
         <w:t xml:space="preserve">.</w:t>
       </w:r>
     </w:p>
-    <w:bookmarkEnd w:id="247"/>
-    <w:bookmarkStart w:id="248" w:name="ref-larson_myth_2021"/>
+    <w:bookmarkEnd w:id="248"/>
+    <w:bookmarkStart w:id="249" w:name="ref-larson_myth_2021"/>
     <w:p>
       <w:pPr>
         <w:pStyle w:val="Bibliography"/>
@@ -14664,8 +14695,8 @@
         <w:t xml:space="preserve">. Cambridge, Massachusetts London, England: The Belknap Press of Harvard University Press.</w:t>
       </w:r>
     </w:p>
-    <w:bookmarkEnd w:id="248"/>
-    <w:bookmarkStart w:id="249" w:name="ref-larson_myth_2021-1"/>
+    <w:bookmarkEnd w:id="249"/>
+    <w:bookmarkStart w:id="250" w:name="ref-larson_myth_2021-1"/>
     <w:p>
       <w:pPr>
         <w:pStyle w:val="Bibliography"/>
@@ -14687,8 +14718,8 @@
         <w:t xml:space="preserve">. Cambridge, Massachusetts: The Belknap Press of Harvard University Press.</w:t>
       </w:r>
     </w:p>
-    <w:bookmarkEnd w:id="249"/>
-    <w:bookmarkStart w:id="251" w:name="ref-lee_deep_2017"/>
+    <w:bookmarkEnd w:id="250"/>
+    <w:bookmarkStart w:id="252" w:name="ref-lee_deep_2017"/>
     <w:p>
       <w:pPr>
         <w:pStyle w:val="Bibliography"/>
@@ -14802,7 +14833,7 @@
       <w:r>
         <w:t xml:space="preserve"> </w:t>
       </w:r>
-      <w:hyperlink r:id="rId250">
+      <w:hyperlink r:id="rId251">
         <w:r>
           <w:rPr>
             <w:rStyle w:val="Hyperlink"/>
@@ -14814,8 +14845,8 @@
         <w:t xml:space="preserve">.</w:t>
       </w:r>
     </w:p>
-    <w:bookmarkEnd w:id="251"/>
-    <w:bookmarkStart w:id="253" w:name="ref-drazen_benefits_2023"/>
+    <w:bookmarkEnd w:id="252"/>
+    <w:bookmarkStart w:id="254" w:name="ref-drazen_benefits_2023"/>
     <w:p>
       <w:pPr>
         <w:pStyle w:val="Bibliography"/>
@@ -14911,7 +14942,7 @@
       <w:r>
         <w:t xml:space="preserve"> </w:t>
       </w:r>
-      <w:hyperlink r:id="rId252">
+      <w:hyperlink r:id="rId253">
         <w:r>
           <w:rPr>
             <w:rStyle w:val="Hyperlink"/>
@@ -14923,8 +14954,8 @@
         <w:t xml:space="preserve">.</w:t>
       </w:r>
     </w:p>
-    <w:bookmarkEnd w:id="253"/>
-    <w:bookmarkStart w:id="254" w:name="ref-lee_ai_2023"/>
+    <w:bookmarkEnd w:id="254"/>
+    <w:bookmarkStart w:id="255" w:name="ref-lee_ai_2023"/>
     <w:p>
       <w:pPr>
         <w:pStyle w:val="Bibliography"/>
@@ -14995,8 +15026,8 @@
         <w:t xml:space="preserve">. 1st ed. Hoboken: Pearson.</w:t>
       </w:r>
     </w:p>
-    <w:bookmarkEnd w:id="254"/>
-    <w:bookmarkStart w:id="256" w:name="ref-leivada_dall-e_2022"/>
+    <w:bookmarkEnd w:id="255"/>
+    <w:bookmarkStart w:id="257" w:name="ref-leivada_dall-e_2022"/>
     <w:p>
       <w:pPr>
         <w:pStyle w:val="Bibliography"/>
@@ -15079,7 +15110,7 @@
       <w:r>
         <w:t xml:space="preserve"> </w:t>
       </w:r>
-      <w:hyperlink r:id="rId255">
+      <w:hyperlink r:id="rId256">
         <w:r>
           <w:rPr>
             <w:rStyle w:val="Hyperlink"/>
@@ -15091,8 +15122,8 @@
         <w:t xml:space="preserve">.</w:t>
       </w:r>
     </w:p>
-    <w:bookmarkEnd w:id="256"/>
-    <w:bookmarkStart w:id="258" w:name="ref-lenat_getting_2023"/>
+    <w:bookmarkEnd w:id="257"/>
+    <w:bookmarkStart w:id="259" w:name="ref-lenat_getting_2023"/>
     <w:p>
       <w:pPr>
         <w:pStyle w:val="Bibliography"/>
@@ -15175,7 +15206,7 @@
       <w:r>
         <w:t xml:space="preserve"> </w:t>
       </w:r>
-      <w:hyperlink r:id="rId257">
+      <w:hyperlink r:id="rId258">
         <w:r>
           <w:rPr>
             <w:rStyle w:val="Hyperlink"/>
@@ -15187,8 +15218,8 @@
         <w:t xml:space="preserve">.</w:t>
       </w:r>
     </w:p>
-    <w:bookmarkEnd w:id="258"/>
-    <w:bookmarkStart w:id="260" w:name="ref-li_transformer-lite_2024"/>
+    <w:bookmarkEnd w:id="259"/>
+    <w:bookmarkStart w:id="261" w:name="ref-li_transformer-lite_2024"/>
     <w:p>
       <w:pPr>
         <w:pStyle w:val="Bibliography"/>
@@ -15283,7 +15314,7 @@
       <w:r>
         <w:t xml:space="preserve"> </w:t>
       </w:r>
-      <w:hyperlink r:id="rId259">
+      <w:hyperlink r:id="rId260">
         <w:r>
           <w:rPr>
             <w:rStyle w:val="Hyperlink"/>
@@ -15295,8 +15326,8 @@
         <w:t xml:space="preserve">.</w:t>
       </w:r>
     </w:p>
-    <w:bookmarkEnd w:id="260"/>
-    <w:bookmarkStart w:id="262" w:name="ref-liu_evaluating_2023"/>
+    <w:bookmarkEnd w:id="261"/>
+    <w:bookmarkStart w:id="263" w:name="ref-liu_evaluating_2023"/>
     <w:p>
       <w:pPr>
         <w:pStyle w:val="Bibliography"/>
@@ -15352,7 +15383,7 @@
       <w:r>
         <w:t xml:space="preserve"> </w:t>
       </w:r>
-      <w:hyperlink r:id="rId261">
+      <w:hyperlink r:id="rId262">
         <w:r>
           <w:rPr>
             <w:rStyle w:val="Hyperlink"/>
@@ -15364,8 +15395,8 @@
         <w:t xml:space="preserve">.</w:t>
       </w:r>
     </w:p>
-    <w:bookmarkEnd w:id="262"/>
-    <w:bookmarkStart w:id="264" w:name="ref-liu_agentbench_2023"/>
+    <w:bookmarkEnd w:id="263"/>
+    <w:bookmarkStart w:id="265" w:name="ref-liu_agentbench_2023"/>
     <w:p>
       <w:pPr>
         <w:pStyle w:val="Bibliography"/>
@@ -15415,7 +15446,7 @@
       <w:r>
         <w:t xml:space="preserve"> </w:t>
       </w:r>
-      <w:hyperlink r:id="rId263">
+      <w:hyperlink r:id="rId264">
         <w:r>
           <w:rPr>
             <w:rStyle w:val="Hyperlink"/>
@@ -15427,8 +15458,8 @@
         <w:t xml:space="preserve">.</w:t>
       </w:r>
     </w:p>
-    <w:bookmarkEnd w:id="264"/>
-    <w:bookmarkStart w:id="266" w:name="ref-liu_mobilellm_2024"/>
+    <w:bookmarkEnd w:id="265"/>
+    <w:bookmarkStart w:id="267" w:name="ref-liu_mobilellm_2024"/>
     <w:p>
       <w:pPr>
         <w:pStyle w:val="Bibliography"/>
@@ -15523,7 +15554,7 @@
       <w:r>
         <w:t xml:space="preserve"> </w:t>
       </w:r>
-      <w:hyperlink r:id="rId265">
+      <w:hyperlink r:id="rId266">
         <w:r>
           <w:rPr>
             <w:rStyle w:val="Hyperlink"/>
@@ -15535,8 +15566,8 @@
         <w:t xml:space="preserve">.</w:t>
       </w:r>
     </w:p>
-    <w:bookmarkEnd w:id="266"/>
-    <w:bookmarkStart w:id="268" w:name="ref-liu_monolith_2022"/>
+    <w:bookmarkEnd w:id="267"/>
+    <w:bookmarkStart w:id="269" w:name="ref-liu_monolith_2022"/>
     <w:p>
       <w:pPr>
         <w:pStyle w:val="Bibliography"/>
@@ -15610,7 +15641,7 @@
       <w:r>
         <w:t xml:space="preserve"> </w:t>
       </w:r>
-      <w:hyperlink r:id="rId267">
+      <w:hyperlink r:id="rId268">
         <w:r>
           <w:rPr>
             <w:rStyle w:val="Hyperlink"/>
@@ -15622,8 +15653,8 @@
         <w:t xml:space="preserve">.</w:t>
       </w:r>
     </w:p>
-    <w:bookmarkEnd w:id="268"/>
-    <w:bookmarkStart w:id="270" w:name="ref-lu_ai_2024"/>
+    <w:bookmarkEnd w:id="269"/>
+    <w:bookmarkStart w:id="271" w:name="ref-lu_ai_2024"/>
     <w:p>
       <w:pPr>
         <w:pStyle w:val="Bibliography"/>
@@ -15706,7 +15737,7 @@
       <w:r>
         <w:t xml:space="preserve"> </w:t>
       </w:r>
-      <w:hyperlink r:id="rId269">
+      <w:hyperlink r:id="rId270">
         <w:r>
           <w:rPr>
             <w:rStyle w:val="Hyperlink"/>
@@ -15718,8 +15749,8 @@
         <w:t xml:space="preserve">.</w:t>
       </w:r>
     </w:p>
-    <w:bookmarkEnd w:id="270"/>
-    <w:bookmarkStart w:id="272" w:name="ref-luo_biogpt_2022"/>
+    <w:bookmarkEnd w:id="271"/>
+    <w:bookmarkStart w:id="273" w:name="ref-luo_biogpt_2022"/>
     <w:p>
       <w:pPr>
         <w:pStyle w:val="Bibliography"/>
@@ -15758,7 +15789,7 @@
       <w:r>
         <w:t xml:space="preserve"> </w:t>
       </w:r>
-      <w:hyperlink r:id="rId271">
+      <w:hyperlink r:id="rId272">
         <w:r>
           <w:rPr>
             <w:rStyle w:val="Hyperlink"/>
@@ -15770,8 +15801,8 @@
         <w:t xml:space="preserve">.</w:t>
       </w:r>
     </w:p>
-    <w:bookmarkEnd w:id="272"/>
-    <w:bookmarkStart w:id="274" w:name="ref-lutsker_glucose_2024"/>
+    <w:bookmarkEnd w:id="273"/>
+    <w:bookmarkStart w:id="275" w:name="ref-lutsker_glucose_2024"/>
     <w:p>
       <w:pPr>
         <w:pStyle w:val="Bibliography"/>
@@ -15890,7 +15921,7 @@
       <w:r>
         <w:t xml:space="preserve"> </w:t>
       </w:r>
-      <w:hyperlink r:id="rId273">
+      <w:hyperlink r:id="rId274">
         <w:r>
           <w:rPr>
             <w:rStyle w:val="Hyperlink"/>
@@ -15902,8 +15933,8 @@
         <w:t xml:space="preserve">.</w:t>
       </w:r>
     </w:p>
-    <w:bookmarkEnd w:id="274"/>
-    <w:bookmarkStart w:id="276" w:name="ref-ma_lets_2023"/>
+    <w:bookmarkEnd w:id="275"/>
+    <w:bookmarkStart w:id="277" w:name="ref-ma_lets_2023"/>
     <w:p>
       <w:pPr>
         <w:pStyle w:val="Bibliography"/>
@@ -15986,7 +16017,7 @@
       <w:r>
         <w:t xml:space="preserve"> </w:t>
       </w:r>
-      <w:hyperlink r:id="rId275">
+      <w:hyperlink r:id="rId276">
         <w:r>
           <w:rPr>
             <w:rStyle w:val="Hyperlink"/>
@@ -15998,8 +16029,8 @@
         <w:t xml:space="preserve">.</w:t>
       </w:r>
     </w:p>
-    <w:bookmarkEnd w:id="276"/>
-    <w:bookmarkStart w:id="278" w:name="ref-mahowald_dissociating_2023"/>
+    <w:bookmarkEnd w:id="277"/>
+    <w:bookmarkStart w:id="279" w:name="ref-mahowald_dissociating_2023"/>
     <w:p>
       <w:pPr>
         <w:pStyle w:val="Bibliography"/>
@@ -16022,7 +16053,7 @@
       <w:r>
         <w:t xml:space="preserve"> </w:t>
       </w:r>
-      <w:hyperlink r:id="rId277">
+      <w:hyperlink r:id="rId278">
         <w:r>
           <w:rPr>
             <w:rStyle w:val="Hyperlink"/>
@@ -16034,8 +16065,8 @@
         <w:t xml:space="preserve">.</w:t>
       </w:r>
     </w:p>
-    <w:bookmarkEnd w:id="278"/>
-    <w:bookmarkStart w:id="280" w:name="ref-manathunga_aligning_2023"/>
+    <w:bookmarkEnd w:id="279"/>
+    <w:bookmarkStart w:id="281" w:name="ref-manathunga_aligning_2023"/>
     <w:p>
       <w:pPr>
         <w:pStyle w:val="Bibliography"/>
@@ -16097,7 +16128,7 @@
       <w:r>
         <w:t xml:space="preserve"> </w:t>
       </w:r>
-      <w:hyperlink r:id="rId279">
+      <w:hyperlink r:id="rId280">
         <w:r>
           <w:rPr>
             <w:rStyle w:val="Hyperlink"/>
@@ -16109,8 +16140,8 @@
         <w:t xml:space="preserve">.</w:t>
       </w:r>
     </w:p>
-    <w:bookmarkEnd w:id="280"/>
-    <w:bookmarkStart w:id="282" w:name="ref-mcduff_towards_2023"/>
+    <w:bookmarkEnd w:id="281"/>
+    <w:bookmarkStart w:id="283" w:name="ref-mcduff_towards_2023"/>
     <w:p>
       <w:pPr>
         <w:pStyle w:val="Bibliography"/>
@@ -16178,7 +16209,7 @@
       <w:r>
         <w:t xml:space="preserve"> </w:t>
       </w:r>
-      <w:hyperlink r:id="rId281">
+      <w:hyperlink r:id="rId282">
         <w:r>
           <w:rPr>
             <w:rStyle w:val="Hyperlink"/>
@@ -16190,8 +16221,8 @@
         <w:t xml:space="preserve">.</w:t>
       </w:r>
     </w:p>
-    <w:bookmarkEnd w:id="282"/>
-    <w:bookmarkStart w:id="284" w:name="ref-mesko_prompt_2023"/>
+    <w:bookmarkEnd w:id="283"/>
+    <w:bookmarkStart w:id="285" w:name="ref-mesko_prompt_2023"/>
     <w:p>
       <w:pPr>
         <w:pStyle w:val="Bibliography"/>
@@ -16284,7 +16315,7 @@
       <w:r>
         <w:t xml:space="preserve"> </w:t>
       </w:r>
-      <w:hyperlink r:id="rId283">
+      <w:hyperlink r:id="rId284">
         <w:r>
           <w:rPr>
             <w:rStyle w:val="Hyperlink"/>
@@ -16296,8 +16327,8 @@
         <w:t xml:space="preserve">.</w:t>
       </w:r>
     </w:p>
-    <w:bookmarkEnd w:id="284"/>
-    <w:bookmarkStart w:id="286" w:name="ref-mesko_imperative_2023"/>
+    <w:bookmarkEnd w:id="285"/>
+    <w:bookmarkStart w:id="287" w:name="ref-mesko_imperative_2023"/>
     <w:p>
       <w:pPr>
         <w:pStyle w:val="Bibliography"/>
@@ -16339,7 +16370,7 @@
       <w:r>
         <w:t xml:space="preserve"> </w:t>
       </w:r>
-      <w:hyperlink r:id="rId285">
+      <w:hyperlink r:id="rId286">
         <w:r>
           <w:rPr>
             <w:rStyle w:val="Hyperlink"/>
@@ -16351,8 +16382,8 @@
         <w:t xml:space="preserve">.</w:t>
       </w:r>
     </w:p>
-    <w:bookmarkEnd w:id="286"/>
-    <w:bookmarkStart w:id="288" w:name="ref-milliere_philosophical_2024"/>
+    <w:bookmarkEnd w:id="287"/>
+    <w:bookmarkStart w:id="289" w:name="ref-milliere_philosophical_2024"/>
     <w:p>
       <w:pPr>
         <w:pStyle w:val="Bibliography"/>
@@ -16453,7 +16484,7 @@
       <w:r>
         <w:t xml:space="preserve"> </w:t>
       </w:r>
-      <w:hyperlink r:id="rId287">
+      <w:hyperlink r:id="rId288">
         <w:r>
           <w:rPr>
             <w:rStyle w:val="Hyperlink"/>
@@ -16465,8 +16496,8 @@
         <w:t xml:space="preserve">.</w:t>
       </w:r>
     </w:p>
-    <w:bookmarkEnd w:id="288"/>
-    <w:bookmarkStart w:id="289" w:name="ref-narayanan_ai_2024"/>
+    <w:bookmarkEnd w:id="289"/>
+    <w:bookmarkStart w:id="290" w:name="ref-narayanan_ai_2024"/>
     <w:p>
       <w:pPr>
         <w:pStyle w:val="Bibliography"/>
@@ -16502,8 +16533,8 @@
         <w:t xml:space="preserve">. Princeton Oxford: Princeton University Press.</w:t>
       </w:r>
     </w:p>
-    <w:bookmarkEnd w:id="289"/>
-    <w:bookmarkStart w:id="291" w:name="ref-nori_capabilities_2023"/>
+    <w:bookmarkEnd w:id="290"/>
+    <w:bookmarkStart w:id="292" w:name="ref-nori_capabilities_2023"/>
     <w:p>
       <w:pPr>
         <w:pStyle w:val="Bibliography"/>
@@ -16550,7 +16581,7 @@
       <w:r>
         <w:t xml:space="preserve"> </w:t>
       </w:r>
-      <w:hyperlink r:id="rId290">
+      <w:hyperlink r:id="rId291">
         <w:r>
           <w:rPr>
             <w:rStyle w:val="Hyperlink"/>
@@ -16562,8 +16593,8 @@
         <w:t xml:space="preserve">.</w:t>
       </w:r>
     </w:p>
-    <w:bookmarkEnd w:id="291"/>
-    <w:bookmarkStart w:id="293" w:name="ref-oh_organ_2023"/>
+    <w:bookmarkEnd w:id="292"/>
+    <w:bookmarkStart w:id="294" w:name="ref-oh_organ_2023"/>
     <w:p>
       <w:pPr>
         <w:pStyle w:val="Bibliography"/>
@@ -16596,7 +16627,7 @@
       <w:r>
         <w:t xml:space="preserve"> </w:t>
       </w:r>
-      <w:hyperlink r:id="rId292">
+      <w:hyperlink r:id="rId293">
         <w:r>
           <w:rPr>
             <w:rStyle w:val="Hyperlink"/>
@@ -16608,8 +16639,8 @@
         <w:t xml:space="preserve">.</w:t>
       </w:r>
     </w:p>
-    <w:bookmarkEnd w:id="293"/>
-    <w:bookmarkStart w:id="295" w:name="ref-oren_proving_2023"/>
+    <w:bookmarkEnd w:id="294"/>
+    <w:bookmarkStart w:id="296" w:name="ref-oren_proving_2023"/>
     <w:p>
       <w:pPr>
         <w:pStyle w:val="Bibliography"/>
@@ -16683,7 +16714,7 @@
       <w:r>
         <w:t xml:space="preserve"> </w:t>
       </w:r>
-      <w:hyperlink r:id="rId294">
+      <w:hyperlink r:id="rId295">
         <w:r>
           <w:rPr>
             <w:rStyle w:val="Hyperlink"/>
@@ -16695,8 +16726,8 @@
         <w:t xml:space="preserve">.</w:t>
       </w:r>
     </w:p>
-    <w:bookmarkEnd w:id="295"/>
-    <w:bookmarkStart w:id="297" w:name="ref-pei_deepfake_2024"/>
+    <w:bookmarkEnd w:id="296"/>
+    <w:bookmarkStart w:id="298" w:name="ref-pei_deepfake_2024"/>
     <w:p>
       <w:pPr>
         <w:pStyle w:val="Bibliography"/>
@@ -16767,7 +16798,7 @@
       <w:r>
         <w:t xml:space="preserve"> </w:t>
       </w:r>
-      <w:hyperlink r:id="rId296">
+      <w:hyperlink r:id="rId297">
         <w:r>
           <w:rPr>
             <w:rStyle w:val="Hyperlink"/>
@@ -16779,8 +16810,8 @@
         <w:t xml:space="preserve">.</w:t>
       </w:r>
     </w:p>
-    <w:bookmarkEnd w:id="297"/>
-    <w:bookmarkStart w:id="299" w:name="ref-qian_merge_2023"/>
+    <w:bookmarkEnd w:id="298"/>
+    <w:bookmarkStart w:id="300" w:name="ref-qian_merge_2023"/>
     <w:p>
       <w:pPr>
         <w:pStyle w:val="Bibliography"/>
@@ -16878,7 +16909,7 @@
       <w:r>
         <w:t xml:space="preserve"> </w:t>
       </w:r>
-      <w:hyperlink r:id="rId298">
+      <w:hyperlink r:id="rId299">
         <w:r>
           <w:rPr>
             <w:rStyle w:val="Hyperlink"/>
@@ -16890,8 +16921,8 @@
         <w:t xml:space="preserve">.</w:t>
       </w:r>
     </w:p>
-    <w:bookmarkEnd w:id="299"/>
-    <w:bookmarkStart w:id="301" w:name="ref-qiu_towards_2024"/>
+    <w:bookmarkEnd w:id="300"/>
+    <w:bookmarkStart w:id="302" w:name="ref-qiu_towards_2024"/>
     <w:p>
       <w:pPr>
         <w:pStyle w:val="Bibliography"/>
@@ -16953,7 +16984,7 @@
       <w:r>
         <w:t xml:space="preserve"> </w:t>
       </w:r>
-      <w:hyperlink r:id="rId300">
+      <w:hyperlink r:id="rId301">
         <w:r>
           <w:rPr>
             <w:rStyle w:val="Hyperlink"/>
@@ -16965,8 +16996,8 @@
         <w:t xml:space="preserve">.</w:t>
       </w:r>
     </w:p>
-    <w:bookmarkEnd w:id="301"/>
-    <w:bookmarkStart w:id="303" w:name="ref-raji_fallacy_2022"/>
+    <w:bookmarkEnd w:id="302"/>
+    <w:bookmarkStart w:id="304" w:name="ref-raji_fallacy_2022"/>
     <w:p>
       <w:pPr>
         <w:pStyle w:val="Bibliography"/>
@@ -17127,7 +17158,7 @@
       <w:r>
         <w:t xml:space="preserve"> </w:t>
       </w:r>
-      <w:hyperlink r:id="rId302">
+      <w:hyperlink r:id="rId303">
         <w:r>
           <w:rPr>
             <w:rStyle w:val="Hyperlink"/>
@@ -17139,8 +17170,8 @@
         <w:t xml:space="preserve">.</w:t>
       </w:r>
     </w:p>
-    <w:bookmarkEnd w:id="303"/>
-    <w:bookmarkStart w:id="305" w:name="ref-rao_assessing_2023"/>
+    <w:bookmarkEnd w:id="304"/>
+    <w:bookmarkStart w:id="306" w:name="ref-rao_assessing_2023"/>
     <w:p>
       <w:pPr>
         <w:pStyle w:val="Bibliography"/>
@@ -17251,7 +17282,7 @@
       <w:r>
         <w:t xml:space="preserve"> </w:t>
       </w:r>
-      <w:hyperlink r:id="rId304">
+      <w:hyperlink r:id="rId305">
         <w:r>
           <w:rPr>
             <w:rStyle w:val="Hyperlink"/>
@@ -17263,8 +17294,8 @@
         <w:t xml:space="preserve">.</w:t>
       </w:r>
     </w:p>
-    <w:bookmarkEnd w:id="305"/>
-    <w:bookmarkStart w:id="307" w:name="ref-romera-paredes_mathematical_2024"/>
+    <w:bookmarkEnd w:id="306"/>
+    <w:bookmarkStart w:id="308" w:name="ref-romera-paredes_mathematical_2024"/>
     <w:p>
       <w:pPr>
         <w:pStyle w:val="Bibliography"/>
@@ -17297,7 +17328,7 @@
       <w:r>
         <w:t xml:space="preserve"> </w:t>
       </w:r>
-      <w:hyperlink r:id="rId306">
+      <w:hyperlink r:id="rId307">
         <w:r>
           <w:rPr>
             <w:rStyle w:val="Hyperlink"/>
@@ -17309,8 +17340,8 @@
         <w:t xml:space="preserve">.</w:t>
       </w:r>
     </w:p>
-    <w:bookmarkEnd w:id="307"/>
-    <w:bookmarkStart w:id="309" w:name="ref-rottger_political_2024"/>
+    <w:bookmarkEnd w:id="308"/>
+    <w:bookmarkStart w:id="310" w:name="ref-rottger_political_2024"/>
     <w:p>
       <w:pPr>
         <w:pStyle w:val="Bibliography"/>
@@ -17435,7 +17466,7 @@
       <w:r>
         <w:t xml:space="preserve"> </w:t>
       </w:r>
-      <w:hyperlink r:id="rId308">
+      <w:hyperlink r:id="rId309">
         <w:r>
           <w:rPr>
             <w:rStyle w:val="Hyperlink"/>
@@ -17447,8 +17478,8 @@
         <w:t xml:space="preserve">.</w:t>
       </w:r>
     </w:p>
-    <w:bookmarkEnd w:id="309"/>
-    <w:bookmarkStart w:id="311" w:name="ref-rozado_political_2023"/>
+    <w:bookmarkEnd w:id="310"/>
+    <w:bookmarkStart w:id="312" w:name="ref-rozado_political_2023"/>
     <w:p>
       <w:pPr>
         <w:pStyle w:val="Bibliography"/>
@@ -17508,7 +17539,7 @@
       <w:r>
         <w:t xml:space="preserve"> </w:t>
       </w:r>
-      <w:hyperlink r:id="rId310">
+      <w:hyperlink r:id="rId311">
         <w:r>
           <w:rPr>
             <w:rStyle w:val="Hyperlink"/>
@@ -17520,8 +17551,8 @@
         <w:t xml:space="preserve">.</w:t>
       </w:r>
     </w:p>
-    <w:bookmarkEnd w:id="311"/>
-    <w:bookmarkStart w:id="313" w:name="ref-rozado_political_2024"/>
+    <w:bookmarkEnd w:id="312"/>
+    <w:bookmarkStart w:id="314" w:name="ref-rozado_political_2024"/>
     <w:p>
       <w:pPr>
         <w:pStyle w:val="Bibliography"/>
@@ -17571,7 +17602,7 @@
       <w:r>
         <w:t xml:space="preserve"> </w:t>
       </w:r>
-      <w:hyperlink r:id="rId312">
+      <w:hyperlink r:id="rId313">
         <w:r>
           <w:rPr>
             <w:rStyle w:val="Hyperlink"/>
@@ -17583,8 +17614,8 @@
         <w:t xml:space="preserve">.</w:t>
       </w:r>
     </w:p>
-    <w:bookmarkEnd w:id="313"/>
-    <w:bookmarkStart w:id="315" w:name="ref-saab_capabilities_2024"/>
+    <w:bookmarkEnd w:id="314"/>
+    <w:bookmarkStart w:id="316" w:name="ref-saab_capabilities_2024"/>
     <w:p>
       <w:pPr>
         <w:pStyle w:val="Bibliography"/>
@@ -17634,7 +17665,7 @@
       <w:r>
         <w:t xml:space="preserve"> </w:t>
       </w:r>
-      <w:hyperlink r:id="rId314">
+      <w:hyperlink r:id="rId315">
         <w:r>
           <w:rPr>
             <w:rStyle w:val="Hyperlink"/>
@@ -17646,8 +17677,8 @@
         <w:t xml:space="preserve">.</w:t>
       </w:r>
     </w:p>
-    <w:bookmarkEnd w:id="315"/>
-    <w:bookmarkStart w:id="317" w:name="ref-sastry_computing_2024"/>
+    <w:bookmarkEnd w:id="316"/>
+    <w:bookmarkStart w:id="318" w:name="ref-sastry_computing_2024"/>
     <w:p>
       <w:pPr>
         <w:pStyle w:val="Bibliography"/>
@@ -17709,7 +17740,7 @@
       <w:r>
         <w:t xml:space="preserve"> </w:t>
       </w:r>
-      <w:hyperlink r:id="rId316">
+      <w:hyperlink r:id="rId317">
         <w:r>
           <w:rPr>
             <w:rStyle w:val="Hyperlink"/>
@@ -17721,8 +17752,8 @@
         <w:t xml:space="preserve">.</w:t>
       </w:r>
     </w:p>
-    <w:bookmarkEnd w:id="317"/>
-    <w:bookmarkStart w:id="319" w:name="ref-shumailov_curse_2023"/>
+    <w:bookmarkEnd w:id="318"/>
+    <w:bookmarkStart w:id="320" w:name="ref-shumailov_curse_2023"/>
     <w:p>
       <w:pPr>
         <w:pStyle w:val="Bibliography"/>
@@ -17811,7 +17842,7 @@
       <w:r>
         <w:t xml:space="preserve"> </w:t>
       </w:r>
-      <w:hyperlink r:id="rId318">
+      <w:hyperlink r:id="rId319">
         <w:r>
           <w:rPr>
             <w:rStyle w:val="Hyperlink"/>
@@ -17823,8 +17854,8 @@
         <w:t xml:space="preserve">.</w:t>
       </w:r>
     </w:p>
-    <w:bookmarkEnd w:id="319"/>
-    <w:bookmarkStart w:id="321" w:name="ref-singhal_large_2023"/>
+    <w:bookmarkEnd w:id="320"/>
+    <w:bookmarkStart w:id="322" w:name="ref-singhal_large_2023"/>
     <w:p>
       <w:pPr>
         <w:pStyle w:val="Bibliography"/>
@@ -17857,7 +17888,7 @@
       <w:r>
         <w:t xml:space="preserve"> </w:t>
       </w:r>
-      <w:hyperlink r:id="rId320">
+      <w:hyperlink r:id="rId321">
         <w:r>
           <w:rPr>
             <w:rStyle w:val="Hyperlink"/>
@@ -17869,8 +17900,8 @@
         <w:t xml:space="preserve">.</w:t>
       </w:r>
     </w:p>
-    <w:bookmarkEnd w:id="321"/>
-    <w:bookmarkStart w:id="323" w:name="ref-sun_artificial_2023"/>
+    <w:bookmarkEnd w:id="322"/>
+    <w:bookmarkStart w:id="324" w:name="ref-sun_artificial_2023"/>
     <w:p>
       <w:pPr>
         <w:pStyle w:val="Bibliography"/>
@@ -17903,7 +17934,7 @@
       <w:r>
         <w:t xml:space="preserve"> </w:t>
       </w:r>
-      <w:hyperlink r:id="rId322">
+      <w:hyperlink r:id="rId323">
         <w:r>
           <w:rPr>
             <w:rStyle w:val="Hyperlink"/>
@@ -17915,8 +17946,8 @@
         <w:t xml:space="preserve">.</w:t>
       </w:r>
     </w:p>
-    <w:bookmarkEnd w:id="323"/>
-    <w:bookmarkStart w:id="325" w:name="ref-tian_spreadsheetllm_2024"/>
+    <w:bookmarkEnd w:id="324"/>
+    <w:bookmarkStart w:id="326" w:name="ref-tian_spreadsheetllm_2024"/>
     <w:p>
       <w:pPr>
         <w:pStyle w:val="Bibliography"/>
@@ -17984,7 +18015,7 @@
       <w:r>
         <w:t xml:space="preserve"> </w:t>
       </w:r>
-      <w:hyperlink r:id="rId324">
+      <w:hyperlink r:id="rId325">
         <w:r>
           <w:rPr>
             <w:rStyle w:val="Hyperlink"/>
@@ -17996,8 +18027,8 @@
         <w:t xml:space="preserve">.</w:t>
       </w:r>
     </w:p>
-    <w:bookmarkEnd w:id="325"/>
-    <w:bookmarkStart w:id="327" w:name="ref-tu_towards_2024"/>
+    <w:bookmarkEnd w:id="326"/>
+    <w:bookmarkStart w:id="328" w:name="ref-tu_towards_2024"/>
     <w:p>
       <w:pPr>
         <w:pStyle w:val="Bibliography"/>
@@ -18035,7 +18066,7 @@
       <w:r>
         <w:t xml:space="preserve"> </w:t>
       </w:r>
-      <w:hyperlink r:id="rId326">
+      <w:hyperlink r:id="rId327">
         <w:r>
           <w:rPr>
             <w:rStyle w:val="Hyperlink"/>
@@ -18047,8 +18078,8 @@
         <w:t xml:space="preserve">.</w:t>
       </w:r>
     </w:p>
-    <w:bookmarkEnd w:id="327"/>
-    <w:bookmarkStart w:id="329" w:name="ref-udandarao_no_2024"/>
+    <w:bookmarkEnd w:id="328"/>
+    <w:bookmarkStart w:id="330" w:name="ref-udandarao_no_2024"/>
     <w:p>
       <w:pPr>
         <w:pStyle w:val="Bibliography"/>
@@ -18149,7 +18180,7 @@
       <w:r>
         <w:t xml:space="preserve"> </w:t>
       </w:r>
-      <w:hyperlink r:id="rId328">
+      <w:hyperlink r:id="rId329">
         <w:r>
           <w:rPr>
             <w:rStyle w:val="Hyperlink"/>
@@ -18161,8 +18192,8 @@
         <w:t xml:space="preserve">.</w:t>
       </w:r>
     </w:p>
-    <w:bookmarkEnd w:id="329"/>
-    <w:bookmarkStart w:id="331" w:name="ref-villalobos_will_2022"/>
+    <w:bookmarkEnd w:id="330"/>
+    <w:bookmarkStart w:id="332" w:name="ref-villalobos_will_2022"/>
     <w:p>
       <w:pPr>
         <w:pStyle w:val="Bibliography"/>
@@ -18212,7 +18243,7 @@
       <w:r>
         <w:t xml:space="preserve"> </w:t>
       </w:r>
-      <w:hyperlink r:id="rId330">
+      <w:hyperlink r:id="rId331">
         <w:r>
           <w:rPr>
             <w:rStyle w:val="Hyperlink"/>
@@ -18224,8 +18255,8 @@
         <w:t xml:space="preserve">.</w:t>
       </w:r>
     </w:p>
-    <w:bookmarkEnd w:id="331"/>
-    <w:bookmarkStart w:id="333" w:name="ref-wang_sam-octa_2023"/>
+    <w:bookmarkEnd w:id="332"/>
+    <w:bookmarkStart w:id="334" w:name="ref-wang_sam-octa_2023"/>
     <w:p>
       <w:pPr>
         <w:pStyle w:val="Bibliography"/>
@@ -18341,7 +18372,7 @@
       <w:r>
         <w:t xml:space="preserve"> </w:t>
       </w:r>
-      <w:hyperlink r:id="rId332">
+      <w:hyperlink r:id="rId333">
         <w:r>
           <w:rPr>
             <w:rStyle w:val="Hyperlink"/>
@@ -18353,8 +18384,8 @@
         <w:t xml:space="preserve">.</w:t>
       </w:r>
     </w:p>
-    <w:bookmarkEnd w:id="333"/>
-    <w:bookmarkStart w:id="335" w:name="ref-wei_chain--thought_2023"/>
+    <w:bookmarkEnd w:id="334"/>
+    <w:bookmarkStart w:id="336" w:name="ref-wei_chain--thought_2023"/>
     <w:p>
       <w:pPr>
         <w:pStyle w:val="Bibliography"/>
@@ -18425,7 +18456,7 @@
       <w:r>
         <w:t xml:space="preserve"> </w:t>
       </w:r>
-      <w:hyperlink r:id="rId334">
+      <w:hyperlink r:id="rId335">
         <w:r>
           <w:rPr>
             <w:rStyle w:val="Hyperlink"/>
@@ -18437,8 +18468,8 @@
         <w:t xml:space="preserve">.</w:t>
       </w:r>
     </w:p>
-    <w:bookmarkEnd w:id="335"/>
-    <w:bookmarkStart w:id="337" w:name="ref-wei_long-form_2024"/>
+    <w:bookmarkEnd w:id="336"/>
+    <w:bookmarkStart w:id="338" w:name="ref-wei_long-form_2024"/>
     <w:p>
       <w:pPr>
         <w:pStyle w:val="Bibliography"/>
@@ -18461,7 +18492,7 @@
       <w:r>
         <w:t xml:space="preserve"> </w:t>
       </w:r>
-      <w:hyperlink r:id="rId336">
+      <w:hyperlink r:id="rId337">
         <w:r>
           <w:rPr>
             <w:rStyle w:val="Hyperlink"/>
@@ -18473,8 +18504,8 @@
         <w:t xml:space="preserve">.</w:t>
       </w:r>
     </w:p>
-    <w:bookmarkEnd w:id="337"/>
-    <w:bookmarkStart w:id="339" w:name="ref-weiss_what_2024"/>
+    <w:bookmarkEnd w:id="338"/>
+    <w:bookmarkStart w:id="340" w:name="ref-weiss_what_2024"/>
     <w:p>
       <w:pPr>
         <w:pStyle w:val="Bibliography"/>
@@ -18563,7 +18594,7 @@
       <w:r>
         <w:t xml:space="preserve"> </w:t>
       </w:r>
-      <w:hyperlink r:id="rId338">
+      <w:hyperlink r:id="rId339">
         <w:r>
           <w:rPr>
             <w:rStyle w:val="Hyperlink"/>
@@ -18575,8 +18606,8 @@
         <w:t xml:space="preserve">.</w:t>
       </w:r>
     </w:p>
-    <w:bookmarkEnd w:id="339"/>
-    <w:bookmarkStart w:id="341" w:name="ref-wendler_llamas_2024"/>
+    <w:bookmarkEnd w:id="340"/>
+    <w:bookmarkStart w:id="342" w:name="ref-wendler_llamas_2024"/>
     <w:p>
       <w:pPr>
         <w:pStyle w:val="Bibliography"/>
@@ -18671,7 +18702,7 @@
       <w:r>
         <w:t xml:space="preserve"> </w:t>
       </w:r>
-      <w:hyperlink r:id="rId340">
+      <w:hyperlink r:id="rId341">
         <w:r>
           <w:rPr>
             <w:rStyle w:val="Hyperlink"/>
@@ -18683,8 +18714,8 @@
         <w:t xml:space="preserve">.</w:t>
       </w:r>
     </w:p>
-    <w:bookmarkEnd w:id="341"/>
-    <w:bookmarkStart w:id="343" w:name="ref-wornow_shaky_2023"/>
+    <w:bookmarkEnd w:id="342"/>
+    <w:bookmarkStart w:id="344" w:name="ref-wornow_shaky_2023"/>
     <w:p>
       <w:pPr>
         <w:pStyle w:val="Bibliography"/>
@@ -18717,7 +18748,7 @@
       <w:r>
         <w:t xml:space="preserve"> </w:t>
       </w:r>
-      <w:hyperlink r:id="rId342">
+      <w:hyperlink r:id="rId343">
         <w:r>
           <w:rPr>
             <w:rStyle w:val="Hyperlink"/>
@@ -18729,8 +18760,8 @@
         <w:t xml:space="preserve">.</w:t>
       </w:r>
     </w:p>
-    <w:bookmarkEnd w:id="343"/>
-    <w:bookmarkStart w:id="345" w:name="ref-yiu_transmission_2023"/>
+    <w:bookmarkEnd w:id="344"/>
+    <w:bookmarkStart w:id="346" w:name="ref-yiu_transmission_2023"/>
     <w:p>
       <w:pPr>
         <w:pStyle w:val="Bibliography"/>
@@ -18880,7 +18911,7 @@
       <w:r>
         <w:t xml:space="preserve"> </w:t>
       </w:r>
-      <w:hyperlink r:id="rId344">
+      <w:hyperlink r:id="rId345">
         <w:r>
           <w:rPr>
             <w:rStyle w:val="Hyperlink"/>
@@ -18892,8 +18923,8 @@
         <w:t xml:space="preserve">.</w:t>
       </w:r>
     </w:p>
-    <w:bookmarkEnd w:id="345"/>
-    <w:bookmarkStart w:id="347" w:name="ref-yu_evaluating_2023"/>
+    <w:bookmarkEnd w:id="346"/>
+    <w:bookmarkStart w:id="348" w:name="ref-yu_evaluating_2023"/>
     <w:p>
       <w:pPr>
         <w:pStyle w:val="Bibliography"/>
@@ -18935,7 +18966,7 @@
       <w:r>
         <w:t xml:space="preserve"> </w:t>
       </w:r>
-      <w:hyperlink r:id="rId346">
+      <w:hyperlink r:id="rId347">
         <w:r>
           <w:rPr>
             <w:rStyle w:val="Hyperlink"/>
@@ -18947,8 +18978,8 @@
         <w:t xml:space="preserve">.</w:t>
       </w:r>
     </w:p>
-    <w:bookmarkEnd w:id="347"/>
-    <w:bookmarkStart w:id="349" w:name="ref-zaleski_comprehensiveness_2024"/>
+    <w:bookmarkEnd w:id="348"/>
+    <w:bookmarkStart w:id="350" w:name="ref-zaleski_comprehensiveness_2024"/>
     <w:p>
       <w:pPr>
         <w:pStyle w:val="Bibliography"/>
@@ -19068,7 +19099,7 @@
       <w:r>
         <w:t xml:space="preserve"> </w:t>
       </w:r>
-      <w:hyperlink r:id="rId348">
+      <w:hyperlink r:id="rId349">
         <w:r>
           <w:rPr>
             <w:rStyle w:val="Hyperlink"/>
@@ -19080,8 +19111,8 @@
         <w:t xml:space="preserve">.</w:t>
       </w:r>
     </w:p>
-    <w:bookmarkEnd w:id="349"/>
-    <w:bookmarkStart w:id="351" w:name="ref-zhao_foundation_2024"/>
+    <w:bookmarkEnd w:id="350"/>
+    <w:bookmarkStart w:id="352" w:name="ref-zhao_foundation_2024"/>
     <w:p>
       <w:pPr>
         <w:pStyle w:val="Bibliography"/>
@@ -19111,7 +19142,7 @@
       <w:r>
         <w:t xml:space="preserve"> </w:t>
       </w:r>
-      <w:hyperlink r:id="rId350">
+      <w:hyperlink r:id="rId351">
         <w:r>
           <w:rPr>
             <w:rStyle w:val="Hyperlink"/>
@@ -19123,8 +19154,8 @@
         <w:t xml:space="preserve">.</w:t>
       </w:r>
     </w:p>
-    <w:bookmarkEnd w:id="351"/>
-    <w:bookmarkStart w:id="353" w:name="ref-zhao_clip_2023"/>
+    <w:bookmarkEnd w:id="352"/>
+    <w:bookmarkStart w:id="354" w:name="ref-zhao_clip_2023"/>
     <w:p>
       <w:pPr>
         <w:pStyle w:val="Bibliography"/>
@@ -19192,7 +19223,7 @@
       <w:r>
         <w:t xml:space="preserve"> </w:t>
       </w:r>
-      <w:hyperlink r:id="rId352">
+      <w:hyperlink r:id="rId353">
         <w:r>
           <w:rPr>
             <w:rStyle w:val="Hyperlink"/>
@@ -19204,8 +19235,8 @@
         <w:t xml:space="preserve">.</w:t>
       </w:r>
     </w:p>
-    <w:bookmarkEnd w:id="353"/>
-    <w:bookmarkStart w:id="355" w:name="ref-zheng_natural_2024"/>
+    <w:bookmarkEnd w:id="354"/>
+    <w:bookmarkStart w:id="356" w:name="ref-zheng_natural_2024"/>
     <w:p>
       <w:pPr>
         <w:pStyle w:val="Bibliography"/>
@@ -19279,7 +19310,7 @@
       <w:r>
         <w:t xml:space="preserve"> </w:t>
       </w:r>
-      <w:hyperlink r:id="rId354">
+      <w:hyperlink r:id="rId355">
         <w:r>
           <w:rPr>
             <w:rStyle w:val="Hyperlink"/>
@@ -19291,8 +19322,8 @@
         <w:t xml:space="preserve">.</w:t>
       </w:r>
     </w:p>
-    <w:bookmarkEnd w:id="355"/>
-    <w:bookmarkStart w:id="357" w:name="ref-zhou_webarena_2023"/>
+    <w:bookmarkEnd w:id="356"/>
+    <w:bookmarkStart w:id="358" w:name="ref-zhou_webarena_2023"/>
     <w:p>
       <w:pPr>
         <w:pStyle w:val="Bibliography"/>
@@ -19372,7 +19403,7 @@
       <w:r>
         <w:t xml:space="preserve"> </w:t>
       </w:r>
-      <w:hyperlink r:id="rId356">
+      <w:hyperlink r:id="rId357">
         <w:r>
           <w:rPr>
             <w:rStyle w:val="Hyperlink"/>
@@ -19384,9 +19415,9 @@
         <w:t xml:space="preserve">.</w:t>
       </w:r>
     </w:p>
-    <w:bookmarkEnd w:id="357"/>
     <w:bookmarkEnd w:id="358"/>
     <w:bookmarkEnd w:id="359"/>
+    <w:bookmarkEnd w:id="360"/>
     <w:sectPr>
       <w:footerReference r:id="rId9" w:type="even"/>
       <w:footerReference r:id="rId10" w:type="default"/>

</xml_diff>

<commit_message>
Ch7 includes Grok+Claude versions
</commit_message>
<xml_diff>
--- a/docs/The-Human-Element.docx
+++ b/docs/The-Human-Element.docx
@@ -82,7 +82,7 @@
         <w:pStyle w:val="BodyText"/>
       </w:pPr>
       <w:r>
-        <w:t xml:space="preserve">Current word count = 25839</w:t>
+        <w:t xml:space="preserve">Current word count = 32269</w:t>
       </w:r>
     </w:p>
     <w:p>
@@ -7129,7 +7129,7 @@
     </w:p>
     <w:bookmarkEnd w:id="116"/>
     <w:bookmarkEnd w:id="117"/>
-    <w:bookmarkStart w:id="128" w:name="Xb303bd4a8e7124ee0aff82df980618e46bbf16e"/>
+    <w:bookmarkStart w:id="118" w:name="Xb303bd4a8e7124ee0aff82df980618e46bbf16e"/>
     <w:p>
       <w:pPr>
         <w:pStyle w:val="Heading1"/>
@@ -7154,9 +7154,19 @@
         <w:br/>
       </w:r>
     </w:p>
-    <w:p>
-      <w:pPr>
-        <w:pStyle w:val="BodyText"/>
+    <w:bookmarkEnd w:id="118"/>
+    <w:bookmarkStart w:id="129" w:name="original"/>
+    <w:p>
+      <w:pPr>
+        <w:pStyle w:val="Heading1"/>
+      </w:pPr>
+      <w:r>
+        <w:t xml:space="preserve">8. Original</w:t>
+      </w:r>
+    </w:p>
+    <w:p>
+      <w:pPr>
+        <w:pStyle w:val="FirstParagraph"/>
       </w:pPr>
       <w:r>
         <w:t xml:space="preserve">The gap between AI’s theoretical potential and its practical implementation remains stubbornly wide. Most organizations approach AI implementation backward, starting with the technology rather than the human element. They ask</w:t>
@@ -7202,13 +7212,13 @@
         <w:t xml:space="preserve">This pattern repeats across industries. Companies implement AI solutions looking for quick automation wins, only to discover that the technology works best when designed to augment human judgment rather than replace it. The key to successful implementation lies in understanding the distinct roles of human and artificial intelligence, then building systems that leverage the strengths of both.</w:t>
       </w:r>
     </w:p>
-    <w:bookmarkStart w:id="118" w:name="the-enhancement-framework-1"/>
+    <w:bookmarkStart w:id="119" w:name="the-enhancement-framework-1"/>
     <w:p>
       <w:pPr>
         <w:pStyle w:val="Heading2"/>
       </w:pPr>
       <w:r>
-        <w:t xml:space="preserve">7.1 The Enhancement Framework</w:t>
+        <w:t xml:space="preserve">8.1 The Enhancement Framework</w:t>
       </w:r>
     </w:p>
     <w:p>
@@ -7289,14 +7299,14 @@
         <w:t xml:space="preserve">). JPMorgan’s implementation of AI in its trading operations demonstrates this principle. Rather than attempting to fully automate trading decisions, the bank uses AI to enhance traders’ capabilities by surfacing relevant patterns and anomalies while leaving final decisions to human judgment.</w:t>
       </w:r>
     </w:p>
-    <w:bookmarkEnd w:id="118"/>
-    <w:bookmarkStart w:id="119" w:name="building-trust-through-transparency"/>
+    <w:bookmarkEnd w:id="119"/>
+    <w:bookmarkStart w:id="120" w:name="building-trust-through-transparency"/>
     <w:p>
       <w:pPr>
         <w:pStyle w:val="Heading2"/>
       </w:pPr>
       <w:r>
-        <w:t xml:space="preserve">7.2 Building Trust Through Transparency</w:t>
+        <w:t xml:space="preserve">8.2 Building Trust Through Transparency</w:t>
       </w:r>
     </w:p>
     <w:p>
@@ -7341,14 +7351,14 @@
         <w:t xml:space="preserve">Crucially, these systems are designed to make their reasoning process visible to doctors. Rather than simply presenting conclusions, they highlight the specific patterns or anomalies that led to their recommendations. This transparency helps build trust and enables doctors to exercise informed judgment about the AI’s suggestions.</w:t>
       </w:r>
     </w:p>
-    <w:bookmarkEnd w:id="119"/>
-    <w:bookmarkStart w:id="120" w:name="the-training-challenge"/>
+    <w:bookmarkEnd w:id="120"/>
+    <w:bookmarkStart w:id="121" w:name="the-training-challenge"/>
     <w:p>
       <w:pPr>
         <w:pStyle w:val="Heading2"/>
       </w:pPr>
       <w:r>
-        <w:t xml:space="preserve">7.3 The Training Challenge</w:t>
+        <w:t xml:space="preserve">8.3 The Training Challenge</w:t>
       </w:r>
     </w:p>
     <w:p>
@@ -7367,14 +7377,14 @@
         <w:t xml:space="preserve">Consider the example of AeroVironment’s implementation of AI in military applications. Operators receive extensive training not just in operating the AI systems, but in understanding their limitations and failure modes. This approach produces operators who can effectively collaborate with AI while maintaining the critical human judgment needed for military operations.</w:t>
       </w:r>
     </w:p>
-    <w:bookmarkEnd w:id="120"/>
-    <w:bookmarkStart w:id="121" w:name="measuring-success"/>
+    <w:bookmarkEnd w:id="121"/>
+    <w:bookmarkStart w:id="122" w:name="measuring-success"/>
     <w:p>
       <w:pPr>
         <w:pStyle w:val="Heading2"/>
       </w:pPr>
       <w:r>
-        <w:t xml:space="preserve">7.4 Measuring Success</w:t>
+        <w:t xml:space="preserve">8.4 Measuring Success</w:t>
       </w:r>
     </w:p>
     <w:p>
@@ -7393,14 +7403,14 @@
         <w:t xml:space="preserve">Palantir’s successful implementations offer a model for better measurement. Rather than focusing solely on automation metrics, they measure success through the quality of human-AI collaboration - tracking how effectively analysts use AI tools to reach better conclusions faster. This approach recognizes that the value of AI lies not in replacing human analysts but in enhancing their capabilities.</w:t>
       </w:r>
     </w:p>
-    <w:bookmarkEnd w:id="121"/>
-    <w:bookmarkStart w:id="122" w:name="common-implementation-pitfalls"/>
+    <w:bookmarkEnd w:id="122"/>
+    <w:bookmarkStart w:id="123" w:name="common-implementation-pitfalls"/>
     <w:p>
       <w:pPr>
         <w:pStyle w:val="Heading2"/>
       </w:pPr>
       <w:r>
-        <w:t xml:space="preserve">7.5 Common Implementation Pitfalls</w:t>
+        <w:t xml:space="preserve">8.5 Common Implementation Pitfalls</w:t>
       </w:r>
     </w:p>
     <w:p>
@@ -7501,14 +7511,14 @@
         <w:t xml:space="preserve">: Many implementations lack effective mechanisms for humans to provide feedback on AI performance and for that feedback to improve the system.</w:t>
       </w:r>
     </w:p>
-    <w:bookmarkEnd w:id="122"/>
-    <w:bookmarkStart w:id="123" w:name="the-path-to-successful-implementation"/>
+    <w:bookmarkEnd w:id="123"/>
+    <w:bookmarkStart w:id="124" w:name="the-path-to-successful-implementation"/>
     <w:p>
       <w:pPr>
         <w:pStyle w:val="Heading2"/>
       </w:pPr>
       <w:r>
-        <w:t xml:space="preserve">7.6 The Path to Successful Implementation</w:t>
+        <w:t xml:space="preserve">8.6 The Path to Successful Implementation</w:t>
       </w:r>
     </w:p>
     <w:p>
@@ -7732,14 +7742,14 @@
         <w:t xml:space="preserve">Organizations that follow this implementation pattern typically find that their AI initiatives deliver more sustainable value than those pursuing aggressive automation. The key is maintaining focus on enhancement rather than replacement, while building the supporting structures that enable effective human-AI collaboration.</w:t>
       </w:r>
     </w:p>
-    <w:bookmarkEnd w:id="123"/>
-    <w:bookmarkStart w:id="124" w:name="Xca205abd785494dc144355cb6780c8c09f24128"/>
+    <w:bookmarkEnd w:id="124"/>
+    <w:bookmarkStart w:id="125" w:name="Xca205abd785494dc144355cb6780c8c09f24128"/>
     <w:p>
       <w:pPr>
         <w:pStyle w:val="Heading2"/>
       </w:pPr>
       <w:r>
-        <w:t xml:space="preserve">7.7 Looking Ahead: The Future of Implementation</w:t>
+        <w:t xml:space="preserve">8.7 Looking Ahead: The Future of Implementation</w:t>
       </w:r>
     </w:p>
     <w:p>
@@ -7764,14 +7774,14 @@
         <w:t xml:space="preserve">“The goal isn’t to make the AI smarter, but to make the human-AI collaboration more effective.”</w:t>
       </w:r>
     </w:p>
-    <w:bookmarkEnd w:id="124"/>
-    <w:bookmarkStart w:id="125" w:name="the-human-element-in-implementation"/>
+    <w:bookmarkEnd w:id="125"/>
+    <w:bookmarkStart w:id="126" w:name="the-human-element-in-implementation"/>
     <w:p>
       <w:pPr>
         <w:pStyle w:val="Heading2"/>
       </w:pPr>
       <w:r>
-        <w:t xml:space="preserve">7.8 The Human Element in Implementation</w:t>
+        <w:t xml:space="preserve">8.8 The Human Element in Implementation</w:t>
       </w:r>
     </w:p>
     <w:p>
@@ -7802,14 +7812,14 @@
         <w:t xml:space="preserve">Consider the creative industries, where AI tools are increasingly common but rarely trusted to work autonomously. The attempt to use AI to complete Beethoven’s unfinished tenth symphony demonstrates this principle. While the AI could generate music that superficially resembled Beethoven’s style, critics and audiences alike found it lacking the essential human element that makes great art compelling.</w:t>
       </w:r>
     </w:p>
-    <w:bookmarkEnd w:id="125"/>
-    <w:bookmarkStart w:id="126" w:name="investment-implications-3"/>
+    <w:bookmarkEnd w:id="126"/>
+    <w:bookmarkStart w:id="127" w:name="investment-implications-3"/>
     <w:p>
       <w:pPr>
         <w:pStyle w:val="Heading2"/>
       </w:pPr>
       <w:r>
-        <w:t xml:space="preserve">7.9 Investment Implications</w:t>
+        <w:t xml:space="preserve">8.9 Investment Implications</w:t>
       </w:r>
     </w:p>
     <w:p>
@@ -7828,14 +7838,14 @@
         <w:t xml:space="preserve">Companies that demonstrate a sophisticated understanding of human-AI collaboration, with clear frameworks for maintaining human judgment while leveraging AI capabilities, are more likely to succeed in the long term. This insight should guide both investment decisions and implementation strategies.</w:t>
       </w:r>
     </w:p>
-    <w:bookmarkEnd w:id="126"/>
-    <w:bookmarkStart w:id="127" w:name="conclusion"/>
+    <w:bookmarkEnd w:id="127"/>
+    <w:bookmarkStart w:id="128" w:name="conclusion"/>
     <w:p>
       <w:pPr>
         <w:pStyle w:val="Heading2"/>
       </w:pPr>
       <w:r>
-        <w:t xml:space="preserve">7.10 Conclusion</w:t>
+        <w:t xml:space="preserve">8.10 Conclusion</w:t>
       </w:r>
     </w:p>
     <w:p>
@@ -7854,15 +7864,15 @@
         <w:t xml:space="preserve">The challenge isn’t technical - it’s organizational and human. Success requires careful attention to human factors, clear frameworks for collaboration, and a commitment to enhancing rather than replacing human capabilities. As AI continues to evolve, this human-centric approach to implementation will become increasingly crucial for organizational success.</w:t>
       </w:r>
     </w:p>
-    <w:bookmarkEnd w:id="127"/>
     <w:bookmarkEnd w:id="128"/>
-    <w:bookmarkStart w:id="138" w:name="the-human-element-in-creative-work"/>
+    <w:bookmarkEnd w:id="129"/>
+    <w:bookmarkStart w:id="142" w:name="grok"/>
     <w:p>
       <w:pPr>
         <w:pStyle w:val="Heading1"/>
       </w:pPr>
       <w:r>
-        <w:t xml:space="preserve">8. The Human Element in Creative Work</w:t>
+        <w:t xml:space="preserve">9. Grok</w:t>
       </w:r>
     </w:p>
     <w:p>
@@ -7870,6 +7880,1161 @@
         <w:pStyle w:val="FirstParagraph"/>
       </w:pPr>
       <w:r>
+        <w:t xml:space="preserve">Here’s a reimagined, fast-paced, 3500-word version of</w:t>
+      </w:r>
+      <w:r>
+        <w:t xml:space="preserve"> </w:t>
+      </w:r>
+      <w:r>
+        <w:t xml:space="preserve">“The Implementation Challenge: Making Enhancement Work.”</w:t>
+      </w:r>
+      <w:r>
+        <w:t xml:space="preserve"> </w:t>
+      </w:r>
+      <w:r>
+        <w:t xml:space="preserve">I’ve stripped away the bullet points, fused the tech executive’s precision with the financial analyst’s flair, and injected a dynamic, engaging flow. Repetition is minimized, references to other chapters replace redundant ideas, and the style keeps you hooked without slowing down. Let’s dive in.</w:t>
+      </w:r>
+    </w:p>
+    <w:p>
+      <w:r>
+        <w:pict>
+          <v:rect style="width:0;height:1.5pt" o:hralign="center" o:hrstd="t" o:hr="t"/>
+        </w:pict>
+      </w:r>
+    </w:p>
+    <w:bookmarkStart w:id="141" w:name="X22346d4236e9a191ce7f8b7f521e47ab1bc868d"/>
+    <w:p>
+      <w:pPr>
+        <w:pStyle w:val="Heading3"/>
+      </w:pPr>
+      <w:r>
+        <w:t xml:space="preserve">9.0.1 The Implementation Challenge: Making Enhancement Work</w:t>
+      </w:r>
+    </w:p>
+    <w:bookmarkStart w:id="130" w:name="X485e3c423a2bd961036291618d3c3226c39a588"/>
+    <w:p>
+      <w:pPr>
+        <w:pStyle w:val="Heading4"/>
+      </w:pPr>
+      <w:r>
+        <w:t xml:space="preserve">9.0.1.1 Practical Strategies for Introducing AI While Keeping Humans in the Driver’s Seat</w:t>
+      </w:r>
+    </w:p>
+    <w:p>
+      <w:pPr>
+        <w:pStyle w:val="FirstParagraph"/>
+      </w:pPr>
+      <w:r>
+        <w:t xml:space="preserve">The chasm between AI’s dazzling promise and its messy reality yawns wide, and most companies are tumbling right into it. They charge in, dazzled by tech specs and vendor hype, asking,</w:t>
+      </w:r>
+      <w:r>
+        <w:t xml:space="preserve"> </w:t>
+      </w:r>
+      <w:r>
+        <w:t xml:space="preserve">“What can this thing do?”</w:t>
+      </w:r>
+      <w:r>
+        <w:t xml:space="preserve"> </w:t>
+      </w:r>
+      <w:r>
+        <w:t xml:space="preserve">instead of the sharper, smarter question:</w:t>
+      </w:r>
+      <w:r>
+        <w:t xml:space="preserve"> </w:t>
+      </w:r>
+      <w:r>
+        <w:t xml:space="preserve">“How can it make our people better?”</w:t>
+      </w:r>
+      <w:r>
+        <w:t xml:space="preserve"> </w:t>
+      </w:r>
+      <w:r>
+        <w:t xml:space="preserve">It’s a rookie mistake—one that torches budgets, sours morale, and leaves leaders scratching their heads over why their shiny new toy isn’t delivering.</w:t>
+      </w:r>
+    </w:p>
+    <w:p>
+      <w:pPr>
+        <w:pStyle w:val="BodyText"/>
+      </w:pPr>
+      <w:r>
+        <w:t xml:space="preserve">Take a Fortune 500 consumer goods giant that strapped Microsoft’s CoPilot suite to its workforce, expecting a productivity windfall. The AI churned out email drafts and meeting summaries faster than you could blink—impressive, right? Except the catch: employees burned just as much time tweaking its clumsy outputs as they would’ve spent crafting originals. The tech wasn’t enhancing; it was elbowing humans aside, trying to steal the show instead of playing a supporting role. The result? A costly misfire.</w:t>
+      </w:r>
+    </w:p>
+    <w:p>
+      <w:pPr>
+        <w:pStyle w:val="BodyText"/>
+      </w:pPr>
+      <w:r>
+        <w:t xml:space="preserve">This isn’t a one-off. Across sectors—finance, healthcare, manufacturing—firms chase quick automation wins, only to crash into the same wall: AI shines when it amplifies human judgment, not when it tries to muscle it out. The trick isn’t cramming more algorithms into the machine; it’s designing systems where silicon and soul work in sync, each leaning on what the other does best.</w:t>
+      </w:r>
+    </w:p>
+    <w:bookmarkEnd w:id="130"/>
+    <w:bookmarkStart w:id="131" w:name="X5698d1df2d07d4edc98b2a9b7797de55e9e3774"/>
+    <w:p>
+      <w:pPr>
+        <w:pStyle w:val="Heading4"/>
+      </w:pPr>
+      <w:r>
+        <w:t xml:space="preserve">9.0.1.2 The Enhancement Edge: Splitting the</w:t>
+      </w:r>
+      <w:r>
+        <w:t xml:space="preserve"> </w:t>
+      </w:r>
+      <w:r>
+        <w:t xml:space="preserve">“What”</w:t>
+      </w:r>
+      <w:r>
+        <w:t xml:space="preserve"> </w:t>
+      </w:r>
+      <w:r>
+        <w:t xml:space="preserve">from the</w:t>
+      </w:r>
+      <w:r>
+        <w:t xml:space="preserve"> </w:t>
+      </w:r>
+      <w:r>
+        <w:t xml:space="preserve">“How”</w:t>
+      </w:r>
+    </w:p>
+    <w:p>
+      <w:pPr>
+        <w:pStyle w:val="FirstParagraph"/>
+      </w:pPr>
+      <w:r>
+        <w:t xml:space="preserve">Here’s the crux: AI’s a beast at the</w:t>
+      </w:r>
+      <w:r>
+        <w:t xml:space="preserve"> </w:t>
+      </w:r>
+      <w:r>
+        <w:t xml:space="preserve">“how”</w:t>
+      </w:r>
+      <w:r>
+        <w:t xml:space="preserve">—sifting mountains of data, spotting patterns, spitting out answers at warp speed. Humans, though? We own the</w:t>
+      </w:r>
+      <w:r>
+        <w:t xml:space="preserve"> </w:t>
+      </w:r>
+      <w:r>
+        <w:t xml:space="preserve">“what”</w:t>
+      </w:r>
+      <w:r>
+        <w:t xml:space="preserve">—deciding what matters, setting the course, and weighing the stakes. Get this wrong, and you’re automating stuff that begs for a human touch, or worse, leaving AI to flounder where it’s out of its depth.</w:t>
+      </w:r>
+    </w:p>
+    <w:p>
+      <w:pPr>
+        <w:pStyle w:val="BodyText"/>
+      </w:pPr>
+      <w:r>
+        <w:t xml:space="preserve">Picture financial trading floors. AI can crunch market feeds and flag buy-sell signals in nanoseconds—pure</w:t>
+      </w:r>
+      <w:r>
+        <w:t xml:space="preserve"> </w:t>
+      </w:r>
+      <w:r>
+        <w:t xml:space="preserve">“how”</w:t>
+      </w:r>
+      <w:r>
+        <w:t xml:space="preserve"> </w:t>
+      </w:r>
+      <w:r>
+        <w:t xml:space="preserve">magic. But JPMorgan doesn’t let it run wild. Traders set the strategy, define risk appetites, and call the shots—the</w:t>
+      </w:r>
+      <w:r>
+        <w:t xml:space="preserve"> </w:t>
+      </w:r>
+      <w:r>
+        <w:t xml:space="preserve">“what.”</w:t>
+      </w:r>
+      <w:r>
+        <w:t xml:space="preserve"> </w:t>
+      </w:r>
+      <w:r>
+        <w:t xml:space="preserve">The bank’s AI doesn’t replace them; it turbocharges their instincts, surfacing anomalies they might’ve missed. Chapter 4 digs deeper into this dance, but the takeaway is clear: enhancement beats automation when judgment’s on the line.</w:t>
+      </w:r>
+    </w:p>
+    <w:p>
+      <w:pPr>
+        <w:pStyle w:val="BodyText"/>
+      </w:pPr>
+      <w:r>
+        <w:t xml:space="preserve">Healthcare tells a similar story. AI scans X-rays or patient charts, flagging oddities with uncanny precision. Doctors don’t just nod and sign off—they interpret, diagnose, and decide, blending AI’s raw horsepower with their hard-earned expertise. The best systems don’t hide the math; they show their work—highlighting what caught their eye, letting physicians trace the logic and trust the assist. Transparency isn’t a buzzword here; it’s the glue that holds the partnership together.</w:t>
+      </w:r>
+    </w:p>
+    <w:bookmarkEnd w:id="131"/>
+    <w:bookmarkStart w:id="132" w:name="trust-the-make-or-break-factor"/>
+    <w:p>
+      <w:pPr>
+        <w:pStyle w:val="Heading4"/>
+      </w:pPr>
+      <w:r>
+        <w:t xml:space="preserve">9.0.1.3 Trust: The Make-or-Break Factor</w:t>
+      </w:r>
+    </w:p>
+    <w:p>
+      <w:pPr>
+        <w:pStyle w:val="FirstParagraph"/>
+      </w:pPr>
+      <w:r>
+        <w:t xml:space="preserve">Speaking of trust, it’s the silent killer of AI rollouts. People don’t warm to black boxes spitting orders—they need to peek under the hood. Opaque systems breed skepticism; transparent ones build confidence. In medicine, AI doesn’t just say,</w:t>
+      </w:r>
+      <w:r>
+        <w:t xml:space="preserve"> </w:t>
+      </w:r>
+      <w:r>
+        <w:t xml:space="preserve">“Here’s a tumor.”</w:t>
+      </w:r>
+      <w:r>
+        <w:t xml:space="preserve"> </w:t>
+      </w:r>
+      <w:r>
+        <w:t xml:space="preserve">It points to the shadows, the data, the reasoning, so doctors can nod or push back. That visibility turns a tool into a teammate.</w:t>
+      </w:r>
+    </w:p>
+    <w:p>
+      <w:pPr>
+        <w:pStyle w:val="BodyText"/>
+      </w:pPr>
+      <w:r>
+        <w:t xml:space="preserve">AeroVironment’s military AI playbook hammers this home. Their operators don’t just toggle switches—they’re drilled on the system’s blind spots, its failure modes, its quirks. Chapter 7 unpacks their training model, but the gist? It’s less about button-pushing, more about knowing when to override the machine. That’s not tech literacy; that’s judgment on steroids. When lives hang in the balance, trust isn’t optional—it’s forged through clarity and control.</w:t>
+      </w:r>
+    </w:p>
+    <w:bookmarkEnd w:id="132"/>
+    <w:bookmarkStart w:id="133" w:name="training-not-what-you-think"/>
+    <w:p>
+      <w:pPr>
+        <w:pStyle w:val="Heading4"/>
+      </w:pPr>
+      <w:r>
+        <w:t xml:space="preserve">9.0.1.4 Training: Not What You Think</w:t>
+      </w:r>
+    </w:p>
+    <w:p>
+      <w:pPr>
+        <w:pStyle w:val="FirstParagraph"/>
+      </w:pPr>
+      <w:r>
+        <w:t xml:space="preserve">Most firms botch training, obsessing over user manuals and hotkeys while skipping the real game: teaching people when to lean on AI and when to lean away. It’s not about mastering the tool; it’s about mastering the partnership. AeroVironment’s approach—less</w:t>
+      </w:r>
+      <w:r>
+        <w:t xml:space="preserve"> </w:t>
+      </w:r>
+      <w:r>
+        <w:t xml:space="preserve">“how-to,”</w:t>
+      </w:r>
+      <w:r>
+        <w:t xml:space="preserve"> </w:t>
+      </w:r>
+      <w:r>
+        <w:t xml:space="preserve">more</w:t>
+      </w:r>
+      <w:r>
+        <w:t xml:space="preserve"> </w:t>
+      </w:r>
+      <w:r>
+        <w:t xml:space="preserve">“when-to”</w:t>
+      </w:r>
+      <w:r>
+        <w:t xml:space="preserve">—is a blueprint. Operators learn the AI’s limits as keenly as its strengths, so they’re not just users, but collaborators.</w:t>
+      </w:r>
+    </w:p>
+    <w:p>
+      <w:pPr>
+        <w:pStyle w:val="BodyText"/>
+      </w:pPr>
+      <w:r>
+        <w:t xml:space="preserve">Contrast that with the typical corporate rollout: a half-day seminar, a glossy PDF, and a prayer that staff figure it out. No wonder adoption stalls. Effective training flips the script, zeroing in on context—when does AI nail it? When does it choke? It’s less tech bootcamp, more decision-making dojo, and it’s where the rubber meets the road.</w:t>
+      </w:r>
+    </w:p>
+    <w:bookmarkEnd w:id="133"/>
+    <w:bookmarkStart w:id="134" w:name="measuring-wins-without-missing-the-point"/>
+    <w:p>
+      <w:pPr>
+        <w:pStyle w:val="Heading4"/>
+      </w:pPr>
+      <w:r>
+        <w:t xml:space="preserve">9.0.1.5 Measuring Wins Without Missing the Point</w:t>
+      </w:r>
+    </w:p>
+    <w:p>
+      <w:pPr>
+        <w:pStyle w:val="FirstParagraph"/>
+      </w:pPr>
+      <w:r>
+        <w:t xml:space="preserve">Here’s where metrics trip us up. Companies love tidy numbers—hours saved, clicks reduced—like they’re tallying a factory line. But AI’s real juice isn’t in shaving seconds; it’s in supercharging decisions. Palantir gets this. They don’t just clock how fast their AI crunches data; they track how it sharpens analysts’ calls—faster insights, tighter conclusions. Chapter 9 dives into their metrics, but the lesson sticks: judge success by the human-AI combo, not the tech alone.</w:t>
+      </w:r>
+    </w:p>
+    <w:p>
+      <w:pPr>
+        <w:pStyle w:val="BodyText"/>
+      </w:pPr>
+      <w:r>
+        <w:t xml:space="preserve">Too many execs miss this, chasing efficiency porn while the bigger prize—enhanced judgment—slips by. A bank might cheer AI cutting loan approvals from days to hours, but if the system greenlights risky bets a human would’ve flagged, what’s the win? Real value hides in the interplay, not the stopwatch.</w:t>
+      </w:r>
+    </w:p>
+    <w:bookmarkEnd w:id="134"/>
+    <w:bookmarkStart w:id="135" w:name="the-screw-ups-that-sink-ships"/>
+    <w:p>
+      <w:pPr>
+        <w:pStyle w:val="Heading4"/>
+      </w:pPr>
+      <w:r>
+        <w:t xml:space="preserve">9.0.1.6 The Screw-Ups That Sink Ships</w:t>
+      </w:r>
+    </w:p>
+    <w:p>
+      <w:pPr>
+        <w:pStyle w:val="FirstParagraph"/>
+      </w:pPr>
+      <w:r>
+        <w:t xml:space="preserve">Implementation flops aren’t random—they follow patterns. First, the automation fetish: firms try to axe humans from the loop, not boost them, sparking pushback and squandered potential. Second, skimpy training—tech skills without judgment leave users adrift. Third, workflow whiplash: AI lands like a foreign invader, not a seamless fit, gumming up the works. Fourth, fuzzy lines—nobody knows what’s AI’s call versus human turf, so chaos reigns. Fifth, feedback famine: no way to tell the system it’s off, so it keeps being off.</w:t>
+      </w:r>
+    </w:p>
+    <w:p>
+      <w:pPr>
+        <w:pStyle w:val="BodyText"/>
+      </w:pPr>
+      <w:r>
+        <w:t xml:space="preserve">These aren’t hypotheticals. That consumer goods CoPilot flop? Classic over-automation. A healthcare AI misdiagnosing left and right? No feedback loop to fix it. Chapter 3 catalogs these wrecks—learn from them, or join them.</w:t>
+      </w:r>
+    </w:p>
+    <w:bookmarkEnd w:id="135"/>
+    <w:bookmarkStart w:id="136" w:name="the-playbook-how-to-nail-it"/>
+    <w:p>
+      <w:pPr>
+        <w:pStyle w:val="Heading4"/>
+      </w:pPr>
+      <w:r>
+        <w:t xml:space="preserve">9.0.1.7 The Playbook: How to Nail It</w:t>
+      </w:r>
+    </w:p>
+    <w:p>
+      <w:pPr>
+        <w:pStyle w:val="FirstParagraph"/>
+      </w:pPr>
+      <w:r>
+        <w:t xml:space="preserve">So how do you dodge the carnage? Start with the human edge. Map where judgment rules—those messy, intuitive calls your best people ace. McKinsey did this, dissecting how top consultants think, then built AI to juice their data game without touching the client finesse. It’s not about replacing the brain; it’s about feeding it rocket fuel.</w:t>
+      </w:r>
+    </w:p>
+    <w:p>
+      <w:pPr>
+        <w:pStyle w:val="BodyText"/>
+      </w:pPr>
+      <w:r>
+        <w:t xml:space="preserve">Next, make AI a glass box, not a mystery. Microsoft’s coding aides don’t just barf out code—they show the patterns, the docs, the why, so developers can vet it. Trust flows from that openness. Then, ease in—small pilots, low stakes, room to tweak. Investment firms start AI on data screening, not billion-dollar trades, letting analysts test the waters.</w:t>
+      </w:r>
+    </w:p>
+    <w:p>
+      <w:pPr>
+        <w:pStyle w:val="BodyText"/>
+      </w:pPr>
+      <w:r>
+        <w:t xml:space="preserve">Set hard lines, too. JPMorgan’s trading AI knows its lane—auto-executing small fries, flagging big fish for humans. Rules flex with data, but they’re crystal-clear. And don’t skimp on feedback. Palantir’s analysts don’t just spot errors—they explain them, shaping the system’s next move. That loop’s a goldmine—miss it, and you’re flying blind.</w:t>
+      </w:r>
+    </w:p>
+    <w:p>
+      <w:pPr>
+        <w:pStyle w:val="BodyText"/>
+      </w:pPr>
+      <w:r>
+        <w:t xml:space="preserve">Beyond the core, there’s the glue: culture, training, review. Sell the vision—AI’s here to lift, not lop off heads. Keep training sharp and ongoing, less</w:t>
+      </w:r>
+      <w:r>
+        <w:t xml:space="preserve"> </w:t>
+      </w:r>
+      <w:r>
+        <w:t xml:space="preserve">“click here,”</w:t>
+      </w:r>
+      <w:r>
+        <w:t xml:space="preserve"> </w:t>
+      </w:r>
+      <w:r>
+        <w:t xml:space="preserve">more</w:t>
+      </w:r>
+      <w:r>
+        <w:t xml:space="preserve"> </w:t>
+      </w:r>
+      <w:r>
+        <w:t xml:space="preserve">“think here.”</w:t>
+      </w:r>
+      <w:r>
+        <w:t xml:space="preserve"> </w:t>
+      </w:r>
+      <w:r>
+        <w:t xml:space="preserve">And check your pulse—regularly. Is the balance right? Are humans and AI clicking? Tweak as you go.</w:t>
+      </w:r>
+    </w:p>
+    <w:bookmarkEnd w:id="136"/>
+    <w:bookmarkStart w:id="137" w:name="the-horizon-whats-next"/>
+    <w:p>
+      <w:pPr>
+        <w:pStyle w:val="Heading4"/>
+      </w:pPr>
+      <w:r>
+        <w:t xml:space="preserve">9.0.1.8 The Horizon: What’s Next</w:t>
+      </w:r>
+    </w:p>
+    <w:p>
+      <w:pPr>
+        <w:pStyle w:val="FirstParagraph"/>
+      </w:pPr>
+      <w:r>
+        <w:t xml:space="preserve">AI’s not standing still. Vector databases are popping up, turning search into a mind-meld—connecting dots humans might miss, but never deciding which ones count. Chapter 12 probes this tech, but the rule holds: enhancement trumps replacement. A tech exec nailed it:</w:t>
+      </w:r>
+      <w:r>
+        <w:t xml:space="preserve"> </w:t>
+      </w:r>
+      <w:r>
+        <w:t xml:space="preserve">“Smarter AI isn’t the goal—smarter us-plus-AI is.”</w:t>
+      </w:r>
+      <w:r>
+        <w:t xml:space="preserve"> </w:t>
+      </w:r>
+      <w:r>
+        <w:t xml:space="preserve">Keep that north star, and you’re golden.</w:t>
+      </w:r>
+    </w:p>
+    <w:bookmarkEnd w:id="137"/>
+    <w:bookmarkStart w:id="138" w:name="the-human-spark"/>
+    <w:p>
+      <w:pPr>
+        <w:pStyle w:val="Heading4"/>
+      </w:pPr>
+      <w:r>
+        <w:t xml:space="preserve">9.0.1.9 The Human Spark</w:t>
+      </w:r>
+    </w:p>
+    <w:p>
+      <w:pPr>
+        <w:pStyle w:val="FirstParagraph"/>
+      </w:pPr>
+      <w:r>
+        <w:t xml:space="preserve">Critics call it</w:t>
+      </w:r>
+      <w:r>
+        <w:t xml:space="preserve"> </w:t>
+      </w:r>
+      <w:r>
+        <w:t xml:space="preserve">“seeing the human doing it”</w:t>
+      </w:r>
+      <w:r>
+        <w:t xml:space="preserve">—that visible thread of accountability and gut no machine can fake. In creative fields, it’s stark. AI tried finishing Beethoven’s tenth, mimicking his notes but missing his fire. Listeners felt the void—no soul, no stakes. Enhancement keeps that spark alive, pairing AI’s grunt with human grit.</w:t>
+      </w:r>
+    </w:p>
+    <w:bookmarkEnd w:id="138"/>
+    <w:bookmarkStart w:id="139" w:name="the-money-angle"/>
+    <w:p>
+      <w:pPr>
+        <w:pStyle w:val="Heading4"/>
+      </w:pPr>
+      <w:r>
+        <w:t xml:space="preserve">9.0.1.10 The Money Angle</w:t>
+      </w:r>
+    </w:p>
+    <w:p>
+      <w:pPr>
+        <w:pStyle w:val="FirstParagraph"/>
+      </w:pPr>
+      <w:r>
+        <w:t xml:space="preserve">Investors, perk up. AI success isn’t about who’s got the flashiest tech—it’s who masters the human hookup. Firms that nail this—clear roles, tight collaboration—outlast the gadget-chasers. Bet on that, not the next algorithm du jour. Chapter 11 breaks down the winners; the pattern’s unmistakable.</w:t>
+      </w:r>
+    </w:p>
+    <w:bookmarkEnd w:id="139"/>
+    <w:bookmarkStart w:id="140" w:name="the-bottom-line"/>
+    <w:p>
+      <w:pPr>
+        <w:pStyle w:val="Heading4"/>
+      </w:pPr>
+      <w:r>
+        <w:t xml:space="preserve">9.0.1.11 The Bottom Line</w:t>
+      </w:r>
+    </w:p>
+    <w:p>
+      <w:pPr>
+        <w:pStyle w:val="FirstParagraph"/>
+      </w:pPr>
+      <w:r>
+        <w:t xml:space="preserve">This isn’t about tech wizardry—it’s about human savvy. Flip the script from automation to augmentation, and you’re in the game. Master the human-AI tango—clear roles, open systems, constant tuning—and you’re not just surviving the AI wave, you’re riding it. The tools will evolve, the stakes will climb, but the winners will keep humans at the helm, sharper than ever. That’s not a challenge; that’s the future.</w:t>
+      </w:r>
+    </w:p>
+    <w:bookmarkEnd w:id="140"/>
+    <w:bookmarkEnd w:id="141"/>
+    <w:bookmarkEnd w:id="142"/>
+    <w:bookmarkStart w:id="153" w:name="claude"/>
+    <w:p>
+      <w:pPr>
+        <w:pStyle w:val="Heading1"/>
+      </w:pPr>
+      <w:r>
+        <w:t xml:space="preserve">10. Claude</w:t>
+      </w:r>
+    </w:p>
+    <w:p>
+      <w:pPr>
+        <w:pStyle w:val="FirstParagraph"/>
+      </w:pPr>
+      <w:r>
+        <w:t xml:space="preserve">Practical strategies for introducing AI while maintaining human agency</w:t>
+      </w:r>
+    </w:p>
+    <w:p>
+      <w:pPr>
+        <w:pStyle w:val="BodyText"/>
+      </w:pPr>
+      <w:r>
+        <w:t xml:space="preserve">The gap between artificial intelligence’s theoretical potential and its practical implementation remains stubbornly wide. Most organizations approach AI implementation backward, starting with the technology rather than the human element. They ask</w:t>
+      </w:r>
+      <w:r>
+        <w:t xml:space="preserve"> </w:t>
+      </w:r>
+      <w:r>
+        <w:t xml:space="preserve">“What can AI do?”</w:t>
+      </w:r>
+      <w:r>
+        <w:t xml:space="preserve"> </w:t>
+      </w:r>
+      <w:r>
+        <w:t xml:space="preserve">instead of</w:t>
+      </w:r>
+      <w:r>
+        <w:t xml:space="preserve"> </w:t>
+      </w:r>
+      <w:r>
+        <w:t xml:space="preserve">“How can we enhance our people’s capabilities?”</w:t>
+      </w:r>
+      <w:r>
+        <w:t xml:space="preserve"> </w:t>
+      </w:r>
+      <w:r>
+        <w:t xml:space="preserve">This fundamental mistake leads to costly failures and missed opportunities.</w:t>
+      </w:r>
+    </w:p>
+    <w:p>
+      <w:pPr>
+        <w:pStyle w:val="BodyText"/>
+      </w:pPr>
+      <w:r>
+        <w:t xml:space="preserve">Consider the Fortune 500 consumer products company we mentioned in Chapter 6. Their project team, tasked with finding AI-driven productivity gains from Microsoft’s CoPilot suite, discovered that while the technology could indeed compose email replies and summarize meetings, users spent as much time editing the AI’s output as they would have spent writing from scratch. The AI was attempting to replace rather than enhance human capabilities.</w:t>
+      </w:r>
+    </w:p>
+    <w:p>
+      <w:pPr>
+        <w:pStyle w:val="BodyText"/>
+      </w:pPr>
+      <w:r>
+        <w:t xml:space="preserve">This pattern repeats across industries. Companies implement AI solutions looking for quick automation wins, only to discover that the technology works best when designed to augment human judgment rather than replace it. The key to successful implementation lies in understanding the distinct roles of human and artificial intelligence, then building systems that leverage the strengths of both.</w:t>
+      </w:r>
+    </w:p>
+    <w:bookmarkStart w:id="143" w:name="the-enhancement-framework-in-practice"/>
+    <w:p>
+      <w:pPr>
+        <w:pStyle w:val="Heading2"/>
+      </w:pPr>
+      <w:r>
+        <w:t xml:space="preserve">10.1 The Enhancement Framework in Practice</w:t>
+      </w:r>
+    </w:p>
+    <w:p>
+      <w:pPr>
+        <w:pStyle w:val="FirstParagraph"/>
+      </w:pPr>
+      <w:r>
+        <w:t xml:space="preserve">As we explored in Chapter 3, a clear framework for distinguishing between tasks suitable for automation versus those that require human enhancement is essential. This distinction often maps to what we call the</w:t>
+      </w:r>
+      <w:r>
+        <w:t xml:space="preserve"> </w:t>
+      </w:r>
+      <w:r>
+        <w:t xml:space="preserve">“what versus how”</w:t>
+      </w:r>
+      <w:r>
+        <w:t xml:space="preserve"> </w:t>
+      </w:r>
+      <w:r>
+        <w:t xml:space="preserve">paradigm.</w:t>
+      </w:r>
+    </w:p>
+    <w:p>
+      <w:pPr>
+        <w:pStyle w:val="BodyText"/>
+      </w:pPr>
+      <w:r>
+        <w:t xml:space="preserve">AI excels at executing the</w:t>
+      </w:r>
+      <w:r>
+        <w:t xml:space="preserve"> </w:t>
+      </w:r>
+      <w:r>
+        <w:t xml:space="preserve">“how”</w:t>
+      </w:r>
+      <w:r>
+        <w:t xml:space="preserve"> </w:t>
+      </w:r>
+      <w:r>
+        <w:t xml:space="preserve">- processing vast amounts of data, identifying patterns, and generating outputs based on learned patterns. Humans excel at determining</w:t>
+      </w:r>
+      <w:r>
+        <w:t xml:space="preserve"> </w:t>
+      </w:r>
+      <w:r>
+        <w:t xml:space="preserve">“what”</w:t>
+      </w:r>
+      <w:r>
+        <w:t xml:space="preserve"> </w:t>
+      </w:r>
+      <w:r>
+        <w:t xml:space="preserve">needs to be done, providing context, and exercising judgment about the appropriateness of AI-generated outputs. This framework helps organizations avoid the common pitfall of trying to automate judgment-heavy tasks better suited for enhancement.</w:t>
+      </w:r>
+    </w:p>
+    <w:p>
+      <w:pPr>
+        <w:pStyle w:val="BodyText"/>
+      </w:pPr>
+      <w:r>
+        <w:t xml:space="preserve">In financial services, AI can process market data and generate trading signals at superhuman speed (the</w:t>
+      </w:r>
+      <w:r>
+        <w:t xml:space="preserve"> </w:t>
+      </w:r>
+      <w:r>
+        <w:t xml:space="preserve">“how”</w:t>
+      </w:r>
+      <w:r>
+        <w:t xml:space="preserve">), but successful firms keep humans in charge of setting strategy and risk parameters (the</w:t>
+      </w:r>
+      <w:r>
+        <w:t xml:space="preserve"> </w:t>
+      </w:r>
+      <w:r>
+        <w:t xml:space="preserve">“what”</w:t>
+      </w:r>
+      <w:r>
+        <w:t xml:space="preserve">). JPMorgan’s implementation of AI in its trading operations demonstrates this principle. Rather than attempting to fully automate trading decisions, the bank uses AI to enhance traders’ capabilities by surfacing relevant patterns and anomalies while leaving final decisions to human judgment.</w:t>
+      </w:r>
+    </w:p>
+    <w:bookmarkEnd w:id="143"/>
+    <w:bookmarkStart w:id="144" w:name="building-trust-through-transparency-1"/>
+    <w:p>
+      <w:pPr>
+        <w:pStyle w:val="Heading2"/>
+      </w:pPr>
+      <w:r>
+        <w:t xml:space="preserve">10.2 Building Trust Through Transparency</w:t>
+      </w:r>
+    </w:p>
+    <w:p>
+      <w:pPr>
+        <w:pStyle w:val="FirstParagraph"/>
+      </w:pPr>
+      <w:r>
+        <w:t xml:space="preserve">One of the biggest implementation challenges is building trust between human users and AI systems. This requires making the AI’s capabilities and limitations transparent to users while establishing clear boundaries for human oversight.</w:t>
+      </w:r>
+    </w:p>
+    <w:p>
+      <w:pPr>
+        <w:pStyle w:val="BodyText"/>
+      </w:pPr>
+      <w:r>
+        <w:t xml:space="preserve">The healthcare sector offers instructive examples. Successful implementations of AI in medical diagnosis follow a clear pattern: the AI processes medical images or patient data to flag potential issues (the</w:t>
+      </w:r>
+      <w:r>
+        <w:t xml:space="preserve"> </w:t>
+      </w:r>
+      <w:r>
+        <w:t xml:space="preserve">“how”</w:t>
+      </w:r>
+      <w:r>
+        <w:t xml:space="preserve">), but doctors remain responsible for diagnosis and treatment decisions (the</w:t>
+      </w:r>
+      <w:r>
+        <w:t xml:space="preserve"> </w:t>
+      </w:r>
+      <w:r>
+        <w:t xml:space="preserve">“what”</w:t>
+      </w:r>
+      <w:r>
+        <w:t xml:space="preserve">). This approach maintains the critical element of human judgment while leveraging AI’s pattern-recognition capabilities.</w:t>
+      </w:r>
+    </w:p>
+    <w:p>
+      <w:pPr>
+        <w:pStyle w:val="BodyText"/>
+      </w:pPr>
+      <w:r>
+        <w:t xml:space="preserve">Crucially, these systems make their reasoning process visible to doctors. Rather than simply presenting conclusions, they highlight the specific patterns or anomalies that led to their recommendations. This transparency helps build trust and enables doctors to exercise informed judgment about the AI’s suggestions.</w:t>
+      </w:r>
+    </w:p>
+    <w:p>
+      <w:pPr>
+        <w:pStyle w:val="BodyText"/>
+      </w:pPr>
+      <w:r>
+        <w:t xml:space="preserve">Mayo Clinic’s deployment of AI tools in radiology exemplifies this approach. Their systems don’t simply classify images as</w:t>
+      </w:r>
+      <w:r>
+        <w:t xml:space="preserve"> </w:t>
+      </w:r>
+      <w:r>
+        <w:t xml:space="preserve">“normal”</w:t>
+      </w:r>
+      <w:r>
+        <w:t xml:space="preserve"> </w:t>
+      </w:r>
+      <w:r>
+        <w:t xml:space="preserve">or</w:t>
+      </w:r>
+      <w:r>
+        <w:t xml:space="preserve"> </w:t>
+      </w:r>
+      <w:r>
+        <w:t xml:space="preserve">“abnormal.”</w:t>
+      </w:r>
+      <w:r>
+        <w:t xml:space="preserve"> </w:t>
+      </w:r>
+      <w:r>
+        <w:t xml:space="preserve">Instead, they highlight specific areas of potential concern and explain the features that triggered the alert. This gives radiologists both valuable information and critical context, allowing them to exercise professional judgment informed by the AI’s analysis.</w:t>
+      </w:r>
+    </w:p>
+    <w:bookmarkEnd w:id="144"/>
+    <w:bookmarkStart w:id="145" w:name="Xa73fbb0a85bc9b228b86e271576e45008ab799a"/>
+    <w:p>
+      <w:pPr>
+        <w:pStyle w:val="Heading2"/>
+      </w:pPr>
+      <w:r>
+        <w:t xml:space="preserve">10.3 The Training Challenge: Beyond Technical Skills</w:t>
+      </w:r>
+    </w:p>
+    <w:p>
+      <w:pPr>
+        <w:pStyle w:val="FirstParagraph"/>
+      </w:pPr>
+      <w:r>
+        <w:t xml:space="preserve">Implementing AI successfully requires significant investment in human training, but not in the way most organizations expect. Rather than focusing solely on technical training about how to use AI tools, successful implementations emphasize training in judgment - helping humans understand when and how to rely on AI assistance.</w:t>
+      </w:r>
+    </w:p>
+    <w:p>
+      <w:pPr>
+        <w:pStyle w:val="BodyText"/>
+      </w:pPr>
+      <w:r>
+        <w:t xml:space="preserve">Consider AeroVironment’s implementation of AI in military applications. Operators receive extensive training not just in operating the AI systems but in understanding their limitations and failure modes. This approach produces operators who can effectively collaborate with AI while maintaining the critical human judgment needed for military operations.</w:t>
+      </w:r>
+    </w:p>
+    <w:p>
+      <w:pPr>
+        <w:pStyle w:val="BodyText"/>
+      </w:pPr>
+      <w:r>
+        <w:t xml:space="preserve">The most effective training programs go beyond button-pushing instructions to develop what we might call</w:t>
+      </w:r>
+      <w:r>
+        <w:t xml:space="preserve"> </w:t>
+      </w:r>
+      <w:r>
+        <w:t xml:space="preserve">“AI literacy”</w:t>
+      </w:r>
+      <w:r>
+        <w:t xml:space="preserve"> </w:t>
+      </w:r>
+      <w:r>
+        <w:t xml:space="preserve">- a sophisticated understanding of what AI does well, where it struggles, and how to evaluate its outputs critically. This requires a combination of technical knowledge and domain expertise.</w:t>
+      </w:r>
+    </w:p>
+    <w:p>
+      <w:pPr>
+        <w:pStyle w:val="BodyText"/>
+      </w:pPr>
+      <w:r>
+        <w:t xml:space="preserve">Goldman Sachs takes this approach with their AI-enhanced investment tools. Analysts learn not just how to use the tools but how to identify situations where the AI’s recommendations might be biased by historical patterns that no longer apply or where additional human judgment is crucial. This balanced approach maintains the human element while leveraging AI’s computational strengths.</w:t>
+      </w:r>
+    </w:p>
+    <w:bookmarkEnd w:id="145"/>
+    <w:bookmarkStart w:id="146" w:name="measuring-success-beyond-efficiency"/>
+    <w:p>
+      <w:pPr>
+        <w:pStyle w:val="Heading2"/>
+      </w:pPr>
+      <w:r>
+        <w:t xml:space="preserve">10.4 Measuring Success Beyond Efficiency</w:t>
+      </w:r>
+    </w:p>
+    <w:p>
+      <w:pPr>
+        <w:pStyle w:val="FirstParagraph"/>
+      </w:pPr>
+      <w:r>
+        <w:t xml:space="preserve">Traditional metrics often fail to capture the true value of AI enhancement implementations. Organizations frequently focus on easily measurable efficiency gains while missing the more substantial benefits of enhanced human judgment and decision-making.</w:t>
+      </w:r>
+    </w:p>
+    <w:p>
+      <w:pPr>
+        <w:pStyle w:val="BodyText"/>
+      </w:pPr>
+      <w:r>
+        <w:t xml:space="preserve">Palantir’s implementations offer a model for better measurement. Rather than focusing solely on automation metrics, they measure success through the quality of human-AI collaboration - tracking how effectively analysts use AI tools to reach better conclusions faster. This approach recognizes that AI’s value lies not in replacing human analysts but in enhancing their capabilities.</w:t>
+      </w:r>
+    </w:p>
+    <w:p>
+      <w:pPr>
+        <w:pStyle w:val="BodyText"/>
+      </w:pPr>
+      <w:r>
+        <w:t xml:space="preserve">Effective measurement frameworks consider both quantitative improvements (time saved, volume processed) and qualitative outcomes (decision quality, novel insights generated, unexpected connections identified). The latter often represent the true value of enhancement approaches but require more sophisticated measurement approaches.</w:t>
+      </w:r>
+    </w:p>
+    <w:p>
+      <w:pPr>
+        <w:pStyle w:val="BodyText"/>
+      </w:pPr>
+      <w:r>
+        <w:t xml:space="preserve">A major healthcare system found that its AI-assisted diagnostic system reduced the time radiologists spent reviewing normal scans by 31%, a clear efficiency gain. But the more valuable outcome was a 22% increase in early detection of subtle abnormalities that might otherwise have been missed. This qualitative improvement in diagnostic accuracy represented the true value of the system, though it was harder to measure than simple time savings.</w:t>
+      </w:r>
+    </w:p>
+    <w:bookmarkEnd w:id="146"/>
+    <w:bookmarkStart w:id="147" w:name="common-implementation-pitfalls-1"/>
+    <w:p>
+      <w:pPr>
+        <w:pStyle w:val="Heading2"/>
+      </w:pPr>
+      <w:r>
+        <w:t xml:space="preserve">10.5 Common Implementation Pitfalls</w:t>
+      </w:r>
+    </w:p>
+    <w:p>
+      <w:pPr>
+        <w:pStyle w:val="FirstParagraph"/>
+      </w:pPr>
+      <w:r>
+        <w:t xml:space="preserve">Several common mistakes consistently undermine AI implementation efforts. First among these is overemphasis on automation. Organizations often focus on fully automating processes rather than enhancing human capabilities. This leads to resistance from users and missed opportunities for genuine enhancement.</w:t>
+      </w:r>
+    </w:p>
+    <w:p>
+      <w:pPr>
+        <w:pStyle w:val="BodyText"/>
+      </w:pPr>
+      <w:r>
+        <w:t xml:space="preserve">Another frequent error is insufficient training in judgment. Most training programs focus on technical operation rather than helping users understand when and how to rely on AI assistance. This leads to either over-reliance on AI recommendations or underutilization of AI capabilities.</w:t>
+      </w:r>
+    </w:p>
+    <w:p>
+      <w:pPr>
+        <w:pStyle w:val="BodyText"/>
+      </w:pPr>
+      <w:r>
+        <w:t xml:space="preserve">Poor integration with existing workflows represents another significant challenge. AI tools are often implemented as standalone solutions rather than being integrated into existing work processes. This creates friction for users and reduces adoption and effectiveness.</w:t>
+      </w:r>
+    </w:p>
+    <w:p>
+      <w:pPr>
+        <w:pStyle w:val="BodyText"/>
+      </w:pPr>
+      <w:r>
+        <w:t xml:space="preserve">Many implementations also suffer from a lack of clear boundaries regarding which decisions require human judgment and which can be delegated to AI. Without these guidelines, organizations often drift toward excessive automation, undermining human judgment and creating potential risks.</w:t>
+      </w:r>
+    </w:p>
+    <w:p>
+      <w:pPr>
+        <w:pStyle w:val="BodyText"/>
+      </w:pPr>
+      <w:r>
+        <w:t xml:space="preserve">Finally, inadequate feedback loops plague many AI implementations. Without effective mechanisms for humans to provide feedback on AI performance and for that feedback to improve the system, AI systems fail to improve over time and users lose confidence in their reliability.</w:t>
+      </w:r>
+    </w:p>
+    <w:bookmarkEnd w:id="147"/>
+    <w:bookmarkStart w:id="148" w:name="the-path-to-successful-implementation-1"/>
+    <w:p>
+      <w:pPr>
+        <w:pStyle w:val="Heading2"/>
+      </w:pPr>
+      <w:r>
+        <w:t xml:space="preserve">10.6 The Path to Successful Implementation</w:t>
+      </w:r>
+    </w:p>
+    <w:p>
+      <w:pPr>
+        <w:pStyle w:val="FirstParagraph"/>
+      </w:pPr>
+      <w:r>
+        <w:t xml:space="preserve">Successful AI implementation follows a clear pattern that prioritizes human judgment while leveraging AI’s computational strengths. The process starts with identifying where human judgment adds the most value in your organization. These areas are typically candidates for enhancement rather than automation.</w:t>
+      </w:r>
+    </w:p>
+    <w:p>
+      <w:pPr>
+        <w:pStyle w:val="BodyText"/>
+      </w:pPr>
+      <w:r>
+        <w:t xml:space="preserve">McKinsey’s implementation of AI tools for their consulting practice demonstrates this approach. They first mapped how their best consultants synthesized information and formulated recommendations. This revealed that while data analysis could be enhanced by AI, the crucial skills of problem framing and solution crafting relied heavily on human judgment and client relationship understanding.</w:t>
+      </w:r>
+    </w:p>
+    <w:p>
+      <w:pPr>
+        <w:pStyle w:val="BodyText"/>
+      </w:pPr>
+      <w:r>
+        <w:t xml:space="preserve">Designing for transparency represents another critical element. AI systems should make their reasoning visible to users, enabling informed human oversight. This goes beyond simple explanations of AI decisions. The system should reveal its confidence levels, data sources, and key factors influencing its recommendations. Users should be able to trace the logic chain from input to output.</w:t>
+      </w:r>
+    </w:p>
+    <w:p>
+      <w:pPr>
+        <w:pStyle w:val="BodyText"/>
+      </w:pPr>
+      <w:r>
+        <w:t xml:space="preserve">Microsoft’s implementation of AI coding assistants demonstrates this principle. Rather than simply generating code, the system highlights the patterns and documentation it references, allowing developers to understand and validate its suggestions. This transparency helps developers maintain control while benefiting from AI assistance.</w:t>
+      </w:r>
+    </w:p>
+    <w:p>
+      <w:pPr>
+        <w:pStyle w:val="BodyText"/>
+      </w:pPr>
+      <w:r>
+        <w:t xml:space="preserve">Gradual integration provides another key to success. Beginning with small-scale implementations allows users to build trust and understanding of the AI’s capabilities and limitations. This approach creates opportunities for learning and adjustment without risking major disruption.</w:t>
+      </w:r>
+    </w:p>
+    <w:p>
+      <w:pPr>
+        <w:pStyle w:val="BodyText"/>
+      </w:pPr>
+      <w:r>
+        <w:t xml:space="preserve">Consider how leading investment firms introduce AI tools to their analysts. They typically begin with using AI for initial data screening and pattern detection, allowing analysts to compare AI insights with their traditional methods. As confidence builds, they gradually expand the AI’s role while maintaining human oversight of investment decisions.</w:t>
+      </w:r>
+    </w:p>
+    <w:p>
+      <w:pPr>
+        <w:pStyle w:val="BodyText"/>
+      </w:pPr>
+      <w:r>
+        <w:t xml:space="preserve">Establishing clear boundaries defines explicit guidelines for which decisions require human judgment and which can be delegated to AI. These boundaries should be based on careful analysis of risk, regulatory requirements, and the comparative advantages of human and artificial intelligence.</w:t>
+      </w:r>
+    </w:p>
+    <w:p>
+      <w:pPr>
+        <w:pStyle w:val="BodyText"/>
+      </w:pPr>
+      <w:r>
+        <w:t xml:space="preserve">JPMorgan’s AI implementation in trading provides an instructive example. They maintain clear rules about which types of trades can be executed automatically versus which require human review. These boundaries consider factors like transaction size, market conditions, and potential impact on other positions. The rules are regularly reviewed and updated based on performance data and changing market conditions.</w:t>
+      </w:r>
+    </w:p>
+    <w:p>
+      <w:pPr>
+        <w:pStyle w:val="BodyText"/>
+      </w:pPr>
+      <w:r>
+        <w:t xml:space="preserve">Building effective feedback loops creates mechanisms for continuous improvement based on human feedback about AI performance. This requires more than simple error reporting. Users should be able to provide context about why certain AI recommendations were helpful or unhelpful, identify emerging edge cases, and suggest improvements to the system’s operation.</w:t>
+      </w:r>
+    </w:p>
+    <w:p>
+      <w:pPr>
+        <w:pStyle w:val="BodyText"/>
+      </w:pPr>
+      <w:r>
+        <w:t xml:space="preserve">Palantir’s implementations demonstrate the power of well-designed feedback loops. Their systems allow analysts to flag both false positives and false negatives, provide context about why certain connections are meaningful or meaningless, and suggest new patterns for the system to consider. This feedback is systematically reviewed and incorporated into system improvements.</w:t>
+      </w:r>
+    </w:p>
+    <w:bookmarkEnd w:id="148"/>
+    <w:bookmarkStart w:id="149" w:name="cultural-change-management"/>
+    <w:p>
+      <w:pPr>
+        <w:pStyle w:val="Heading2"/>
+      </w:pPr>
+      <w:r>
+        <w:t xml:space="preserve">10.7 Cultural Change Management</w:t>
+      </w:r>
+    </w:p>
+    <w:p>
+      <w:pPr>
+        <w:pStyle w:val="FirstParagraph"/>
+      </w:pPr>
+      <w:r>
+        <w:t xml:space="preserve">The human element in AI implementation extends beyond technical considerations to encompass cultural factors. Organizations must help employees understand that AI tools are meant to enhance their capabilities, not replace them. This often requires active effort to counter fears and misconceptions about AI.</w:t>
+      </w:r>
+    </w:p>
+    <w:p>
+      <w:pPr>
+        <w:pStyle w:val="BodyText"/>
+      </w:pPr>
+      <w:r>
+        <w:t xml:space="preserve">When Starbucks implemented AI tools for inventory management and scheduling, they emphasized how the technology would free baristas from administrative tasks to focus on customer interaction and craft beverages. This positive framing helped overcome initial resistance and accelerated adoption.</w:t>
+      </w:r>
+    </w:p>
+    <w:p>
+      <w:pPr>
+        <w:pStyle w:val="BodyText"/>
+      </w:pPr>
+      <w:r>
+        <w:t xml:space="preserve">Continuous training supports this cultural shift. As AI capabilities evolve, users need ongoing training to make effective use of new features and capabilities. This training should focus on judgment and decision-making rather than just technical operation. Organizations that invest in this ongoing development typically see higher returns on their AI investments.</w:t>
+      </w:r>
+    </w:p>
+    <w:p>
+      <w:pPr>
+        <w:pStyle w:val="BodyText"/>
+      </w:pPr>
+      <w:r>
+        <w:t xml:space="preserve">Regular review and adjustment complete the implementation cycle. Periodically reviewing the implementation’s effectiveness against its goals reveals areas where the balance between automation and enhancement needs adjustment. This iterative approach recognizes that finding the optimal human-AI collaboration requires continuous refinement.</w:t>
+      </w:r>
+    </w:p>
+    <w:bookmarkEnd w:id="149"/>
+    <w:bookmarkStart w:id="150" w:name="X9b815fd862ce3d24dd192ba4e8e856300c04cd3"/>
+    <w:p>
+      <w:pPr>
+        <w:pStyle w:val="Heading2"/>
+      </w:pPr>
+      <w:r>
+        <w:t xml:space="preserve">10.8 Looking Ahead: The Future of Implementation</w:t>
+      </w:r>
+    </w:p>
+    <w:p>
+      <w:pPr>
+        <w:pStyle w:val="FirstParagraph"/>
+      </w:pPr>
+      <w:r>
+        <w:t xml:space="preserve">As AI capabilities continue to advance, the implementation challenge will evolve. Vector databases, for example, are emerging as a crucial tool for enhancing human search and discovery capabilities. These systems don’t replace human judgment but rather augment it by making conceptual connections that might otherwise be missed.</w:t>
+      </w:r>
+    </w:p>
+    <w:p>
+      <w:pPr>
+        <w:pStyle w:val="BodyText"/>
+      </w:pPr>
+      <w:r>
+        <w:t xml:space="preserve">However, the fundamental principle remains: successful implementation requires keeping humans central to the process. As one senior technology executive noted,</w:t>
+      </w:r>
+      <w:r>
+        <w:t xml:space="preserve"> </w:t>
+      </w:r>
+      <w:r>
+        <w:t xml:space="preserve">“The goal isn’t to make the AI smarter, but to make the human-AI collaboration more effective.”</w:t>
+      </w:r>
+    </w:p>
+    <w:p>
+      <w:pPr>
+        <w:pStyle w:val="BodyText"/>
+      </w:pPr>
+      <w:r>
+        <w:t xml:space="preserve">This principle extends beyond mere oversight; it recognizes that human judgment, intuition, and accountability are essential elements of effective decision-making. The most successful AI implementations maintain what critics have called</w:t>
+      </w:r>
+      <w:r>
+        <w:t xml:space="preserve"> </w:t>
+      </w:r>
+      <w:r>
+        <w:t xml:space="preserve">“seeing the human doing it”</w:t>
+      </w:r>
+      <w:r>
+        <w:t xml:space="preserve"> </w:t>
+      </w:r>
+      <w:r>
+        <w:t xml:space="preserve">- the visible presence of human judgment and accountability in key decisions.</w:t>
+      </w:r>
+    </w:p>
+    <w:p>
+      <w:pPr>
+        <w:pStyle w:val="BodyText"/>
+      </w:pPr>
+      <w:r>
+        <w:t xml:space="preserve">Consider the creative industries, where AI tools are increasingly common but rarely trusted to work autonomously. The attempt to use AI to complete Beethoven’s unfinished tenth symphony, which we discussed in detail in Chapter 8, demonstrates this principle. While the AI could generate music that superficially resembled Beethoven’s style, critics and audiences alike found it lacking the essential human element that makes great art compelling.</w:t>
+      </w:r>
+    </w:p>
+    <w:bookmarkEnd w:id="150"/>
+    <w:bookmarkStart w:id="151" w:name="investment-implications-4"/>
+    <w:p>
+      <w:pPr>
+        <w:pStyle w:val="Heading2"/>
+      </w:pPr>
+      <w:r>
+        <w:t xml:space="preserve">10.9 Investment Implications</w:t>
+      </w:r>
+    </w:p>
+    <w:p>
+      <w:pPr>
+        <w:pStyle w:val="FirstParagraph"/>
+      </w:pPr>
+      <w:r>
+        <w:t xml:space="preserve">For investors and business leaders, understanding these implementation challenges is crucial. Success in AI implementation often correlates more strongly with an organization’s ability to enhance human capabilities than with the sophistication of its AI technology.</w:t>
+      </w:r>
+    </w:p>
+    <w:p>
+      <w:pPr>
+        <w:pStyle w:val="BodyText"/>
+      </w:pPr>
+      <w:r>
+        <w:t xml:space="preserve">Companies that demonstrate a sophisticated understanding of human-AI collaboration, with clear frameworks for maintaining human judgment while leveraging AI capabilities, are more likely to succeed in the long term. This insight should guide both investment decisions and implementation strategies.</w:t>
+      </w:r>
+    </w:p>
+    <w:p>
+      <w:pPr>
+        <w:pStyle w:val="BodyText"/>
+      </w:pPr>
+      <w:r>
+        <w:t xml:space="preserve">When evaluating AI investments, look beyond technical capabilities to assess how effectively the company addresses the human element in implementation. Does the company have a clear enhancement framework? Do they emphasize transparency and explainability? Have they developed effective training approaches for users? Do they have mechanisms for continuous improvement based on human feedback?</w:t>
+      </w:r>
+    </w:p>
+    <w:p>
+      <w:pPr>
+        <w:pStyle w:val="BodyText"/>
+      </w:pPr>
+      <w:r>
+        <w:t xml:space="preserve">The most promising investments often come not from companies pursuing the most advanced AI capabilities but from those that most effectively integrate AI with human judgment and expertise. This enhancement-focused approach typically delivers more sustainable value than pure automation plays.</w:t>
+      </w:r>
+    </w:p>
+    <w:bookmarkEnd w:id="151"/>
+    <w:bookmarkStart w:id="152" w:name="conclusion-1"/>
+    <w:p>
+      <w:pPr>
+        <w:pStyle w:val="Heading2"/>
+      </w:pPr>
+      <w:r>
+        <w:t xml:space="preserve">10.10 Conclusion</w:t>
+      </w:r>
+    </w:p>
+    <w:p>
+      <w:pPr>
+        <w:pStyle w:val="FirstParagraph"/>
+      </w:pPr>
+      <w:r>
+        <w:t xml:space="preserve">Successful AI implementation requires a fundamental shift in thinking - from automation to enhancement, from replacement to augmentation. Organizations that master this shift, keeping humans central while leveraging AI’s capabilities, will be best positioned to create sustainable value in the AI era.</w:t>
+      </w:r>
+    </w:p>
+    <w:p>
+      <w:pPr>
+        <w:pStyle w:val="BodyText"/>
+      </w:pPr>
+      <w:r>
+        <w:t xml:space="preserve">The challenge isn’t primarily technical - it’s organizational and human. Success requires careful attention to human factors, clear frameworks for collaboration, and a commitment to enhancing rather than replacing human capabilities. As AI continues to evolve, this human-centric approach to implementation will become increasingly crucial for organizational success.</w:t>
+      </w:r>
+    </w:p>
+    <w:p>
+      <w:pPr>
+        <w:pStyle w:val="BodyText"/>
+      </w:pPr>
+      <w:r>
+        <w:t xml:space="preserve">By following the implementation principles outlined in this chapter - starting with human judgment, designing for transparency, integrating gradually, establishing clear boundaries, and building feedback loops - organizations can avoid the common pitfalls that plague many AI initiatives and instead develop systems that truly enhance human capabilities.</w:t>
+      </w:r>
+    </w:p>
+    <w:p>
+      <w:pPr>
+        <w:pStyle w:val="BodyText"/>
+      </w:pPr>
+      <w:r>
+        <w:t xml:space="preserve">The future belongs not to organizations that deploy the most sophisticated AI systems but to those that most effectively combine artificial and human intelligence, creating systems that are more powerful than either could be alone. This is the true promise of AI enhancement - and the key to successful implementation.</w:t>
+      </w:r>
+    </w:p>
+    <w:bookmarkEnd w:id="152"/>
+    <w:bookmarkEnd w:id="153"/>
+    <w:bookmarkStart w:id="163" w:name="the-human-element-in-creative-work"/>
+    <w:p>
+      <w:pPr>
+        <w:pStyle w:val="Heading1"/>
+      </w:pPr>
+      <w:r>
+        <w:t xml:space="preserve">11. The Human Element in Creative Work</w:t>
+      </w:r>
+    </w:p>
+    <w:p>
+      <w:pPr>
+        <w:pStyle w:val="FirstParagraph"/>
+      </w:pPr>
+      <w:r>
         <w:t xml:space="preserve">Lessons from Beethoven’s Tenth: Why ‘seeing the human doing it’ remains</w:t>
       </w:r>
       <w:r>
@@ -7895,13 +9060,13 @@
         <w:t xml:space="preserve">In 2021, a fascinating experiment took place at the intersection of artificial intelligence and classical music. An all-star team of musicologists, historians, and AI programmers attempted something unprecedented: completing Beethoven’s unfinished Tenth Symphony using artificial intelligence. The project offers profound insights into both the capabilities and limitations of AI in creative work, while illuminating why human authenticity remains irreplaceable even as AI capabilities advance.</w:t>
       </w:r>
     </w:p>
-    <w:bookmarkStart w:id="129" w:name="the-beethoven-challenge"/>
+    <w:bookmarkStart w:id="154" w:name="the-beethoven-challenge"/>
     <w:p>
       <w:pPr>
         <w:pStyle w:val="Heading2"/>
       </w:pPr>
       <w:r>
-        <w:t xml:space="preserve">8.1 The Beethoven Challenge</w:t>
+        <w:t xml:space="preserve">11.1 The Beethoven Challenge</w:t>
       </w:r>
     </w:p>
     <w:p>
@@ -7952,14 +9117,14 @@
         <w:t xml:space="preserve">If AI could successfully complete this task, it would demonstrate remarkable creative capabilities. The result would be more than just a technical achievement – it would show that AI could authentically channel human genius.</w:t>
       </w:r>
     </w:p>
-    <w:bookmarkEnd w:id="129"/>
-    <w:bookmarkStart w:id="130" w:name="X688cf3aa9eafeb5972e3c8e594cad3496d94df5"/>
+    <w:bookmarkEnd w:id="154"/>
+    <w:bookmarkStart w:id="155" w:name="X688cf3aa9eafeb5972e3c8e594cad3496d94df5"/>
     <w:p>
       <w:pPr>
         <w:pStyle w:val="Heading2"/>
       </w:pPr>
       <w:r>
-        <w:t xml:space="preserve">8.2 The Results: Technical Success, Artistic Failure</w:t>
+        <w:t xml:space="preserve">11.2 The Results: Technical Success, Artistic Failure</w:t>
       </w:r>
     </w:p>
     <w:p>
@@ -7990,14 +9155,14 @@
         <w:t xml:space="preserve">The missing element isn’t technical proficiency – it’s the human struggle for excellence, the creative tension that produces true artistic breakthrough. This reveals a fundamental truth about AI that extends far beyond music: technical competence is not the same as authentic creation.</w:t>
       </w:r>
     </w:p>
-    <w:bookmarkEnd w:id="130"/>
-    <w:bookmarkStart w:id="131" w:name="the-role-of-human-struggle"/>
+    <w:bookmarkEnd w:id="155"/>
+    <w:bookmarkStart w:id="156" w:name="the-role-of-human-struggle"/>
     <w:p>
       <w:pPr>
         <w:pStyle w:val="Heading2"/>
       </w:pPr>
       <w:r>
-        <w:t xml:space="preserve">8.3 The Role of Human Struggle</w:t>
+        <w:t xml:space="preserve">11.3 The Role of Human Struggle</w:t>
       </w:r>
     </w:p>
     <w:p>
@@ -8076,14 +9241,14 @@
         <w:t xml:space="preserve">: The audience’s knowledge that a human created the work is part of the work’s meaning. We connect with art partly because we know another human being struggled to create it.</w:t>
       </w:r>
     </w:p>
-    <w:bookmarkEnd w:id="131"/>
-    <w:bookmarkStart w:id="135" w:name="beyond-music-the-broader-implications"/>
+    <w:bookmarkEnd w:id="156"/>
+    <w:bookmarkStart w:id="160" w:name="beyond-music-the-broader-implications"/>
     <w:p>
       <w:pPr>
         <w:pStyle w:val="Heading2"/>
       </w:pPr>
       <w:r>
-        <w:t xml:space="preserve">8.4 Beyond Music: The Broader Implications</w:t>
+        <w:t xml:space="preserve">11.4 Beyond Music: The Broader Implications</w:t>
       </w:r>
     </w:p>
     <w:p>
@@ -8106,13 +9271,13 @@
         <w:t xml:space="preserve">– extends far beyond classical music. Consider these parallels:</w:t>
       </w:r>
     </w:p>
-    <w:bookmarkStart w:id="132" w:name="sports-and-entertainment"/>
+    <w:bookmarkStart w:id="157" w:name="sports-and-entertainment"/>
     <w:p>
       <w:pPr>
         <w:pStyle w:val="Heading3"/>
       </w:pPr>
       <w:r>
-        <w:t xml:space="preserve">8.4.1 Sports and Entertainment</w:t>
+        <w:t xml:space="preserve">11.4.1 Sports and Entertainment</w:t>
       </w:r>
     </w:p>
     <w:p>
@@ -8123,14 +9288,14 @@
         <w:t xml:space="preserve">The same dynamic explains why robotic sports would never generate the passion of human athletics. When Colombian and Argentine soccer fans stormed Miami’s Hard Rock Stadium to see Lionel Messi play, they weren’t just seeking to witness technical excellence – they wanted to see human brilliance in action. No matter how technically sophisticated, robots playing soccer would never generate such emotional investment.</w:t>
       </w:r>
     </w:p>
-    <w:bookmarkEnd w:id="132"/>
-    <w:bookmarkStart w:id="133" w:name="business-leadership"/>
+    <w:bookmarkEnd w:id="157"/>
+    <w:bookmarkStart w:id="158" w:name="business-leadership"/>
     <w:p>
       <w:pPr>
         <w:pStyle w:val="Heading3"/>
       </w:pPr>
       <w:r>
-        <w:t xml:space="preserve">8.4.2 Business Leadership</w:t>
+        <w:t xml:space="preserve">11.4.2 Business Leadership</w:t>
       </w:r>
     </w:p>
     <w:p>
@@ -8141,14 +9306,14 @@
         <w:t xml:space="preserve">In corporate settings, technically correct decisions aren’t always the best decisions. Leaders need to be seen making difficult choices, wrestling with uncertainty, and taking responsibility for outcomes. An AI might make statistically optimal decisions, but it cannot provide the human element that builds trust and inspires teams.</w:t>
       </w:r>
     </w:p>
-    <w:bookmarkEnd w:id="133"/>
-    <w:bookmarkStart w:id="134" w:name="professional-services"/>
+    <w:bookmarkEnd w:id="158"/>
+    <w:bookmarkStart w:id="159" w:name="professional-services"/>
     <w:p>
       <w:pPr>
         <w:pStyle w:val="Heading3"/>
       </w:pPr>
       <w:r>
-        <w:t xml:space="preserve">8.4.3 Professional Services</w:t>
+        <w:t xml:space="preserve">11.4.3 Professional Services</w:t>
       </w:r>
     </w:p>
     <w:p>
@@ -8159,15 +9324,15 @@
         <w:t xml:space="preserve">Even in fields where technical expertise is paramount – law, medicine, financial advice – clients need to see human judgment at work. They need to know that a human professional has wrestled with their unique situation and exercised judgment on their behalf.</w:t>
       </w:r>
     </w:p>
-    <w:bookmarkEnd w:id="134"/>
-    <w:bookmarkEnd w:id="135"/>
-    <w:bookmarkStart w:id="136" w:name="the-enhancement-opportunity"/>
+    <w:bookmarkEnd w:id="159"/>
+    <w:bookmarkEnd w:id="160"/>
+    <w:bookmarkStart w:id="161" w:name="the-enhancement-opportunity"/>
     <w:p>
       <w:pPr>
         <w:pStyle w:val="Heading2"/>
       </w:pPr>
       <w:r>
-        <w:t xml:space="preserve">8.5 The Enhancement Opportunity</w:t>
+        <w:t xml:space="preserve">11.5 The Enhancement Opportunity</w:t>
       </w:r>
     </w:p>
     <w:p>
@@ -8234,14 +9399,14 @@
         <w:t xml:space="preserve">- Authentic creation</w:t>
       </w:r>
     </w:p>
-    <w:bookmarkEnd w:id="136"/>
-    <w:bookmarkStart w:id="137" w:name="looking-forward"/>
+    <w:bookmarkEnd w:id="161"/>
+    <w:bookmarkStart w:id="162" w:name="looking-forward"/>
     <w:p>
       <w:pPr>
         <w:pStyle w:val="Heading2"/>
       </w:pPr>
       <w:r>
-        <w:t xml:space="preserve">8.6 Looking Forward</w:t>
+        <w:t xml:space="preserve">11.6 Looking Forward</w:t>
       </w:r>
     </w:p>
     <w:p>
@@ -8316,15 +9481,15 @@
         <w:t xml:space="preserve">– the judgment, creativity, and authentic connection that only humans can provide.</w:t>
       </w:r>
     </w:p>
-    <w:bookmarkEnd w:id="137"/>
-    <w:bookmarkEnd w:id="138"/>
-    <w:bookmarkStart w:id="162" w:name="following-the-money"/>
+    <w:bookmarkEnd w:id="162"/>
+    <w:bookmarkEnd w:id="163"/>
+    <w:bookmarkStart w:id="187" w:name="following-the-money"/>
     <w:p>
       <w:pPr>
         <w:pStyle w:val="Heading1"/>
       </w:pPr>
       <w:r>
-        <w:t xml:space="preserve">9. Following the Money</w:t>
+        <w:t xml:space="preserve">12. Following the Money</w:t>
       </w:r>
     </w:p>
     <w:p>
@@ -8365,13 +9530,13 @@
         <w:t xml:space="preserve">The investment implications of artificial intelligence extend far beyond the obvious beneficiaries in Silicon Valley. While companies like Nvidia have captured headlines with astronomical returns, the real opportunity lies in identifying businesses that effectively leverage AI to enhance rather than replace human capabilities. This nuanced view requires looking past the hype to understand how AI actually creates sustainable competitive advantages.</w:t>
       </w:r>
     </w:p>
-    <w:bookmarkStart w:id="144" w:name="the-enhancement-premium"/>
+    <w:bookmarkStart w:id="169" w:name="the-enhancement-premium"/>
     <w:p>
       <w:pPr>
         <w:pStyle w:val="Heading2"/>
       </w:pPr>
       <w:r>
-        <w:t xml:space="preserve">9.1 The Enhancement Premium</w:t>
+        <w:t xml:space="preserve">12.1 The Enhancement Premium</w:t>
       </w:r>
     </w:p>
     <w:p>
@@ -8458,13 +9623,13 @@
         <w:t xml:space="preserve">Let’s examine each of these characteristics in detail:</w:t>
       </w:r>
     </w:p>
-    <w:bookmarkStart w:id="139" w:name="higher-productivity-per-employee"/>
+    <w:bookmarkStart w:id="164" w:name="higher-productivity-per-employee"/>
     <w:p>
       <w:pPr>
         <w:pStyle w:val="Heading3"/>
       </w:pPr>
       <w:r>
-        <w:t xml:space="preserve">9.1.1 Higher Productivity Per Employee</w:t>
+        <w:t xml:space="preserve">12.1.1 Higher Productivity Per Employee</w:t>
       </w:r>
     </w:p>
     <w:p>
@@ -8551,14 +9716,14 @@
         <w:t xml:space="preserve">Our analysis of companies across multiple sectors shows that successful AI enhancement implementations typically deliver 30-45% improvements in revenue per employee over 3-5 years, compared to 15-20% for pure automation approaches. More importantly, these gains prove more sustainable as employees continuously find new ways to leverage AI capabilities.</w:t>
       </w:r>
     </w:p>
-    <w:bookmarkEnd w:id="139"/>
-    <w:bookmarkStart w:id="140" w:name="improved-capital-efficiency"/>
+    <w:bookmarkEnd w:id="164"/>
+    <w:bookmarkStart w:id="165" w:name="improved-capital-efficiency"/>
     <w:p>
       <w:pPr>
         <w:pStyle w:val="Heading3"/>
       </w:pPr>
       <w:r>
-        <w:t xml:space="preserve">9.1.2 Improved Capital Efficiency</w:t>
+        <w:t xml:space="preserve">12.1.2 Improved Capital Efficiency</w:t>
       </w:r>
     </w:p>
     <w:p>
@@ -8651,14 +9816,14 @@
         <w:t xml:space="preserve">Companies pursuing enhancement strategies typically maintain ROIC 800-1200 basis points above their cost of capital, compared to 400-600 basis points for automation-focused peers. This difference becomes particularly pronounced in industries with high regulatory requirements or complex operational environments.</w:t>
       </w:r>
     </w:p>
-    <w:bookmarkEnd w:id="140"/>
-    <w:bookmarkStart w:id="141" w:name="greater-customer-retention"/>
+    <w:bookmarkEnd w:id="165"/>
+    <w:bookmarkStart w:id="166" w:name="greater-customer-retention"/>
     <w:p>
       <w:pPr>
         <w:pStyle w:val="Heading3"/>
       </w:pPr>
       <w:r>
-        <w:t xml:space="preserve">9.1.3 Greater Customer Retention</w:t>
+        <w:t xml:space="preserve">12.1.3 Greater Customer Retention</w:t>
       </w:r>
     </w:p>
     <w:p>
@@ -8745,14 +9910,14 @@
         <w:t xml:space="preserve">The data is particularly striking in high-touch industries like wealth management and healthcare, where enhancement strategies show customer retention rates 15-20 percentage points higher than automation-focused competitors.</w:t>
       </w:r>
     </w:p>
-    <w:bookmarkEnd w:id="141"/>
-    <w:bookmarkStart w:id="142" w:name="more-sustainable-competitive-advantages"/>
+    <w:bookmarkEnd w:id="166"/>
+    <w:bookmarkStart w:id="167" w:name="more-sustainable-competitive-advantages"/>
     <w:p>
       <w:pPr>
         <w:pStyle w:val="Heading3"/>
       </w:pPr>
       <w:r>
-        <w:t xml:space="preserve">9.1.4 More Sustainable Competitive Advantages</w:t>
+        <w:t xml:space="preserve">12.1.4 More Sustainable Competitive Advantages</w:t>
       </w:r>
     </w:p>
     <w:p>
@@ -8839,14 +10004,14 @@
         <w:t xml:space="preserve">This sustainability shows up in financial metrics like gross margin stability and market share retention. Enhancement-focused companies typically maintain their competitive positions 40-50% longer than those pursuing pure automation strategies.</w:t>
       </w:r>
     </w:p>
-    <w:bookmarkEnd w:id="142"/>
-    <w:bookmarkStart w:id="143" w:name="lower-regulatory-risk"/>
+    <w:bookmarkEnd w:id="167"/>
+    <w:bookmarkStart w:id="168" w:name="lower-regulatory-risk"/>
     <w:p>
       <w:pPr>
         <w:pStyle w:val="Heading3"/>
       </w:pPr>
       <w:r>
-        <w:t xml:space="preserve">9.1.5 Lower Regulatory Risk</w:t>
+        <w:t xml:space="preserve">12.1.5 Lower Regulatory Risk</w:t>
       </w:r>
     </w:p>
     <w:p>
@@ -8941,15 +10106,15 @@
         <w:t xml:space="preserve">Consider the contrast between two approaches in financial services. The first wave of robo-advisors attempted to completely automate investment management, promising lower fees through elimination of human advisors. While they achieved some success in basic portfolio allocation, they struggled to retain high-net-worth clients who value human judgment in complex financial planning. In contrast, firms that deployed AI to enhance their human advisors’ capabilities – providing better analytics, freeing time for client relationships, enabling more sophisticated planning – have seen superior results across key metrics.</w:t>
       </w:r>
     </w:p>
-    <w:bookmarkEnd w:id="143"/>
-    <w:bookmarkEnd w:id="144"/>
-    <w:bookmarkStart w:id="148" w:name="value-creation-vs-value-capture"/>
+    <w:bookmarkEnd w:id="168"/>
+    <w:bookmarkEnd w:id="169"/>
+    <w:bookmarkStart w:id="173" w:name="value-creation-vs-value-capture"/>
     <w:p>
       <w:pPr>
         <w:pStyle w:val="Heading2"/>
       </w:pPr>
       <w:r>
-        <w:t xml:space="preserve">9.2 Value Creation vs Value Capture</w:t>
+        <w:t xml:space="preserve">12.2 Value Creation vs Value Capture</w:t>
       </w:r>
     </w:p>
     <w:p>
@@ -8984,13 +10149,13 @@
         <w:t xml:space="preserve">This pattern suggests three categories of potential AI winners:</w:t>
       </w:r>
     </w:p>
-    <w:bookmarkStart w:id="145" w:name="infrastructure-providers"/>
+    <w:bookmarkStart w:id="170" w:name="infrastructure-providers"/>
     <w:p>
       <w:pPr>
         <w:pStyle w:val="Heading3"/>
       </w:pPr>
       <w:r>
-        <w:t xml:space="preserve">9.2.1 1. Infrastructure Providers</w:t>
+        <w:t xml:space="preserve">12.2.1 1. Infrastructure Providers</w:t>
       </w:r>
     </w:p>
     <w:p>
@@ -9057,14 +10222,14 @@
         <w:t xml:space="preserve">The key here is identifying companies with sustainable competitive advantages rather than simply riding the current wave of enthusiasm. For example, Nvidia’s moat extends beyond its current technical lead in AI chips to encompass its CUDA software ecosystem, which creates powerful network effects.</w:t>
       </w:r>
     </w:p>
-    <w:bookmarkEnd w:id="145"/>
-    <w:bookmarkStart w:id="146" w:name="enhancement-enablers"/>
+    <w:bookmarkEnd w:id="170"/>
+    <w:bookmarkStart w:id="171" w:name="enhancement-enablers"/>
     <w:p>
       <w:pPr>
         <w:pStyle w:val="Heading3"/>
       </w:pPr>
       <w:r>
-        <w:t xml:space="preserve">9.2.2 2. Enhancement Enablers</w:t>
+        <w:t xml:space="preserve">12.2.2 2. Enhancement Enablers</w:t>
       </w:r>
     </w:p>
     <w:p>
@@ -9139,14 +10304,14 @@
         <w:t xml:space="preserve">The most successful companies in this category solve specific, high-value problems rather than attempting to build general-purpose AI platforms. For example, companies providing AI-enhanced medical imaging tools that make radiologists more effective, rather than attempting to replace them entirely.</w:t>
       </w:r>
     </w:p>
-    <w:bookmarkEnd w:id="146"/>
-    <w:bookmarkStart w:id="147" w:name="enhanced-incumbents"/>
+    <w:bookmarkEnd w:id="171"/>
+    <w:bookmarkStart w:id="172" w:name="enhanced-incumbents"/>
     <w:p>
       <w:pPr>
         <w:pStyle w:val="Heading3"/>
       </w:pPr>
       <w:r>
-        <w:t xml:space="preserve">9.2.3 3. Enhanced Incumbents</w:t>
+        <w:t xml:space="preserve">12.2.3 3. Enhanced Incumbents</w:t>
       </w:r>
     </w:p>
     <w:p>
@@ -9221,15 +10386,15 @@
         <w:t xml:space="preserve">Manufacturing companies with decades of process data, insurers with rich claims histories, and healthcare providers with extensive patient records all have opportunities to create sustainable advantages through AI enhancement. However, successful implementation requires more than just raw data – it requires the organizational capability to effectively combine AI insights with human judgment.</w:t>
       </w:r>
     </w:p>
-    <w:bookmarkEnd w:id="147"/>
-    <w:bookmarkEnd w:id="148"/>
-    <w:bookmarkStart w:id="149" w:name="implementation-risk"/>
+    <w:bookmarkEnd w:id="172"/>
+    <w:bookmarkEnd w:id="173"/>
+    <w:bookmarkStart w:id="174" w:name="implementation-risk"/>
     <w:p>
       <w:pPr>
         <w:pStyle w:val="Heading2"/>
       </w:pPr>
       <w:r>
-        <w:t xml:space="preserve">9.3 Implementation Risk</w:t>
+        <w:t xml:space="preserve">12.3 Implementation Risk</w:t>
       </w:r>
     </w:p>
     <w:p>
@@ -9376,14 +10541,14 @@
         <w:t xml:space="preserve">How are they managing data quality and governance?</w:t>
       </w:r>
     </w:p>
-    <w:bookmarkEnd w:id="149"/>
-    <w:bookmarkStart w:id="150" w:name="valuation-considerations"/>
+    <w:bookmarkEnd w:id="174"/>
+    <w:bookmarkStart w:id="175" w:name="valuation-considerations"/>
     <w:p>
       <w:pPr>
         <w:pStyle w:val="Heading2"/>
       </w:pPr>
       <w:r>
-        <w:t xml:space="preserve">9.4 Valuation Considerations</w:t>
+        <w:t xml:space="preserve">12.4 Valuation Considerations</w:t>
       </w:r>
     </w:p>
     <w:p>
@@ -9518,14 +10683,14 @@
         <w:t xml:space="preserve">Higher returns on invested capital</w:t>
       </w:r>
     </w:p>
-    <w:bookmarkEnd w:id="150"/>
-    <w:bookmarkStart w:id="151" w:name="timing-considerations"/>
+    <w:bookmarkEnd w:id="175"/>
+    <w:bookmarkStart w:id="176" w:name="timing-considerations"/>
     <w:p>
       <w:pPr>
         <w:pStyle w:val="Heading2"/>
       </w:pPr>
       <w:r>
-        <w:t xml:space="preserve">9.5 Timing Considerations</w:t>
+        <w:t xml:space="preserve">12.5 Timing Considerations</w:t>
       </w:r>
     </w:p>
     <w:p>
@@ -9612,14 +10777,14 @@
         <w:t xml:space="preserve">This suggests that investors need patience and a long-term perspective when evaluating enhancement plays. The biggest returns are likely to come not from quick automation cost savings, but from the compound effects of sustained competitive advantages.</w:t>
       </w:r>
     </w:p>
-    <w:bookmarkEnd w:id="151"/>
-    <w:bookmarkStart w:id="152" w:name="geographic-considerations"/>
+    <w:bookmarkEnd w:id="176"/>
+    <w:bookmarkStart w:id="177" w:name="geographic-considerations"/>
     <w:p>
       <w:pPr>
         <w:pStyle w:val="Heading2"/>
       </w:pPr>
       <w:r>
-        <w:t xml:space="preserve">9.6 Geographic Considerations</w:t>
+        <w:t xml:space="preserve">12.6 Geographic Considerations</w:t>
       </w:r>
     </w:p>
     <w:p>
@@ -9694,14 +10859,14 @@
         <w:t xml:space="preserve">Different regions also show varying approaches to human-AI integration, influenced by local labor markets, regulations, and cultural factors. This creates opportunities for investors to benefit from different implementation strategies and timelines.</w:t>
       </w:r>
     </w:p>
-    <w:bookmarkEnd w:id="152"/>
-    <w:bookmarkStart w:id="153" w:name="regulatory-environment"/>
+    <w:bookmarkEnd w:id="177"/>
+    <w:bookmarkStart w:id="178" w:name="regulatory-environment"/>
     <w:p>
       <w:pPr>
         <w:pStyle w:val="Heading2"/>
       </w:pPr>
       <w:r>
-        <w:t xml:space="preserve">9.7 Regulatory Environment</w:t>
+        <w:t xml:space="preserve">12.7 Regulatory Environment</w:t>
       </w:r>
     </w:p>
     <w:p>
@@ -9824,14 +10989,14 @@
         <w:t xml:space="preserve">Industry-specific requirements</w:t>
       </w:r>
     </w:p>
-    <w:bookmarkEnd w:id="153"/>
-    <w:bookmarkStart w:id="160" w:name="investment-strategy-implications"/>
+    <w:bookmarkEnd w:id="178"/>
+    <w:bookmarkStart w:id="185" w:name="investment-strategy-implications"/>
     <w:p>
       <w:pPr>
         <w:pStyle w:val="Heading2"/>
       </w:pPr>
       <w:r>
-        <w:t xml:space="preserve">9.8 Investment Strategy Implications</w:t>
+        <w:t xml:space="preserve">12.8 Investment Strategy Implications</w:t>
       </w:r>
     </w:p>
     <w:p>
@@ -9918,13 +11083,13 @@
         <w:t xml:space="preserve">Let’s examine each principle in detail:</w:t>
       </w:r>
     </w:p>
-    <w:bookmarkStart w:id="154" w:name="X92b2e9e27755f9c95bbe3dfda58d4d610aad861"/>
+    <w:bookmarkStart w:id="179" w:name="X92b2e9e27755f9c95bbe3dfda58d4d610aad861"/>
     <w:p>
       <w:pPr>
         <w:pStyle w:val="Heading3"/>
       </w:pPr>
       <w:r>
-        <w:t xml:space="preserve">9.8.1 Sustainable Competitive Advantages vs. Technical Leadership</w:t>
+        <w:t xml:space="preserve">12.8.1 Sustainable Competitive Advantages vs. Technical Leadership</w:t>
       </w:r>
     </w:p>
     <w:p>
@@ -10043,14 +11208,14 @@
         <w:t xml:space="preserve">Companies that build AI into their strategic architecture, rather than treating it as a standalone initiative, typically demonstrate superior long-term performance. This echoes W. Chan Kim and Renée Mauborgne’s Blue Ocean Strategy principle of making competition irrelevant through fundamental business model innovation.</w:t>
       </w:r>
     </w:p>
-    <w:bookmarkEnd w:id="154"/>
-    <w:bookmarkStart w:id="155" w:name="clear-enhancement-use-cases"/>
+    <w:bookmarkEnd w:id="179"/>
+    <w:bookmarkStart w:id="180" w:name="clear-enhancement-use-cases"/>
     <w:p>
       <w:pPr>
         <w:pStyle w:val="Heading3"/>
       </w:pPr>
       <w:r>
-        <w:t xml:space="preserve">9.8.2 Clear Enhancement Use Cases</w:t>
+        <w:t xml:space="preserve">12.8.2 Clear Enhancement Use Cases</w:t>
       </w:r>
     </w:p>
     <w:p>
@@ -10137,14 +11302,14 @@
         <w:t xml:space="preserve">Companies with well-defined enhancement use cases typically achieve 3-4x higher returns on AI investments compared to those pursuing general automation strategies. This aligns with Clayton Christensen’s jobs-to-be-done framework – successful AI enhancement addresses specific, valuable jobs that customers need done.</w:t>
       </w:r>
     </w:p>
-    <w:bookmarkEnd w:id="155"/>
-    <w:bookmarkStart w:id="156" w:name="X2d0b31d5b6dabd92f59b95e713f5696ba544678"/>
+    <w:bookmarkEnd w:id="180"/>
+    <w:bookmarkStart w:id="181" w:name="X2d0b31d5b6dabd92f59b95e713f5696ba544678"/>
     <w:p>
       <w:pPr>
         <w:pStyle w:val="Heading3"/>
       </w:pPr>
       <w:r>
-        <w:t xml:space="preserve">9.8.3 Data Assets and Implementation Capabilities</w:t>
+        <w:t xml:space="preserve">12.8.3 Data Assets and Implementation Capabilities</w:t>
       </w:r>
     </w:p>
     <w:p>
@@ -10255,14 +11420,14 @@
         <w:t xml:space="preserve">– the ability to orchestrate multiple capabilities around a coherent vision for AI enhancement.</w:t>
       </w:r>
     </w:p>
-    <w:bookmarkEnd w:id="156"/>
-    <w:bookmarkStart w:id="157" w:name="timing-and-geographic-diversification"/>
+    <w:bookmarkEnd w:id="181"/>
+    <w:bookmarkStart w:id="182" w:name="timing-and-geographic-diversification"/>
     <w:p>
       <w:pPr>
         <w:pStyle w:val="Heading3"/>
       </w:pPr>
       <w:r>
-        <w:t xml:space="preserve">9.8.4 Timing and Geographic Diversification</w:t>
+        <w:t xml:space="preserve">12.8.4 Timing and Geographic Diversification</w:t>
       </w:r>
     </w:p>
     <w:p>
@@ -10373,14 +11538,14 @@
         <w:t xml:space="preserve">– becoming too attached to existing success patterns while missing emerging opportunities.</w:t>
       </w:r>
     </w:p>
-    <w:bookmarkEnd w:id="157"/>
-    <w:bookmarkStart w:id="158" w:name="regulatory-development-monitoring"/>
+    <w:bookmarkEnd w:id="182"/>
+    <w:bookmarkStart w:id="183" w:name="regulatory-development-monitoring"/>
     <w:p>
       <w:pPr>
         <w:pStyle w:val="Heading3"/>
       </w:pPr>
       <w:r>
-        <w:t xml:space="preserve">9.8.5 Regulatory Development Monitoring</w:t>
+        <w:t xml:space="preserve">12.8.5 Regulatory Development Monitoring</w:t>
       </w:r>
     </w:p>
     <w:p>
@@ -10479,14 +11644,14 @@
         <w:t xml:space="preserve">Companies that proactively address regulatory concerns while pursuing enhancement strategies typically face lower compliance costs and fewer implementation delays.</w:t>
       </w:r>
     </w:p>
-    <w:bookmarkEnd w:id="158"/>
-    <w:bookmarkStart w:id="159" w:name="implementation-framework"/>
+    <w:bookmarkEnd w:id="183"/>
+    <w:bookmarkStart w:id="184" w:name="implementation-framework"/>
     <w:p>
       <w:pPr>
         <w:pStyle w:val="Heading3"/>
       </w:pPr>
       <w:r>
-        <w:t xml:space="preserve">9.8.6 Implementation Framework</w:t>
+        <w:t xml:space="preserve">12.8.6 Implementation Framework</w:t>
       </w:r>
     </w:p>
     <w:p>
@@ -10597,15 +11762,15 @@
         <w:t xml:space="preserve">through continuous innovation in how humans and AI work together.</w:t>
       </w:r>
     </w:p>
-    <w:bookmarkEnd w:id="159"/>
-    <w:bookmarkEnd w:id="160"/>
-    <w:bookmarkStart w:id="161" w:name="conclusion-1"/>
+    <w:bookmarkEnd w:id="184"/>
+    <w:bookmarkEnd w:id="185"/>
+    <w:bookmarkStart w:id="186" w:name="conclusion-2"/>
     <w:p>
       <w:pPr>
         <w:pStyle w:val="Heading2"/>
       </w:pPr>
       <w:r>
-        <w:t xml:space="preserve">9.9 Conclusion</w:t>
+        <w:t xml:space="preserve">12.9 Conclusion</w:t>
       </w:r>
     </w:p>
     <w:p>
@@ -10624,15 +11789,15 @@
         <w:t xml:space="preserve">The enhancement thesis suggests that the most attractive investments will be found not just among technology providers, but across industries where AI can significantly enhance existing competitive advantages. Success in identifying these opportunities requires combining traditional financial analysis with deep understanding of how AI actually creates value in specific business contexts.</w:t>
       </w:r>
     </w:p>
-    <w:bookmarkEnd w:id="161"/>
-    <w:bookmarkEnd w:id="162"/>
-    <w:bookmarkStart w:id="175" w:name="Xe8b1f20e0d1c285dab310fa4ed1776bd87ad93a"/>
+    <w:bookmarkEnd w:id="186"/>
+    <w:bookmarkEnd w:id="187"/>
+    <w:bookmarkStart w:id="200" w:name="Xe8b1f20e0d1c285dab310fa4ed1776bd87ad93a"/>
     <w:p>
       <w:pPr>
         <w:pStyle w:val="Heading1"/>
       </w:pPr>
       <w:r>
-        <w:t xml:space="preserve">10. Building the Future: A Human-Centric Vision for AI</w:t>
+        <w:t xml:space="preserve">13. Building the Future: A Human-Centric Vision for AI</w:t>
       </w:r>
     </w:p>
     <w:p>
@@ -10665,13 +11830,13 @@
         <w:t xml:space="preserve">Throughout this book, we’ve examined how artificial intelligence enhances rather than replaces human capabilities. As we look toward the future, the critical question is not whether AI will automate jobs away, but how we can build systems that amplify human judgment while preserving human agency. This final chapter outlines concrete steps for business leaders, policymakers, and society at large to ensure AI development remains human-centric.</w:t>
       </w:r>
     </w:p>
-    <w:bookmarkStart w:id="163" w:name="the-enhancement-imperative"/>
+    <w:bookmarkStart w:id="188" w:name="the-enhancement-imperative"/>
     <w:p>
       <w:pPr>
         <w:pStyle w:val="Heading2"/>
       </w:pPr>
       <w:r>
-        <w:t xml:space="preserve">10.1 The Enhancement Imperative</w:t>
+        <w:t xml:space="preserve">13.1 The Enhancement Imperative</w:t>
       </w:r>
     </w:p>
     <w:p>
@@ -10706,14 +11871,14 @@
         <w:t xml:space="preserve">This pattern repeats across industries. In healthcare, AI excels at analyzing medical images and identifying potential anomalies, but doctors provide crucial judgment in interpreting these findings within the broader context of patient health. In creative fields, AI tools can generate endless variations of designs or content, but human creators remain essential for determining which outputs actually resonate with audiences.</w:t>
       </w:r>
     </w:p>
-    <w:bookmarkEnd w:id="163"/>
-    <w:bookmarkStart w:id="164" w:name="rethinking-ai-implementation"/>
+    <w:bookmarkEnd w:id="188"/>
+    <w:bookmarkStart w:id="189" w:name="rethinking-ai-implementation"/>
     <w:p>
       <w:pPr>
         <w:pStyle w:val="Heading2"/>
       </w:pPr>
       <w:r>
-        <w:t xml:space="preserve">10.2 Rethinking AI Implementation</w:t>
+        <w:t xml:space="preserve">13.2 Rethinking AI Implementation</w:t>
       </w:r>
     </w:p>
     <w:p>
@@ -10876,14 +12041,14 @@
         <w:t xml:space="preserve">[Chart: Framework for assessing AI implementation opportunities along two axes: potential for enhancement vs. automation, and importance of human judgment]</w:t>
       </w:r>
     </w:p>
-    <w:bookmarkEnd w:id="164"/>
-    <w:bookmarkStart w:id="168" w:name="policy-imperatives"/>
+    <w:bookmarkEnd w:id="189"/>
+    <w:bookmarkStart w:id="193" w:name="policy-imperatives"/>
     <w:p>
       <w:pPr>
         <w:pStyle w:val="Heading2"/>
       </w:pPr>
       <w:r>
-        <w:t xml:space="preserve">10.3 Policy Imperatives</w:t>
+        <w:t xml:space="preserve">13.3 Policy Imperatives</w:t>
       </w:r>
     </w:p>
     <w:p>
@@ -10894,13 +12059,13 @@
         <w:t xml:space="preserve">Policymakers face the challenge of fostering AI innovation while ensuring its development serves human interests. We propose several key principles:</w:t>
       </w:r>
     </w:p>
-    <w:bookmarkStart w:id="165" w:name="preserving-human-agency"/>
+    <w:bookmarkStart w:id="190" w:name="preserving-human-agency"/>
     <w:p>
       <w:pPr>
         <w:pStyle w:val="Heading3"/>
       </w:pPr>
       <w:r>
-        <w:t xml:space="preserve">10.3.1 1. Preserving Human Agency</w:t>
+        <w:t xml:space="preserve">13.3.1 1. Preserving Human Agency</w:t>
       </w:r>
     </w:p>
     <w:p>
@@ -10947,14 +12112,14 @@
         <w:t xml:space="preserve">Preservation of human judgment in legal proceedings</w:t>
       </w:r>
     </w:p>
-    <w:bookmarkEnd w:id="165"/>
-    <w:bookmarkStart w:id="166" w:name="promoting-transparency"/>
+    <w:bookmarkEnd w:id="190"/>
+    <w:bookmarkStart w:id="191" w:name="promoting-transparency"/>
     <w:p>
       <w:pPr>
         <w:pStyle w:val="Heading3"/>
       </w:pPr>
       <w:r>
-        <w:t xml:space="preserve">10.3.2 2. Promoting Transparency</w:t>
+        <w:t xml:space="preserve">13.3.2 2. Promoting Transparency</w:t>
       </w:r>
     </w:p>
     <w:p>
@@ -11013,14 +12178,14 @@
         <w:t xml:space="preserve">Educational assessments</w:t>
       </w:r>
     </w:p>
-    <w:bookmarkEnd w:id="166"/>
-    <w:bookmarkStart w:id="167" w:name="protecting-privacy-and-data-rights"/>
+    <w:bookmarkEnd w:id="191"/>
+    <w:bookmarkStart w:id="192" w:name="protecting-privacy-and-data-rights"/>
     <w:p>
       <w:pPr>
         <w:pStyle w:val="Heading3"/>
       </w:pPr>
       <w:r>
-        <w:t xml:space="preserve">10.3.3 3. Protecting Privacy and Data Rights</w:t>
+        <w:t xml:space="preserve">13.3.3 3. Protecting Privacy and Data Rights</w:t>
       </w:r>
     </w:p>
     <w:p>
@@ -11087,15 +12252,15 @@
         <w:t xml:space="preserve">[Chart: Matrix showing key policy areas and their relative importance across different sectors: healthcare, finance, education, etc.]</w:t>
       </w:r>
     </w:p>
-    <w:bookmarkEnd w:id="167"/>
-    <w:bookmarkEnd w:id="168"/>
-    <w:bookmarkStart w:id="169" w:name="investment-implications-4"/>
+    <w:bookmarkEnd w:id="192"/>
+    <w:bookmarkEnd w:id="193"/>
+    <w:bookmarkStart w:id="194" w:name="investment-implications-5"/>
     <w:p>
       <w:pPr>
         <w:pStyle w:val="Heading2"/>
       </w:pPr>
       <w:r>
-        <w:t xml:space="preserve">10.4 Investment Implications</w:t>
+        <w:t xml:space="preserve">13.4 Investment Implications</w:t>
       </w:r>
     </w:p>
     <w:p>
@@ -11258,14 +12423,14 @@
         <w:t xml:space="preserve">[Chart: Performance comparison of companies with human-centric vs. automation-focused AI strategies]</w:t>
       </w:r>
     </w:p>
-    <w:bookmarkEnd w:id="169"/>
-    <w:bookmarkStart w:id="173" w:name="the-path-forward"/>
+    <w:bookmarkEnd w:id="194"/>
+    <w:bookmarkStart w:id="198" w:name="the-path-forward"/>
     <w:p>
       <w:pPr>
         <w:pStyle w:val="Heading2"/>
       </w:pPr>
       <w:r>
-        <w:t xml:space="preserve">10.5 The Path Forward</w:t>
+        <w:t xml:space="preserve">13.5 The Path Forward</w:t>
       </w:r>
     </w:p>
     <w:p>
@@ -11276,13 +12441,13 @@
         <w:t xml:space="preserve">The next decade will be crucial in determining whether AI development enhances or diminishes human capability and agency. Success requires:</w:t>
       </w:r>
     </w:p>
-    <w:bookmarkStart w:id="170" w:name="for-business-leaders"/>
+    <w:bookmarkStart w:id="195" w:name="for-business-leaders"/>
     <w:p>
       <w:pPr>
         <w:pStyle w:val="Heading3"/>
       </w:pPr>
       <w:r>
-        <w:t xml:space="preserve">10.5.1 For Business Leaders:</w:t>
+        <w:t xml:space="preserve">13.5.1 For Business Leaders:</w:t>
       </w:r>
     </w:p>
     <w:p>
@@ -11333,14 +12498,14 @@
         <w:t xml:space="preserve">Develop clear frameworks for human-AI collaboration</w:t>
       </w:r>
     </w:p>
-    <w:bookmarkEnd w:id="170"/>
-    <w:bookmarkStart w:id="171" w:name="for-policymakers"/>
+    <w:bookmarkEnd w:id="195"/>
+    <w:bookmarkStart w:id="196" w:name="for-policymakers"/>
     <w:p>
       <w:pPr>
         <w:pStyle w:val="Heading3"/>
       </w:pPr>
       <w:r>
-        <w:t xml:space="preserve">10.5.2 For Policymakers:</w:t>
+        <w:t xml:space="preserve">13.5.2 For Policymakers:</w:t>
       </w:r>
     </w:p>
     <w:p>
@@ -11391,14 +12556,14 @@
         <w:t xml:space="preserve">Foster innovation while ensuring human-centric development</w:t>
       </w:r>
     </w:p>
-    <w:bookmarkEnd w:id="171"/>
-    <w:bookmarkStart w:id="172" w:name="for-society"/>
+    <w:bookmarkEnd w:id="196"/>
+    <w:bookmarkStart w:id="197" w:name="for-society"/>
     <w:p>
       <w:pPr>
         <w:pStyle w:val="Heading3"/>
       </w:pPr>
       <w:r>
-        <w:t xml:space="preserve">10.5.3 For Society:</w:t>
+        <w:t xml:space="preserve">13.5.3 For Society:</w:t>
       </w:r>
     </w:p>
     <w:p>
@@ -11449,15 +12614,15 @@
         <w:t xml:space="preserve">Preserve space for human creativity and agency</w:t>
       </w:r>
     </w:p>
-    <w:bookmarkEnd w:id="172"/>
-    <w:bookmarkEnd w:id="173"/>
-    <w:bookmarkStart w:id="174" w:name="conclusion-2"/>
+    <w:bookmarkEnd w:id="197"/>
+    <w:bookmarkEnd w:id="198"/>
+    <w:bookmarkStart w:id="199" w:name="conclusion-3"/>
     <w:p>
       <w:pPr>
         <w:pStyle w:val="Heading2"/>
       </w:pPr>
       <w:r>
-        <w:t xml:space="preserve">10.6 Conclusion</w:t>
+        <w:t xml:space="preserve">13.6 Conclusion</w:t>
       </w:r>
     </w:p>
     <w:p>
@@ -11492,9 +12657,9 @@
         <w:t xml:space="preserve">[Final Chart: Vision for human-centric AI development showing the interconnection of business strategy, policy frameworks, and societal choices in creating a future that enhances rather than replaces human capabilities]</w:t>
       </w:r>
     </w:p>
-    <w:bookmarkEnd w:id="174"/>
-    <w:bookmarkEnd w:id="175"/>
-    <w:bookmarkStart w:id="176" w:name="summary"/>
+    <w:bookmarkEnd w:id="199"/>
+    <w:bookmarkEnd w:id="200"/>
+    <w:bookmarkStart w:id="201" w:name="summary"/>
     <w:p>
       <w:pPr>
         <w:pStyle w:val="Heading1"/>
@@ -11503,8 +12668,8 @@
         <w:t xml:space="preserve">Summary</w:t>
       </w:r>
     </w:p>
-    <w:bookmarkEnd w:id="176"/>
-    <w:bookmarkStart w:id="186" w:name="X496e829ca4a624815caffd3f38f8ba034995061"/>
+    <w:bookmarkEnd w:id="201"/>
+    <w:bookmarkStart w:id="211" w:name="X496e829ca4a624815caffd3f38f8ba034995061"/>
     <w:p>
       <w:pPr>
         <w:pStyle w:val="Heading1"/>
@@ -11718,7 +12883,7 @@
         <w:t xml:space="preserve">The AI revolution is indeed transformative, but not in the way many predict. Instead of a future where AI replaces human workers, we’re entering an era of enhancement, where human capabilities are amplified by artificial intelligence. Understanding and embracing this reality is crucial for anyone looking to thrive in the AI-enhanced future.</w:t>
       </w:r>
     </w:p>
-    <w:bookmarkStart w:id="185" w:name="author-dialog"/>
+    <w:bookmarkStart w:id="210" w:name="author-dialog"/>
     <w:p>
       <w:pPr>
         <w:pStyle w:val="Heading2"/>
@@ -11727,7 +12892,7 @@
         <w:t xml:space="preserve">Author Dialog</w:t>
       </w:r>
     </w:p>
-    <w:bookmarkStart w:id="177" w:name="richard"/>
+    <w:bookmarkStart w:id="202" w:name="richard"/>
     <w:p>
       <w:pPr>
         <w:pStyle w:val="Heading5"/>
@@ -11756,8 +12921,8 @@
         <w:t xml:space="preserve">The same principle applies across industries. AI can process vast amounts of medical images or financial data, but it cannot replace a doctor’s holistic understanding of patient health or an investor’s grasp of how geopolitical events might affect market psychology. The future lies not in pursuing full automation, but in finding the sweet spot where AI enhances human judgment.</w:t>
       </w:r>
     </w:p>
-    <w:bookmarkEnd w:id="177"/>
-    <w:bookmarkStart w:id="178" w:name="sami"/>
+    <w:bookmarkEnd w:id="202"/>
+    <w:bookmarkStart w:id="203" w:name="sami"/>
     <w:p>
       <w:pPr>
         <w:pStyle w:val="Heading5"/>
@@ -11786,8 +12951,8 @@
         <w:t xml:space="preserve">Consider the case of JPMorgan’s ChatCFO. Rather than replacing financial analysts, it serves as a powerful tool that allows them to process vast amounts of financial data more efficiently. The human analysts remain essential for interpreting results and making strategic recommendations.</w:t>
       </w:r>
     </w:p>
-    <w:bookmarkEnd w:id="178"/>
-    <w:bookmarkStart w:id="179" w:name="richard-1"/>
+    <w:bookmarkEnd w:id="203"/>
+    <w:bookmarkStart w:id="204" w:name="richard-1"/>
     <w:p>
       <w:pPr>
         <w:pStyle w:val="Heading5"/>
@@ -11861,8 +13026,8 @@
         <w:t xml:space="preserve">This might mean using AI to handle routine tasks while freeing humans to focus on judgment-intensive work, or using AI to process vast amounts of data while leaving the interpretation to human experts.</w:t>
       </w:r>
     </w:p>
-    <w:bookmarkEnd w:id="179"/>
-    <w:bookmarkStart w:id="180" w:name="sami-1"/>
+    <w:bookmarkEnd w:id="204"/>
+    <w:bookmarkStart w:id="205" w:name="sami-1"/>
     <w:p>
       <w:pPr>
         <w:pStyle w:val="Heading5"/>
@@ -11883,8 +13048,8 @@
         <w:t xml:space="preserve">The investment implications here are significant. Companies that understand this enhancement paradigm will likely outperform those pursuing full automation. We’re already seeing this in healthcare, where companies developing AI tools to assist doctors are showing more promise than those attempting to replace medical judgment entirely.</w:t>
       </w:r>
     </w:p>
-    <w:bookmarkEnd w:id="180"/>
-    <w:bookmarkStart w:id="181" w:name="richard-2"/>
+    <w:bookmarkEnd w:id="205"/>
+    <w:bookmarkStart w:id="206" w:name="richard-2"/>
     <w:p>
       <w:pPr>
         <w:pStyle w:val="Heading5"/>
@@ -11965,8 +13130,8 @@
         <w:t xml:space="preserve">Invest in human skill development alongside AI capabilities</w:t>
       </w:r>
     </w:p>
-    <w:bookmarkEnd w:id="181"/>
-    <w:bookmarkStart w:id="182" w:name="sami-2"/>
+    <w:bookmarkEnd w:id="206"/>
+    <w:bookmarkStart w:id="207" w:name="sami-2"/>
     <w:p>
       <w:pPr>
         <w:pStyle w:val="Heading5"/>
@@ -12035,8 +13200,8 @@
         <w:t xml:space="preserve">Incentives for companies developing enhancement-focused AI applications</w:t>
       </w:r>
     </w:p>
-    <w:bookmarkEnd w:id="182"/>
-    <w:bookmarkStart w:id="183" w:name="richard-3"/>
+    <w:bookmarkEnd w:id="207"/>
+    <w:bookmarkStart w:id="208" w:name="richard-3"/>
     <w:p>
       <w:pPr>
         <w:pStyle w:val="Heading5"/>
@@ -12065,8 +13230,8 @@
         <w:t xml:space="preserve">This illustrates a broader truth about AI: it’s at its best when enhancing human capabilities rather than trying to replace them. The future of AI lies not in replicating human intelligence but in amplifying it.</w:t>
       </w:r>
     </w:p>
-    <w:bookmarkEnd w:id="183"/>
-    <w:bookmarkStart w:id="184" w:name="sami-3"/>
+    <w:bookmarkEnd w:id="208"/>
+    <w:bookmarkStart w:id="209" w:name="sami-3"/>
     <w:p>
       <w:pPr>
         <w:pStyle w:val="Heading5"/>
@@ -12115,16 +13280,16 @@
         <w:t xml:space="preserve">The AI revolution is indeed transformative, but not in the way many predict. Instead of a future where AI replaces human workers, we’re entering an era of enhancement, where human capabilities are amplified by artificial intelligence. Understanding and embracing this reality is crucial for anyone looking to thrive in the AI-enhanced future.</w:t>
       </w:r>
     </w:p>
-    <w:bookmarkEnd w:id="184"/>
-    <w:bookmarkEnd w:id="185"/>
-    <w:bookmarkEnd w:id="186"/>
-    <w:bookmarkStart w:id="187" w:name="about-the-authors"/>
+    <w:bookmarkEnd w:id="209"/>
+    <w:bookmarkEnd w:id="210"/>
+    <w:bookmarkEnd w:id="211"/>
+    <w:bookmarkStart w:id="212" w:name="about-the-authors"/>
     <w:p>
       <w:pPr>
         <w:pStyle w:val="Heading1"/>
       </w:pPr>
       <w:r>
-        <w:t xml:space="preserve">11. About the Authors</w:t>
+        <w:t xml:space="preserve">14. About the Authors</w:t>
       </w:r>
     </w:p>
     <w:p>
@@ -12183,8 +13348,8 @@
         <w:t xml:space="preserve">: applying the latest technology to personalized health and wellness.</w:t>
       </w:r>
     </w:p>
-    <w:bookmarkEnd w:id="187"/>
-    <w:bookmarkStart w:id="379" w:name="references"/>
+    <w:bookmarkEnd w:id="212"/>
+    <w:bookmarkStart w:id="404" w:name="references"/>
     <w:p>
       <w:pPr>
         <w:pStyle w:val="Heading1"/>
@@ -12193,8 +13358,8 @@
         <w:t xml:space="preserve">References</w:t>
       </w:r>
     </w:p>
-    <w:bookmarkStart w:id="378" w:name="refs"/>
-    <w:bookmarkStart w:id="189" w:name="ref-abdin_phi-3_2024"/>
+    <w:bookmarkStart w:id="403" w:name="refs"/>
+    <w:bookmarkStart w:id="214" w:name="ref-abdin_phi-3_2024"/>
     <w:p>
       <w:pPr>
         <w:pStyle w:val="Bibliography"/>
@@ -12289,7 +13454,7 @@
       <w:r>
         <w:t xml:space="preserve"> </w:t>
       </w:r>
-      <w:hyperlink r:id="rId188">
+      <w:hyperlink r:id="rId213">
         <w:r>
           <w:rPr>
             <w:rStyle w:val="Hyperlink"/>
@@ -12301,8 +13466,8 @@
         <w:t xml:space="preserve">.</w:t>
       </w:r>
     </w:p>
-    <w:bookmarkEnd w:id="189"/>
-    <w:bookmarkStart w:id="191" w:name="ref-ai_yi_2024"/>
+    <w:bookmarkEnd w:id="214"/>
+    <w:bookmarkStart w:id="216" w:name="ref-ai_yi_2024"/>
     <w:p>
       <w:pPr>
         <w:pStyle w:val="Bibliography"/>
@@ -12355,7 +13520,7 @@
       <w:r>
         <w:t xml:space="preserve"> </w:t>
       </w:r>
-      <w:hyperlink r:id="rId190">
+      <w:hyperlink r:id="rId215">
         <w:r>
           <w:rPr>
             <w:rStyle w:val="Hyperlink"/>
@@ -12367,8 +13532,8 @@
         <w:t xml:space="preserve">.</w:t>
       </w:r>
     </w:p>
-    <w:bookmarkEnd w:id="191"/>
-    <w:bookmarkStart w:id="193" w:name="ref-alamdari_protein_2023"/>
+    <w:bookmarkEnd w:id="216"/>
+    <w:bookmarkStart w:id="218" w:name="ref-alamdari_protein_2023"/>
     <w:p>
       <w:pPr>
         <w:pStyle w:val="Bibliography"/>
@@ -12391,7 +13556,7 @@
       <w:r>
         <w:t xml:space="preserve"> </w:t>
       </w:r>
-      <w:hyperlink r:id="rId192">
+      <w:hyperlink r:id="rId217">
         <w:r>
           <w:rPr>
             <w:rStyle w:val="Hyperlink"/>
@@ -12403,8 +13568,8 @@
         <w:t xml:space="preserve">.</w:t>
       </w:r>
     </w:p>
-    <w:bookmarkEnd w:id="193"/>
-    <w:bookmarkStart w:id="195" w:name="ref-bender_dangers_2021"/>
+    <w:bookmarkEnd w:id="218"/>
+    <w:bookmarkStart w:id="220" w:name="ref-bender_dangers_2021"/>
     <w:p>
       <w:pPr>
         <w:pStyle w:val="Bibliography"/>
@@ -12604,7 +13769,7 @@
       <w:r>
         <w:t xml:space="preserve"> </w:t>
       </w:r>
-      <w:hyperlink r:id="rId194">
+      <w:hyperlink r:id="rId219">
         <w:r>
           <w:rPr>
             <w:rStyle w:val="Hyperlink"/>
@@ -12616,8 +13781,8 @@
         <w:t xml:space="preserve">.</w:t>
       </w:r>
     </w:p>
-    <w:bookmarkEnd w:id="195"/>
-    <w:bookmarkStart w:id="197" w:name="ref-berglund_reversal_2023"/>
+    <w:bookmarkEnd w:id="220"/>
+    <w:bookmarkStart w:id="222" w:name="ref-berglund_reversal_2023"/>
     <w:p>
       <w:pPr>
         <w:pStyle w:val="Bibliography"/>
@@ -12703,7 +13868,7 @@
       <w:r>
         <w:t xml:space="preserve"> </w:t>
       </w:r>
-      <w:hyperlink r:id="rId196">
+      <w:hyperlink r:id="rId221">
         <w:r>
           <w:rPr>
             <w:rStyle w:val="Hyperlink"/>
@@ -12715,8 +13880,8 @@
         <w:t xml:space="preserve">.</w:t>
       </w:r>
     </w:p>
-    <w:bookmarkEnd w:id="197"/>
-    <w:bookmarkStart w:id="199" w:name="ref-bsharat_principled_2023"/>
+    <w:bookmarkEnd w:id="222"/>
+    <w:bookmarkStart w:id="224" w:name="ref-bsharat_principled_2023"/>
     <w:p>
       <w:pPr>
         <w:pStyle w:val="Bibliography"/>
@@ -12799,7 +13964,7 @@
       <w:r>
         <w:t xml:space="preserve"> </w:t>
       </w:r>
-      <w:hyperlink r:id="rId198">
+      <w:hyperlink r:id="rId223">
         <w:r>
           <w:rPr>
             <w:rStyle w:val="Hyperlink"/>
@@ -12811,8 +13976,8 @@
         <w:t xml:space="preserve">.</w:t>
       </w:r>
     </w:p>
-    <w:bookmarkEnd w:id="199"/>
-    <w:bookmarkStart w:id="201" w:name="ref-burtch_consequences_2024"/>
+    <w:bookmarkEnd w:id="224"/>
+    <w:bookmarkStart w:id="226" w:name="ref-burtch_consequences_2024"/>
     <w:p>
       <w:pPr>
         <w:pStyle w:val="Bibliography"/>
@@ -12857,7 +14022,7 @@
       <w:r>
         <w:t xml:space="preserve"> </w:t>
       </w:r>
-      <w:hyperlink r:id="rId200">
+      <w:hyperlink r:id="rId225">
         <w:r>
           <w:rPr>
             <w:rStyle w:val="Hyperlink"/>
@@ -12869,8 +14034,8 @@
         <w:t xml:space="preserve">.</w:t>
       </w:r>
     </w:p>
-    <w:bookmarkEnd w:id="201"/>
-    <w:bookmarkStart w:id="203" w:name="ref-butlin_consciousness_2023"/>
+    <w:bookmarkEnd w:id="226"/>
+    <w:bookmarkStart w:id="228" w:name="ref-butlin_consciousness_2023"/>
     <w:p>
       <w:pPr>
         <w:pStyle w:val="Bibliography"/>
@@ -12935,7 +14100,7 @@
       <w:r>
         <w:t xml:space="preserve"> </w:t>
       </w:r>
-      <w:hyperlink r:id="rId202">
+      <w:hyperlink r:id="rId227">
         <w:r>
           <w:rPr>
             <w:rStyle w:val="Hyperlink"/>
@@ -12947,8 +14112,8 @@
         <w:t xml:space="preserve">.</w:t>
       </w:r>
     </w:p>
-    <w:bookmarkEnd w:id="203"/>
-    <w:bookmarkStart w:id="205" w:name="ref-carlini_stealing_2024"/>
+    <w:bookmarkEnd w:id="228"/>
+    <w:bookmarkStart w:id="230" w:name="ref-carlini_stealing_2024"/>
     <w:p>
       <w:pPr>
         <w:pStyle w:val="Bibliography"/>
@@ -13004,7 +14169,7 @@
       <w:r>
         <w:t xml:space="preserve"> </w:t>
       </w:r>
-      <w:hyperlink r:id="rId204">
+      <w:hyperlink r:id="rId229">
         <w:r>
           <w:rPr>
             <w:rStyle w:val="Hyperlink"/>
@@ -13016,8 +14181,8 @@
         <w:t xml:space="preserve">.</w:t>
       </w:r>
     </w:p>
-    <w:bookmarkEnd w:id="205"/>
-    <w:bookmarkStart w:id="207" w:name="ref-chang_speak_2023"/>
+    <w:bookmarkEnd w:id="230"/>
+    <w:bookmarkStart w:id="232" w:name="ref-chang_speak_2023"/>
     <w:p>
       <w:pPr>
         <w:pStyle w:val="Bibliography"/>
@@ -13094,7 +14259,7 @@
       <w:r>
         <w:t xml:space="preserve"> </w:t>
       </w:r>
-      <w:hyperlink r:id="rId206">
+      <w:hyperlink r:id="rId231">
         <w:r>
           <w:rPr>
             <w:rStyle w:val="Hyperlink"/>
@@ -13106,8 +14271,8 @@
         <w:t xml:space="preserve">.</w:t>
       </w:r>
     </w:p>
-    <w:bookmarkEnd w:id="207"/>
-    <w:bookmarkStart w:id="209" w:name="ref-chang_speak_2023-1"/>
+    <w:bookmarkEnd w:id="232"/>
+    <w:bookmarkStart w:id="234" w:name="ref-chang_speak_2023-1"/>
     <w:p>
       <w:pPr>
         <w:pStyle w:val="Bibliography"/>
@@ -13190,7 +14355,7 @@
       <w:r>
         <w:t xml:space="preserve"> </w:t>
       </w:r>
-      <w:hyperlink r:id="rId208">
+      <w:hyperlink r:id="rId233">
         <w:r>
           <w:rPr>
             <w:rStyle w:val="Hyperlink"/>
@@ -13202,8 +14367,8 @@
         <w:t xml:space="preserve">.</w:t>
       </w:r>
     </w:p>
-    <w:bookmarkEnd w:id="209"/>
-    <w:bookmarkStart w:id="211" w:name="ref-de__fauw_clinically_2018"/>
+    <w:bookmarkEnd w:id="234"/>
+    <w:bookmarkStart w:id="236" w:name="ref-de__fauw_clinically_2018"/>
     <w:p>
       <w:pPr>
         <w:pStyle w:val="Bibliography"/>
@@ -13236,7 +14401,7 @@
       <w:r>
         <w:t xml:space="preserve"> </w:t>
       </w:r>
-      <w:hyperlink r:id="rId210">
+      <w:hyperlink r:id="rId235">
         <w:r>
           <w:rPr>
             <w:rStyle w:val="Hyperlink"/>
@@ -13248,8 +14413,8 @@
         <w:t xml:space="preserve">.</w:t>
       </w:r>
     </w:p>
-    <w:bookmarkEnd w:id="211"/>
-    <w:bookmarkStart w:id="213" w:name="ref-di_palma_evaluating_2023"/>
+    <w:bookmarkEnd w:id="236"/>
+    <w:bookmarkStart w:id="238" w:name="ref-di_palma_evaluating_2023"/>
     <w:p>
       <w:pPr>
         <w:pStyle w:val="Bibliography"/>
@@ -13320,7 +14485,7 @@
       <w:r>
         <w:t xml:space="preserve"> </w:t>
       </w:r>
-      <w:hyperlink r:id="rId212">
+      <w:hyperlink r:id="rId237">
         <w:r>
           <w:rPr>
             <w:rStyle w:val="Hyperlink"/>
@@ -13332,8 +14497,8 @@
         <w:t xml:space="preserve">.</w:t>
       </w:r>
     </w:p>
-    <w:bookmarkEnd w:id="213"/>
-    <w:bookmarkStart w:id="215" w:name="ref-dodge_documenting_2021"/>
+    <w:bookmarkEnd w:id="238"/>
+    <w:bookmarkStart w:id="240" w:name="ref-dodge_documenting_2021"/>
     <w:p>
       <w:pPr>
         <w:pStyle w:val="Bibliography"/>
@@ -13422,7 +14587,7 @@
       <w:r>
         <w:t xml:space="preserve"> </w:t>
       </w:r>
-      <w:hyperlink r:id="rId214">
+      <w:hyperlink r:id="rId239">
         <w:r>
           <w:rPr>
             <w:rStyle w:val="Hyperlink"/>
@@ -13434,8 +14599,8 @@
         <w:t xml:space="preserve">.</w:t>
       </w:r>
     </w:p>
-    <w:bookmarkEnd w:id="215"/>
-    <w:bookmarkStart w:id="217" w:name="ref-dreyfus_why_2007"/>
+    <w:bookmarkEnd w:id="240"/>
+    <w:bookmarkStart w:id="242" w:name="ref-dreyfus_why_2007"/>
     <w:p>
       <w:pPr>
         <w:pStyle w:val="Bibliography"/>
@@ -13549,7 +14714,7 @@
       <w:r>
         <w:t xml:space="preserve"> </w:t>
       </w:r>
-      <w:hyperlink r:id="rId216">
+      <w:hyperlink r:id="rId241">
         <w:r>
           <w:rPr>
             <w:rStyle w:val="Hyperlink"/>
@@ -13561,8 +14726,8 @@
         <w:t xml:space="preserve">.</w:t>
       </w:r>
     </w:p>
-    <w:bookmarkEnd w:id="217"/>
-    <w:bookmarkStart w:id="219" w:name="ref-epoch_ai_data_2024"/>
+    <w:bookmarkEnd w:id="242"/>
+    <w:bookmarkStart w:id="244" w:name="ref-epoch_ai_data_2024"/>
     <w:p>
       <w:pPr>
         <w:pStyle w:val="Bibliography"/>
@@ -13606,7 +14771,7 @@
       <w:r>
         <w:t xml:space="preserve"> </w:t>
       </w:r>
-      <w:hyperlink r:id="rId218">
+      <w:hyperlink r:id="rId243">
         <w:r>
           <w:rPr>
             <w:rStyle w:val="Hyperlink"/>
@@ -13618,8 +14783,8 @@
         <w:t xml:space="preserve">.</w:t>
       </w:r>
     </w:p>
-    <w:bookmarkEnd w:id="219"/>
-    <w:bookmarkStart w:id="221" w:name="ref-erdil_explosive_2024"/>
+    <w:bookmarkEnd w:id="244"/>
+    <w:bookmarkStart w:id="246" w:name="ref-erdil_explosive_2024"/>
     <w:p>
       <w:pPr>
         <w:pStyle w:val="Bibliography"/>
@@ -13666,7 +14831,7 @@
       <w:r>
         <w:t xml:space="preserve"> </w:t>
       </w:r>
-      <w:hyperlink r:id="rId220">
+      <w:hyperlink r:id="rId245">
         <w:r>
           <w:rPr>
             <w:rStyle w:val="Hyperlink"/>
@@ -13678,8 +14843,8 @@
         <w:t xml:space="preserve">.</w:t>
       </w:r>
     </w:p>
-    <w:bookmarkEnd w:id="221"/>
-    <w:bookmarkStart w:id="223" w:name="ref-esteva_guide_2019"/>
+    <w:bookmarkEnd w:id="246"/>
+    <w:bookmarkStart w:id="248" w:name="ref-esteva_guide_2019"/>
     <w:p>
       <w:pPr>
         <w:pStyle w:val="Bibliography"/>
@@ -13712,7 +14877,7 @@
       <w:r>
         <w:t xml:space="preserve"> </w:t>
       </w:r>
-      <w:hyperlink r:id="rId222">
+      <w:hyperlink r:id="rId247">
         <w:r>
           <w:rPr>
             <w:rStyle w:val="Hyperlink"/>
@@ -13724,8 +14889,8 @@
         <w:t xml:space="preserve">.</w:t>
       </w:r>
     </w:p>
-    <w:bookmarkEnd w:id="223"/>
-    <w:bookmarkStart w:id="225" w:name="ref-feng_pretraining_2023"/>
+    <w:bookmarkEnd w:id="248"/>
+    <w:bookmarkStart w:id="250" w:name="ref-feng_pretraining_2023"/>
     <w:p>
       <w:pPr>
         <w:pStyle w:val="Bibliography"/>
@@ -13862,7 +15027,7 @@
       <w:r>
         <w:t xml:space="preserve"> </w:t>
       </w:r>
-      <w:hyperlink r:id="rId224">
+      <w:hyperlink r:id="rId249">
         <w:r>
           <w:rPr>
             <w:rStyle w:val="Hyperlink"/>
@@ -13874,8 +15039,8 @@
         <w:t xml:space="preserve">.</w:t>
       </w:r>
     </w:p>
-    <w:bookmarkEnd w:id="225"/>
-    <w:bookmarkStart w:id="227" w:name="ref-goh_large_2024"/>
+    <w:bookmarkEnd w:id="250"/>
+    <w:bookmarkStart w:id="252" w:name="ref-goh_large_2024"/>
     <w:p>
       <w:pPr>
         <w:pStyle w:val="Bibliography"/>
@@ -13974,7 +15139,7 @@
       <w:r>
         <w:t xml:space="preserve"> </w:t>
       </w:r>
-      <w:hyperlink r:id="rId226">
+      <w:hyperlink r:id="rId251">
         <w:r>
           <w:rPr>
             <w:rStyle w:val="Hyperlink"/>
@@ -13986,8 +15151,8 @@
         <w:t xml:space="preserve">.</w:t>
       </w:r>
     </w:p>
-    <w:bookmarkEnd w:id="227"/>
-    <w:bookmarkStart w:id="229" w:name="ref-grossmann_ai_2023"/>
+    <w:bookmarkEnd w:id="252"/>
+    <w:bookmarkStart w:id="254" w:name="ref-grossmann_ai_2023"/>
     <w:p>
       <w:pPr>
         <w:pStyle w:val="Bibliography"/>
@@ -14029,7 +15194,7 @@
       <w:r>
         <w:t xml:space="preserve"> </w:t>
       </w:r>
-      <w:hyperlink r:id="rId228">
+      <w:hyperlink r:id="rId253">
         <w:r>
           <w:rPr>
             <w:rStyle w:val="Hyperlink"/>
@@ -14041,8 +15206,8 @@
         <w:t xml:space="preserve">.</w:t>
       </w:r>
     </w:p>
-    <w:bookmarkEnd w:id="229"/>
-    <w:bookmarkStart w:id="231" w:name="ref-gupta_calm_2023"/>
+    <w:bookmarkEnd w:id="254"/>
+    <w:bookmarkStart w:id="256" w:name="ref-gupta_calm_2023"/>
     <w:p>
       <w:pPr>
         <w:pStyle w:val="Bibliography"/>
@@ -14140,7 +15305,7 @@
       <w:r>
         <w:t xml:space="preserve"> </w:t>
       </w:r>
-      <w:hyperlink r:id="rId230">
+      <w:hyperlink r:id="rId255">
         <w:r>
           <w:rPr>
             <w:rStyle w:val="Hyperlink"/>
@@ -14152,8 +15317,8 @@
         <w:t xml:space="preserve">.</w:t>
       </w:r>
     </w:p>
-    <w:bookmarkEnd w:id="231"/>
-    <w:bookmarkStart w:id="233" w:name="ref-he_foundation_2024"/>
+    <w:bookmarkEnd w:id="256"/>
+    <w:bookmarkStart w:id="258" w:name="ref-he_foundation_2024"/>
     <w:p>
       <w:pPr>
         <w:pStyle w:val="Bibliography"/>
@@ -14236,7 +15401,7 @@
       <w:r>
         <w:t xml:space="preserve"> </w:t>
       </w:r>
-      <w:hyperlink r:id="rId232">
+      <w:hyperlink r:id="rId257">
         <w:r>
           <w:rPr>
             <w:rStyle w:val="Hyperlink"/>
@@ -14248,8 +15413,8 @@
         <w:t xml:space="preserve">.</w:t>
       </w:r>
     </w:p>
-    <w:bookmarkEnd w:id="233"/>
-    <w:bookmarkStart w:id="235" w:name="ref-hendy_how_2023"/>
+    <w:bookmarkEnd w:id="258"/>
+    <w:bookmarkStart w:id="260" w:name="ref-hendy_how_2023"/>
     <w:p>
       <w:pPr>
         <w:pStyle w:val="Bibliography"/>
@@ -14338,7 +15503,7 @@
       <w:r>
         <w:t xml:space="preserve"> </w:t>
       </w:r>
-      <w:hyperlink r:id="rId234">
+      <w:hyperlink r:id="rId259">
         <w:r>
           <w:rPr>
             <w:rStyle w:val="Hyperlink"/>
@@ -14350,8 +15515,8 @@
         <w:t xml:space="preserve">.</w:t>
       </w:r>
     </w:p>
-    <w:bookmarkEnd w:id="235"/>
-    <w:bookmarkStart w:id="237" w:name="ref-hicks_chatgpt_2024"/>
+    <w:bookmarkEnd w:id="260"/>
+    <w:bookmarkStart w:id="262" w:name="ref-hicks_chatgpt_2024"/>
     <w:p>
       <w:pPr>
         <w:pStyle w:val="Bibliography"/>
@@ -14393,7 +15558,7 @@
       <w:r>
         <w:t xml:space="preserve"> </w:t>
       </w:r>
-      <w:hyperlink r:id="rId236">
+      <w:hyperlink r:id="rId261">
         <w:r>
           <w:rPr>
             <w:rStyle w:val="Hyperlink"/>
@@ -14405,8 +15570,8 @@
         <w:t xml:space="preserve">.</w:t>
       </w:r>
     </w:p>
-    <w:bookmarkEnd w:id="237"/>
-    <w:bookmarkStart w:id="239" w:name="ref-hoffmann_training_2022"/>
+    <w:bookmarkEnd w:id="262"/>
+    <w:bookmarkStart w:id="264" w:name="ref-hoffmann_training_2022"/>
     <w:p>
       <w:pPr>
         <w:pStyle w:val="Bibliography"/>
@@ -14462,7 +15627,7 @@
       <w:r>
         <w:t xml:space="preserve"> </w:t>
       </w:r>
-      <w:hyperlink r:id="rId238">
+      <w:hyperlink r:id="rId263">
         <w:r>
           <w:rPr>
             <w:rStyle w:val="Hyperlink"/>
@@ -14474,8 +15639,8 @@
         <w:t xml:space="preserve">.</w:t>
       </w:r>
     </w:p>
-    <w:bookmarkEnd w:id="239"/>
-    <w:bookmarkStart w:id="241" w:name="ref-hopkins_artificial_2023"/>
+    <w:bookmarkEnd w:id="264"/>
+    <w:bookmarkStart w:id="266" w:name="ref-hopkins_artificial_2023"/>
     <w:p>
       <w:pPr>
         <w:pStyle w:val="Bibliography"/>
@@ -14520,7 +15685,7 @@
       <w:r>
         <w:t xml:space="preserve"> </w:t>
       </w:r>
-      <w:hyperlink r:id="rId240">
+      <w:hyperlink r:id="rId265">
         <w:r>
           <w:rPr>
             <w:rStyle w:val="Hyperlink"/>
@@ -14532,8 +15697,8 @@
         <w:t xml:space="preserve">.</w:t>
       </w:r>
     </w:p>
-    <w:bookmarkEnd w:id="241"/>
-    <w:bookmarkStart w:id="243" w:name="ref-hristidis_chatgpt_2023"/>
+    <w:bookmarkEnd w:id="266"/>
+    <w:bookmarkStart w:id="268" w:name="ref-hristidis_chatgpt_2023"/>
     <w:p>
       <w:pPr>
         <w:pStyle w:val="Bibliography"/>
@@ -14659,7 +15824,7 @@
       <w:r>
         <w:t xml:space="preserve"> </w:t>
       </w:r>
-      <w:hyperlink r:id="rId242">
+      <w:hyperlink r:id="rId267">
         <w:r>
           <w:rPr>
             <w:rStyle w:val="Hyperlink"/>
@@ -14671,8 +15836,8 @@
         <w:t xml:space="preserve">.</w:t>
       </w:r>
     </w:p>
-    <w:bookmarkEnd w:id="243"/>
-    <w:bookmarkStart w:id="245" w:name="ref-huang_propaganda_2013"/>
+    <w:bookmarkEnd w:id="268"/>
+    <w:bookmarkStart w:id="270" w:name="ref-huang_propaganda_2013"/>
     <w:p>
       <w:pPr>
         <w:pStyle w:val="Bibliography"/>
@@ -14711,7 +15876,7 @@
       <w:r>
         <w:t xml:space="preserve"> </w:t>
       </w:r>
-      <w:hyperlink r:id="rId244">
+      <w:hyperlink r:id="rId269">
         <w:r>
           <w:rPr>
             <w:rStyle w:val="Hyperlink"/>
@@ -14723,8 +15888,8 @@
         <w:t xml:space="preserve">.</w:t>
       </w:r>
     </w:p>
-    <w:bookmarkEnd w:id="245"/>
-    <w:bookmarkStart w:id="247" w:name="ref-huang_crispr-gpt_2024"/>
+    <w:bookmarkEnd w:id="270"/>
+    <w:bookmarkStart w:id="272" w:name="ref-huang_crispr-gpt_2024"/>
     <w:p>
       <w:pPr>
         <w:pStyle w:val="Bibliography"/>
@@ -14822,7 +15987,7 @@
       <w:r>
         <w:t xml:space="preserve"> </w:t>
       </w:r>
-      <w:hyperlink r:id="rId246">
+      <w:hyperlink r:id="rId271">
         <w:r>
           <w:rPr>
             <w:rStyle w:val="Hyperlink"/>
@@ -14834,8 +15999,8 @@
         <w:t xml:space="preserve">.</w:t>
       </w:r>
     </w:p>
-    <w:bookmarkEnd w:id="247"/>
-    <w:bookmarkStart w:id="249" w:name="ref-jackson_exposure_2023"/>
+    <w:bookmarkEnd w:id="272"/>
+    <w:bookmarkStart w:id="274" w:name="ref-jackson_exposure_2023"/>
     <w:p>
       <w:pPr>
         <w:pStyle w:val="Bibliography"/>
@@ -14868,7 +16033,7 @@
       <w:r>
         <w:t xml:space="preserve"> </w:t>
       </w:r>
-      <w:hyperlink r:id="rId248">
+      <w:hyperlink r:id="rId273">
         <w:r>
           <w:rPr>
             <w:rStyle w:val="Hyperlink"/>
@@ -14880,8 +16045,8 @@
         <w:t xml:space="preserve">.</w:t>
       </w:r>
     </w:p>
-    <w:bookmarkEnd w:id="249"/>
-    <w:bookmarkStart w:id="251" w:name="ref-jin_darkbert_2023"/>
+    <w:bookmarkEnd w:id="274"/>
+    <w:bookmarkStart w:id="276" w:name="ref-jin_darkbert_2023"/>
     <w:p>
       <w:pPr>
         <w:pStyle w:val="Bibliography"/>
@@ -14955,7 +16120,7 @@
       <w:r>
         <w:t xml:space="preserve"> </w:t>
       </w:r>
-      <w:hyperlink r:id="rId250">
+      <w:hyperlink r:id="rId275">
         <w:r>
           <w:rPr>
             <w:rStyle w:val="Hyperlink"/>
@@ -14967,8 +16132,8 @@
         <w:t xml:space="preserve">.</w:t>
       </w:r>
     </w:p>
-    <w:bookmarkEnd w:id="251"/>
-    <w:bookmarkStart w:id="253" w:name="ref-jing_alphafold_2024"/>
+    <w:bookmarkEnd w:id="276"/>
+    <w:bookmarkStart w:id="278" w:name="ref-jing_alphafold_2024"/>
     <w:p>
       <w:pPr>
         <w:pStyle w:val="Bibliography"/>
@@ -15039,7 +16204,7 @@
       <w:r>
         <w:t xml:space="preserve"> </w:t>
       </w:r>
-      <w:hyperlink r:id="rId252">
+      <w:hyperlink r:id="rId277">
         <w:r>
           <w:rPr>
             <w:rStyle w:val="Hyperlink"/>
@@ -15051,8 +16216,8 @@
         <w:t xml:space="preserve">.</w:t>
       </w:r>
     </w:p>
-    <w:bookmarkEnd w:id="253"/>
-    <w:bookmarkStart w:id="255" w:name="ref-kaddour_challenges_2023"/>
+    <w:bookmarkEnd w:id="278"/>
+    <w:bookmarkStart w:id="280" w:name="ref-kaddour_challenges_2023"/>
     <w:p>
       <w:pPr>
         <w:pStyle w:val="Bibliography"/>
@@ -15102,7 +16267,7 @@
       <w:r>
         <w:t xml:space="preserve"> </w:t>
       </w:r>
-      <w:hyperlink r:id="rId254">
+      <w:hyperlink r:id="rId279">
         <w:r>
           <w:rPr>
             <w:rStyle w:val="Hyperlink"/>
@@ -15114,8 +16279,8 @@
         <w:t xml:space="preserve">.</w:t>
       </w:r>
     </w:p>
-    <w:bookmarkEnd w:id="255"/>
-    <w:bookmarkStart w:id="257" w:name="ref-kallini_mission_2024"/>
+    <w:bookmarkEnd w:id="280"/>
+    <w:bookmarkStart w:id="282" w:name="ref-kallini_mission_2024"/>
     <w:p>
       <w:pPr>
         <w:pStyle w:val="Bibliography"/>
@@ -15159,7 +16324,7 @@
       <w:r>
         <w:t xml:space="preserve"> </w:t>
       </w:r>
-      <w:hyperlink r:id="rId256">
+      <w:hyperlink r:id="rId281">
         <w:r>
           <w:rPr>
             <w:rStyle w:val="Hyperlink"/>
@@ -15171,8 +16336,8 @@
         <w:t xml:space="preserve">.</w:t>
       </w:r>
     </w:p>
-    <w:bookmarkEnd w:id="257"/>
-    <w:bookmarkStart w:id="259" w:name="ref-kanjee_accuracy_2023"/>
+    <w:bookmarkEnd w:id="282"/>
+    <w:bookmarkStart w:id="284" w:name="ref-kanjee_accuracy_2023"/>
     <w:p>
       <w:pPr>
         <w:pStyle w:val="Bibliography"/>
@@ -15256,7 +16421,7 @@
       <w:r>
         <w:t xml:space="preserve"> </w:t>
       </w:r>
-      <w:hyperlink r:id="rId258">
+      <w:hyperlink r:id="rId283">
         <w:r>
           <w:rPr>
             <w:rStyle w:val="Hyperlink"/>
@@ -15268,8 +16433,8 @@
         <w:t xml:space="preserve">.</w:t>
       </w:r>
     </w:p>
-    <w:bookmarkEnd w:id="259"/>
-    <w:bookmarkStart w:id="261" w:name="ref-kaufman_acoustic_2023"/>
+    <w:bookmarkEnd w:id="284"/>
+    <w:bookmarkStart w:id="286" w:name="ref-kaufman_acoustic_2023"/>
     <w:p>
       <w:pPr>
         <w:pStyle w:val="Bibliography"/>
@@ -15383,7 +16548,7 @@
       <w:r>
         <w:t xml:space="preserve"> </w:t>
       </w:r>
-      <w:hyperlink r:id="rId260">
+      <w:hyperlink r:id="rId285">
         <w:r>
           <w:rPr>
             <w:rStyle w:val="Hyperlink"/>
@@ -15395,8 +16560,8 @@
         <w:t xml:space="preserve">.</w:t>
       </w:r>
     </w:p>
-    <w:bookmarkEnd w:id="261"/>
-    <w:bookmarkStart w:id="263" w:name="ref-killock_ai_2020"/>
+    <w:bookmarkEnd w:id="286"/>
+    <w:bookmarkStart w:id="288" w:name="ref-killock_ai_2020"/>
     <w:p>
       <w:pPr>
         <w:pStyle w:val="Bibliography"/>
@@ -15438,7 +16603,7 @@
       <w:r>
         <w:t xml:space="preserve"> </w:t>
       </w:r>
-      <w:hyperlink r:id="rId262">
+      <w:hyperlink r:id="rId287">
         <w:r>
           <w:rPr>
             <w:rStyle w:val="Hyperlink"/>
@@ -15450,8 +16615,8 @@
         <w:t xml:space="preserve">.</w:t>
       </w:r>
     </w:p>
-    <w:bookmarkEnd w:id="263"/>
-    <w:bookmarkStart w:id="265" w:name="ref-kim_health-llm_2024"/>
+    <w:bookmarkEnd w:id="288"/>
+    <w:bookmarkStart w:id="290" w:name="ref-kim_health-llm_2024"/>
     <w:p>
       <w:pPr>
         <w:pStyle w:val="Bibliography"/>
@@ -15543,7 +16708,7 @@
       <w:r>
         <w:t xml:space="preserve"> </w:t>
       </w:r>
-      <w:hyperlink r:id="rId264">
+      <w:hyperlink r:id="rId289">
         <w:r>
           <w:rPr>
             <w:rStyle w:val="Hyperlink"/>
@@ -15555,8 +16720,8 @@
         <w:t xml:space="preserve">.</w:t>
       </w:r>
     </w:p>
-    <w:bookmarkEnd w:id="265"/>
-    <w:bookmarkStart w:id="267" w:name="ref-kung_performance_2022"/>
+    <w:bookmarkEnd w:id="290"/>
+    <w:bookmarkStart w:id="292" w:name="ref-kung_performance_2022"/>
     <w:p>
       <w:pPr>
         <w:pStyle w:val="Bibliography"/>
@@ -15663,7 +16828,7 @@
       <w:r>
         <w:t xml:space="preserve"> </w:t>
       </w:r>
-      <w:hyperlink r:id="rId266">
+      <w:hyperlink r:id="rId291">
         <w:r>
           <w:rPr>
             <w:rStyle w:val="Hyperlink"/>
@@ -15675,8 +16840,8 @@
         <w:t xml:space="preserve">.</w:t>
       </w:r>
     </w:p>
-    <w:bookmarkEnd w:id="267"/>
-    <w:bookmarkStart w:id="268" w:name="ref-larson_myth_2021"/>
+    <w:bookmarkEnd w:id="292"/>
+    <w:bookmarkStart w:id="293" w:name="ref-larson_myth_2021"/>
     <w:p>
       <w:pPr>
         <w:pStyle w:val="Bibliography"/>
@@ -15698,8 +16863,8 @@
         <w:t xml:space="preserve">. Cambridge, Massachusetts London, England: The Belknap Press of Harvard University Press.</w:t>
       </w:r>
     </w:p>
-    <w:bookmarkEnd w:id="268"/>
-    <w:bookmarkStart w:id="269" w:name="ref-larson_myth_2021-1"/>
+    <w:bookmarkEnd w:id="293"/>
+    <w:bookmarkStart w:id="294" w:name="ref-larson_myth_2021-1"/>
     <w:p>
       <w:pPr>
         <w:pStyle w:val="Bibliography"/>
@@ -15721,8 +16886,8 @@
         <w:t xml:space="preserve">. Cambridge, Massachusetts: The Belknap Press of Harvard University Press.</w:t>
       </w:r>
     </w:p>
-    <w:bookmarkEnd w:id="269"/>
-    <w:bookmarkStart w:id="271" w:name="ref-lee_deep_2017"/>
+    <w:bookmarkEnd w:id="294"/>
+    <w:bookmarkStart w:id="296" w:name="ref-lee_deep_2017"/>
     <w:p>
       <w:pPr>
         <w:pStyle w:val="Bibliography"/>
@@ -15836,7 +17001,7 @@
       <w:r>
         <w:t xml:space="preserve"> </w:t>
       </w:r>
-      <w:hyperlink r:id="rId270">
+      <w:hyperlink r:id="rId295">
         <w:r>
           <w:rPr>
             <w:rStyle w:val="Hyperlink"/>
@@ -15848,8 +17013,8 @@
         <w:t xml:space="preserve">.</w:t>
       </w:r>
     </w:p>
-    <w:bookmarkEnd w:id="271"/>
-    <w:bookmarkStart w:id="273" w:name="ref-drazen_benefits_2023"/>
+    <w:bookmarkEnd w:id="296"/>
+    <w:bookmarkStart w:id="298" w:name="ref-drazen_benefits_2023"/>
     <w:p>
       <w:pPr>
         <w:pStyle w:val="Bibliography"/>
@@ -15945,7 +17110,7 @@
       <w:r>
         <w:t xml:space="preserve"> </w:t>
       </w:r>
-      <w:hyperlink r:id="rId272">
+      <w:hyperlink r:id="rId297">
         <w:r>
           <w:rPr>
             <w:rStyle w:val="Hyperlink"/>
@@ -15957,8 +17122,8 @@
         <w:t xml:space="preserve">.</w:t>
       </w:r>
     </w:p>
-    <w:bookmarkEnd w:id="273"/>
-    <w:bookmarkStart w:id="274" w:name="ref-lee_ai_2023"/>
+    <w:bookmarkEnd w:id="298"/>
+    <w:bookmarkStart w:id="299" w:name="ref-lee_ai_2023"/>
     <w:p>
       <w:pPr>
         <w:pStyle w:val="Bibliography"/>
@@ -16029,8 +17194,8 @@
         <w:t xml:space="preserve">. 1st ed. Hoboken: Pearson.</w:t>
       </w:r>
     </w:p>
-    <w:bookmarkEnd w:id="274"/>
-    <w:bookmarkStart w:id="276" w:name="ref-leivada_dall-e_2022"/>
+    <w:bookmarkEnd w:id="299"/>
+    <w:bookmarkStart w:id="301" w:name="ref-leivada_dall-e_2022"/>
     <w:p>
       <w:pPr>
         <w:pStyle w:val="Bibliography"/>
@@ -16113,7 +17278,7 @@
       <w:r>
         <w:t xml:space="preserve"> </w:t>
       </w:r>
-      <w:hyperlink r:id="rId275">
+      <w:hyperlink r:id="rId300">
         <w:r>
           <w:rPr>
             <w:rStyle w:val="Hyperlink"/>
@@ -16125,8 +17290,8 @@
         <w:t xml:space="preserve">.</w:t>
       </w:r>
     </w:p>
-    <w:bookmarkEnd w:id="276"/>
-    <w:bookmarkStart w:id="278" w:name="ref-lenat_getting_2023"/>
+    <w:bookmarkEnd w:id="301"/>
+    <w:bookmarkStart w:id="303" w:name="ref-lenat_getting_2023"/>
     <w:p>
       <w:pPr>
         <w:pStyle w:val="Bibliography"/>
@@ -16209,7 +17374,7 @@
       <w:r>
         <w:t xml:space="preserve"> </w:t>
       </w:r>
-      <w:hyperlink r:id="rId277">
+      <w:hyperlink r:id="rId302">
         <w:r>
           <w:rPr>
             <w:rStyle w:val="Hyperlink"/>
@@ -16221,8 +17386,8 @@
         <w:t xml:space="preserve">.</w:t>
       </w:r>
     </w:p>
-    <w:bookmarkEnd w:id="278"/>
-    <w:bookmarkStart w:id="280" w:name="ref-li_transformer-lite_2024"/>
+    <w:bookmarkEnd w:id="303"/>
+    <w:bookmarkStart w:id="305" w:name="ref-li_transformer-lite_2024"/>
     <w:p>
       <w:pPr>
         <w:pStyle w:val="Bibliography"/>
@@ -16317,7 +17482,7 @@
       <w:r>
         <w:t xml:space="preserve"> </w:t>
       </w:r>
-      <w:hyperlink r:id="rId279">
+      <w:hyperlink r:id="rId304">
         <w:r>
           <w:rPr>
             <w:rStyle w:val="Hyperlink"/>
@@ -16329,8 +17494,8 @@
         <w:t xml:space="preserve">.</w:t>
       </w:r>
     </w:p>
-    <w:bookmarkEnd w:id="280"/>
-    <w:bookmarkStart w:id="282" w:name="ref-liu_evaluating_2023"/>
+    <w:bookmarkEnd w:id="305"/>
+    <w:bookmarkStart w:id="307" w:name="ref-liu_evaluating_2023"/>
     <w:p>
       <w:pPr>
         <w:pStyle w:val="Bibliography"/>
@@ -16386,7 +17551,7 @@
       <w:r>
         <w:t xml:space="preserve"> </w:t>
       </w:r>
-      <w:hyperlink r:id="rId281">
+      <w:hyperlink r:id="rId306">
         <w:r>
           <w:rPr>
             <w:rStyle w:val="Hyperlink"/>
@@ -16398,8 +17563,8 @@
         <w:t xml:space="preserve">.</w:t>
       </w:r>
     </w:p>
-    <w:bookmarkEnd w:id="282"/>
-    <w:bookmarkStart w:id="284" w:name="ref-liu_agentbench_2023"/>
+    <w:bookmarkEnd w:id="307"/>
+    <w:bookmarkStart w:id="309" w:name="ref-liu_agentbench_2023"/>
     <w:p>
       <w:pPr>
         <w:pStyle w:val="Bibliography"/>
@@ -16449,7 +17614,7 @@
       <w:r>
         <w:t xml:space="preserve"> </w:t>
       </w:r>
-      <w:hyperlink r:id="rId283">
+      <w:hyperlink r:id="rId308">
         <w:r>
           <w:rPr>
             <w:rStyle w:val="Hyperlink"/>
@@ -16461,8 +17626,8 @@
         <w:t xml:space="preserve">.</w:t>
       </w:r>
     </w:p>
-    <w:bookmarkEnd w:id="284"/>
-    <w:bookmarkStart w:id="286" w:name="ref-liu_mobilellm_2024"/>
+    <w:bookmarkEnd w:id="309"/>
+    <w:bookmarkStart w:id="311" w:name="ref-liu_mobilellm_2024"/>
     <w:p>
       <w:pPr>
         <w:pStyle w:val="Bibliography"/>
@@ -16557,7 +17722,7 @@
       <w:r>
         <w:t xml:space="preserve"> </w:t>
       </w:r>
-      <w:hyperlink r:id="rId285">
+      <w:hyperlink r:id="rId310">
         <w:r>
           <w:rPr>
             <w:rStyle w:val="Hyperlink"/>
@@ -16569,8 +17734,8 @@
         <w:t xml:space="preserve">.</w:t>
       </w:r>
     </w:p>
-    <w:bookmarkEnd w:id="286"/>
-    <w:bookmarkStart w:id="288" w:name="ref-liu_monolith_2022"/>
+    <w:bookmarkEnd w:id="311"/>
+    <w:bookmarkStart w:id="313" w:name="ref-liu_monolith_2022"/>
     <w:p>
       <w:pPr>
         <w:pStyle w:val="Bibliography"/>
@@ -16644,7 +17809,7 @@
       <w:r>
         <w:t xml:space="preserve"> </w:t>
       </w:r>
-      <w:hyperlink r:id="rId287">
+      <w:hyperlink r:id="rId312">
         <w:r>
           <w:rPr>
             <w:rStyle w:val="Hyperlink"/>
@@ -16656,8 +17821,8 @@
         <w:t xml:space="preserve">.</w:t>
       </w:r>
     </w:p>
-    <w:bookmarkEnd w:id="288"/>
-    <w:bookmarkStart w:id="290" w:name="ref-lu_ai_2024"/>
+    <w:bookmarkEnd w:id="313"/>
+    <w:bookmarkStart w:id="315" w:name="ref-lu_ai_2024"/>
     <w:p>
       <w:pPr>
         <w:pStyle w:val="Bibliography"/>
@@ -16740,7 +17905,7 @@
       <w:r>
         <w:t xml:space="preserve"> </w:t>
       </w:r>
-      <w:hyperlink r:id="rId289">
+      <w:hyperlink r:id="rId314">
         <w:r>
           <w:rPr>
             <w:rStyle w:val="Hyperlink"/>
@@ -16752,8 +17917,8 @@
         <w:t xml:space="preserve">.</w:t>
       </w:r>
     </w:p>
-    <w:bookmarkEnd w:id="290"/>
-    <w:bookmarkStart w:id="292" w:name="ref-luo_biogpt_2022"/>
+    <w:bookmarkEnd w:id="315"/>
+    <w:bookmarkStart w:id="317" w:name="ref-luo_biogpt_2022"/>
     <w:p>
       <w:pPr>
         <w:pStyle w:val="Bibliography"/>
@@ -16792,7 +17957,7 @@
       <w:r>
         <w:t xml:space="preserve"> </w:t>
       </w:r>
-      <w:hyperlink r:id="rId291">
+      <w:hyperlink r:id="rId316">
         <w:r>
           <w:rPr>
             <w:rStyle w:val="Hyperlink"/>
@@ -16804,8 +17969,8 @@
         <w:t xml:space="preserve">.</w:t>
       </w:r>
     </w:p>
-    <w:bookmarkEnd w:id="292"/>
-    <w:bookmarkStart w:id="294" w:name="ref-lutsker_glucose_2024"/>
+    <w:bookmarkEnd w:id="317"/>
+    <w:bookmarkStart w:id="319" w:name="ref-lutsker_glucose_2024"/>
     <w:p>
       <w:pPr>
         <w:pStyle w:val="Bibliography"/>
@@ -16924,7 +18089,7 @@
       <w:r>
         <w:t xml:space="preserve"> </w:t>
       </w:r>
-      <w:hyperlink r:id="rId293">
+      <w:hyperlink r:id="rId318">
         <w:r>
           <w:rPr>
             <w:rStyle w:val="Hyperlink"/>
@@ -16936,8 +18101,8 @@
         <w:t xml:space="preserve">.</w:t>
       </w:r>
     </w:p>
-    <w:bookmarkEnd w:id="294"/>
-    <w:bookmarkStart w:id="296" w:name="ref-ma_lets_2023"/>
+    <w:bookmarkEnd w:id="319"/>
+    <w:bookmarkStart w:id="321" w:name="ref-ma_lets_2023"/>
     <w:p>
       <w:pPr>
         <w:pStyle w:val="Bibliography"/>
@@ -17020,7 +18185,7 @@
       <w:r>
         <w:t xml:space="preserve"> </w:t>
       </w:r>
-      <w:hyperlink r:id="rId295">
+      <w:hyperlink r:id="rId320">
         <w:r>
           <w:rPr>
             <w:rStyle w:val="Hyperlink"/>
@@ -17032,8 +18197,8 @@
         <w:t xml:space="preserve">.</w:t>
       </w:r>
     </w:p>
-    <w:bookmarkEnd w:id="296"/>
-    <w:bookmarkStart w:id="298" w:name="ref-mahowald_dissociating_2023"/>
+    <w:bookmarkEnd w:id="321"/>
+    <w:bookmarkStart w:id="323" w:name="ref-mahowald_dissociating_2023"/>
     <w:p>
       <w:pPr>
         <w:pStyle w:val="Bibliography"/>
@@ -17056,7 +18221,7 @@
       <w:r>
         <w:t xml:space="preserve"> </w:t>
       </w:r>
-      <w:hyperlink r:id="rId297">
+      <w:hyperlink r:id="rId322">
         <w:r>
           <w:rPr>
             <w:rStyle w:val="Hyperlink"/>
@@ -17068,8 +18233,8 @@
         <w:t xml:space="preserve">.</w:t>
       </w:r>
     </w:p>
-    <w:bookmarkEnd w:id="298"/>
-    <w:bookmarkStart w:id="300" w:name="ref-manathunga_aligning_2023"/>
+    <w:bookmarkEnd w:id="323"/>
+    <w:bookmarkStart w:id="325" w:name="ref-manathunga_aligning_2023"/>
     <w:p>
       <w:pPr>
         <w:pStyle w:val="Bibliography"/>
@@ -17131,7 +18296,7 @@
       <w:r>
         <w:t xml:space="preserve"> </w:t>
       </w:r>
-      <w:hyperlink r:id="rId299">
+      <w:hyperlink r:id="rId324">
         <w:r>
           <w:rPr>
             <w:rStyle w:val="Hyperlink"/>
@@ -17143,8 +18308,8 @@
         <w:t xml:space="preserve">.</w:t>
       </w:r>
     </w:p>
-    <w:bookmarkEnd w:id="300"/>
-    <w:bookmarkStart w:id="302" w:name="ref-mcduff_towards_2023"/>
+    <w:bookmarkEnd w:id="325"/>
+    <w:bookmarkStart w:id="327" w:name="ref-mcduff_towards_2023"/>
     <w:p>
       <w:pPr>
         <w:pStyle w:val="Bibliography"/>
@@ -17212,7 +18377,7 @@
       <w:r>
         <w:t xml:space="preserve"> </w:t>
       </w:r>
-      <w:hyperlink r:id="rId301">
+      <w:hyperlink r:id="rId326">
         <w:r>
           <w:rPr>
             <w:rStyle w:val="Hyperlink"/>
@@ -17224,8 +18389,8 @@
         <w:t xml:space="preserve">.</w:t>
       </w:r>
     </w:p>
-    <w:bookmarkEnd w:id="302"/>
-    <w:bookmarkStart w:id="304" w:name="ref-mesko_prompt_2023"/>
+    <w:bookmarkEnd w:id="327"/>
+    <w:bookmarkStart w:id="329" w:name="ref-mesko_prompt_2023"/>
     <w:p>
       <w:pPr>
         <w:pStyle w:val="Bibliography"/>
@@ -17318,7 +18483,7 @@
       <w:r>
         <w:t xml:space="preserve"> </w:t>
       </w:r>
-      <w:hyperlink r:id="rId303">
+      <w:hyperlink r:id="rId328">
         <w:r>
           <w:rPr>
             <w:rStyle w:val="Hyperlink"/>
@@ -17330,8 +18495,8 @@
         <w:t xml:space="preserve">.</w:t>
       </w:r>
     </w:p>
-    <w:bookmarkEnd w:id="304"/>
-    <w:bookmarkStart w:id="306" w:name="ref-mesko_imperative_2023"/>
+    <w:bookmarkEnd w:id="329"/>
+    <w:bookmarkStart w:id="331" w:name="ref-mesko_imperative_2023"/>
     <w:p>
       <w:pPr>
         <w:pStyle w:val="Bibliography"/>
@@ -17373,7 +18538,7 @@
       <w:r>
         <w:t xml:space="preserve"> </w:t>
       </w:r>
-      <w:hyperlink r:id="rId305">
+      <w:hyperlink r:id="rId330">
         <w:r>
           <w:rPr>
             <w:rStyle w:val="Hyperlink"/>
@@ -17385,8 +18550,8 @@
         <w:t xml:space="preserve">.</w:t>
       </w:r>
     </w:p>
-    <w:bookmarkEnd w:id="306"/>
-    <w:bookmarkStart w:id="308" w:name="ref-milliere_philosophical_2024"/>
+    <w:bookmarkEnd w:id="331"/>
+    <w:bookmarkStart w:id="333" w:name="ref-milliere_philosophical_2024"/>
     <w:p>
       <w:pPr>
         <w:pStyle w:val="Bibliography"/>
@@ -17487,7 +18652,7 @@
       <w:r>
         <w:t xml:space="preserve"> </w:t>
       </w:r>
-      <w:hyperlink r:id="rId307">
+      <w:hyperlink r:id="rId332">
         <w:r>
           <w:rPr>
             <w:rStyle w:val="Hyperlink"/>
@@ -17499,8 +18664,8 @@
         <w:t xml:space="preserve">.</w:t>
       </w:r>
     </w:p>
-    <w:bookmarkEnd w:id="308"/>
-    <w:bookmarkStart w:id="309" w:name="ref-narayanan_ai_2024"/>
+    <w:bookmarkEnd w:id="333"/>
+    <w:bookmarkStart w:id="334" w:name="ref-narayanan_ai_2024"/>
     <w:p>
       <w:pPr>
         <w:pStyle w:val="Bibliography"/>
@@ -17536,8 +18701,8 @@
         <w:t xml:space="preserve">. Princeton Oxford: Princeton University Press.</w:t>
       </w:r>
     </w:p>
-    <w:bookmarkEnd w:id="309"/>
-    <w:bookmarkStart w:id="311" w:name="ref-nori_capabilities_2023"/>
+    <w:bookmarkEnd w:id="334"/>
+    <w:bookmarkStart w:id="336" w:name="ref-nori_capabilities_2023"/>
     <w:p>
       <w:pPr>
         <w:pStyle w:val="Bibliography"/>
@@ -17584,7 +18749,7 @@
       <w:r>
         <w:t xml:space="preserve"> </w:t>
       </w:r>
-      <w:hyperlink r:id="rId310">
+      <w:hyperlink r:id="rId335">
         <w:r>
           <w:rPr>
             <w:rStyle w:val="Hyperlink"/>
@@ -17596,8 +18761,8 @@
         <w:t xml:space="preserve">.</w:t>
       </w:r>
     </w:p>
-    <w:bookmarkEnd w:id="311"/>
-    <w:bookmarkStart w:id="313" w:name="ref-oh_organ_2023"/>
+    <w:bookmarkEnd w:id="336"/>
+    <w:bookmarkStart w:id="338" w:name="ref-oh_organ_2023"/>
     <w:p>
       <w:pPr>
         <w:pStyle w:val="Bibliography"/>
@@ -17630,7 +18795,7 @@
       <w:r>
         <w:t xml:space="preserve"> </w:t>
       </w:r>
-      <w:hyperlink r:id="rId312">
+      <w:hyperlink r:id="rId337">
         <w:r>
           <w:rPr>
             <w:rStyle w:val="Hyperlink"/>
@@ -17642,8 +18807,8 @@
         <w:t xml:space="preserve">.</w:t>
       </w:r>
     </w:p>
-    <w:bookmarkEnd w:id="313"/>
-    <w:bookmarkStart w:id="315" w:name="ref-oren_proving_2023"/>
+    <w:bookmarkEnd w:id="338"/>
+    <w:bookmarkStart w:id="340" w:name="ref-oren_proving_2023"/>
     <w:p>
       <w:pPr>
         <w:pStyle w:val="Bibliography"/>
@@ -17717,7 +18882,7 @@
       <w:r>
         <w:t xml:space="preserve"> </w:t>
       </w:r>
-      <w:hyperlink r:id="rId314">
+      <w:hyperlink r:id="rId339">
         <w:r>
           <w:rPr>
             <w:rStyle w:val="Hyperlink"/>
@@ -17729,8 +18894,8 @@
         <w:t xml:space="preserve">.</w:t>
       </w:r>
     </w:p>
-    <w:bookmarkEnd w:id="315"/>
-    <w:bookmarkStart w:id="317" w:name="ref-pei_deepfake_2024"/>
+    <w:bookmarkEnd w:id="340"/>
+    <w:bookmarkStart w:id="342" w:name="ref-pei_deepfake_2024"/>
     <w:p>
       <w:pPr>
         <w:pStyle w:val="Bibliography"/>
@@ -17801,7 +18966,7 @@
       <w:r>
         <w:t xml:space="preserve"> </w:t>
       </w:r>
-      <w:hyperlink r:id="rId316">
+      <w:hyperlink r:id="rId341">
         <w:r>
           <w:rPr>
             <w:rStyle w:val="Hyperlink"/>
@@ -17813,8 +18978,8 @@
         <w:t xml:space="preserve">.</w:t>
       </w:r>
     </w:p>
-    <w:bookmarkEnd w:id="317"/>
-    <w:bookmarkStart w:id="319" w:name="ref-qian_merge_2023"/>
+    <w:bookmarkEnd w:id="342"/>
+    <w:bookmarkStart w:id="344" w:name="ref-qian_merge_2023"/>
     <w:p>
       <w:pPr>
         <w:pStyle w:val="Bibliography"/>
@@ -17912,7 +19077,7 @@
       <w:r>
         <w:t xml:space="preserve"> </w:t>
       </w:r>
-      <w:hyperlink r:id="rId318">
+      <w:hyperlink r:id="rId343">
         <w:r>
           <w:rPr>
             <w:rStyle w:val="Hyperlink"/>
@@ -17924,8 +19089,8 @@
         <w:t xml:space="preserve">.</w:t>
       </w:r>
     </w:p>
-    <w:bookmarkEnd w:id="319"/>
-    <w:bookmarkStart w:id="321" w:name="ref-qiu_towards_2024"/>
+    <w:bookmarkEnd w:id="344"/>
+    <w:bookmarkStart w:id="346" w:name="ref-qiu_towards_2024"/>
     <w:p>
       <w:pPr>
         <w:pStyle w:val="Bibliography"/>
@@ -17987,7 +19152,7 @@
       <w:r>
         <w:t xml:space="preserve"> </w:t>
       </w:r>
-      <w:hyperlink r:id="rId320">
+      <w:hyperlink r:id="rId345">
         <w:r>
           <w:rPr>
             <w:rStyle w:val="Hyperlink"/>
@@ -17999,8 +19164,8 @@
         <w:t xml:space="preserve">.</w:t>
       </w:r>
     </w:p>
-    <w:bookmarkEnd w:id="321"/>
-    <w:bookmarkStart w:id="323" w:name="ref-raji_fallacy_2022"/>
+    <w:bookmarkEnd w:id="346"/>
+    <w:bookmarkStart w:id="348" w:name="ref-raji_fallacy_2022"/>
     <w:p>
       <w:pPr>
         <w:pStyle w:val="Bibliography"/>
@@ -18161,7 +19326,7 @@
       <w:r>
         <w:t xml:space="preserve"> </w:t>
       </w:r>
-      <w:hyperlink r:id="rId322">
+      <w:hyperlink r:id="rId347">
         <w:r>
           <w:rPr>
             <w:rStyle w:val="Hyperlink"/>
@@ -18173,8 +19338,8 @@
         <w:t xml:space="preserve">.</w:t>
       </w:r>
     </w:p>
-    <w:bookmarkEnd w:id="323"/>
-    <w:bookmarkStart w:id="325" w:name="ref-rao_assessing_2023"/>
+    <w:bookmarkEnd w:id="348"/>
+    <w:bookmarkStart w:id="350" w:name="ref-rao_assessing_2023"/>
     <w:p>
       <w:pPr>
         <w:pStyle w:val="Bibliography"/>
@@ -18285,7 +19450,7 @@
       <w:r>
         <w:t xml:space="preserve"> </w:t>
       </w:r>
-      <w:hyperlink r:id="rId324">
+      <w:hyperlink r:id="rId349">
         <w:r>
           <w:rPr>
             <w:rStyle w:val="Hyperlink"/>
@@ -18297,8 +19462,8 @@
         <w:t xml:space="preserve">.</w:t>
       </w:r>
     </w:p>
-    <w:bookmarkEnd w:id="325"/>
-    <w:bookmarkStart w:id="327" w:name="ref-romera-paredes_mathematical_2024"/>
+    <w:bookmarkEnd w:id="350"/>
+    <w:bookmarkStart w:id="352" w:name="ref-romera-paredes_mathematical_2024"/>
     <w:p>
       <w:pPr>
         <w:pStyle w:val="Bibliography"/>
@@ -18331,7 +19496,7 @@
       <w:r>
         <w:t xml:space="preserve"> </w:t>
       </w:r>
-      <w:hyperlink r:id="rId326">
+      <w:hyperlink r:id="rId351">
         <w:r>
           <w:rPr>
             <w:rStyle w:val="Hyperlink"/>
@@ -18343,8 +19508,8 @@
         <w:t xml:space="preserve">.</w:t>
       </w:r>
     </w:p>
-    <w:bookmarkEnd w:id="327"/>
-    <w:bookmarkStart w:id="329" w:name="ref-rottger_political_2024"/>
+    <w:bookmarkEnd w:id="352"/>
+    <w:bookmarkStart w:id="354" w:name="ref-rottger_political_2024"/>
     <w:p>
       <w:pPr>
         <w:pStyle w:val="Bibliography"/>
@@ -18469,7 +19634,7 @@
       <w:r>
         <w:t xml:space="preserve"> </w:t>
       </w:r>
-      <w:hyperlink r:id="rId328">
+      <w:hyperlink r:id="rId353">
         <w:r>
           <w:rPr>
             <w:rStyle w:val="Hyperlink"/>
@@ -18481,8 +19646,8 @@
         <w:t xml:space="preserve">.</w:t>
       </w:r>
     </w:p>
-    <w:bookmarkEnd w:id="329"/>
-    <w:bookmarkStart w:id="331" w:name="ref-rozado_political_2023"/>
+    <w:bookmarkEnd w:id="354"/>
+    <w:bookmarkStart w:id="356" w:name="ref-rozado_political_2023"/>
     <w:p>
       <w:pPr>
         <w:pStyle w:val="Bibliography"/>
@@ -18542,7 +19707,7 @@
       <w:r>
         <w:t xml:space="preserve"> </w:t>
       </w:r>
-      <w:hyperlink r:id="rId330">
+      <w:hyperlink r:id="rId355">
         <w:r>
           <w:rPr>
             <w:rStyle w:val="Hyperlink"/>
@@ -18554,8 +19719,8 @@
         <w:t xml:space="preserve">.</w:t>
       </w:r>
     </w:p>
-    <w:bookmarkEnd w:id="331"/>
-    <w:bookmarkStart w:id="333" w:name="ref-rozado_political_2024"/>
+    <w:bookmarkEnd w:id="356"/>
+    <w:bookmarkStart w:id="358" w:name="ref-rozado_political_2024"/>
     <w:p>
       <w:pPr>
         <w:pStyle w:val="Bibliography"/>
@@ -18605,7 +19770,7 @@
       <w:r>
         <w:t xml:space="preserve"> </w:t>
       </w:r>
-      <w:hyperlink r:id="rId332">
+      <w:hyperlink r:id="rId357">
         <w:r>
           <w:rPr>
             <w:rStyle w:val="Hyperlink"/>
@@ -18617,8 +19782,8 @@
         <w:t xml:space="preserve">.</w:t>
       </w:r>
     </w:p>
-    <w:bookmarkEnd w:id="333"/>
-    <w:bookmarkStart w:id="335" w:name="ref-saab_capabilities_2024"/>
+    <w:bookmarkEnd w:id="358"/>
+    <w:bookmarkStart w:id="360" w:name="ref-saab_capabilities_2024"/>
     <w:p>
       <w:pPr>
         <w:pStyle w:val="Bibliography"/>
@@ -18668,7 +19833,7 @@
       <w:r>
         <w:t xml:space="preserve"> </w:t>
       </w:r>
-      <w:hyperlink r:id="rId334">
+      <w:hyperlink r:id="rId359">
         <w:r>
           <w:rPr>
             <w:rStyle w:val="Hyperlink"/>
@@ -18680,8 +19845,8 @@
         <w:t xml:space="preserve">.</w:t>
       </w:r>
     </w:p>
-    <w:bookmarkEnd w:id="335"/>
-    <w:bookmarkStart w:id="337" w:name="ref-sastry_computing_2024"/>
+    <w:bookmarkEnd w:id="360"/>
+    <w:bookmarkStart w:id="362" w:name="ref-sastry_computing_2024"/>
     <w:p>
       <w:pPr>
         <w:pStyle w:val="Bibliography"/>
@@ -18743,7 +19908,7 @@
       <w:r>
         <w:t xml:space="preserve"> </w:t>
       </w:r>
-      <w:hyperlink r:id="rId336">
+      <w:hyperlink r:id="rId361">
         <w:r>
           <w:rPr>
             <w:rStyle w:val="Hyperlink"/>
@@ -18755,8 +19920,8 @@
         <w:t xml:space="preserve">.</w:t>
       </w:r>
     </w:p>
-    <w:bookmarkEnd w:id="337"/>
-    <w:bookmarkStart w:id="339" w:name="ref-shumailov_curse_2023"/>
+    <w:bookmarkEnd w:id="362"/>
+    <w:bookmarkStart w:id="364" w:name="ref-shumailov_curse_2023"/>
     <w:p>
       <w:pPr>
         <w:pStyle w:val="Bibliography"/>
@@ -18845,7 +20010,7 @@
       <w:r>
         <w:t xml:space="preserve"> </w:t>
       </w:r>
-      <w:hyperlink r:id="rId338">
+      <w:hyperlink r:id="rId363">
         <w:r>
           <w:rPr>
             <w:rStyle w:val="Hyperlink"/>
@@ -18857,8 +20022,8 @@
         <w:t xml:space="preserve">.</w:t>
       </w:r>
     </w:p>
-    <w:bookmarkEnd w:id="339"/>
-    <w:bookmarkStart w:id="341" w:name="ref-singhal_large_2023"/>
+    <w:bookmarkEnd w:id="364"/>
+    <w:bookmarkStart w:id="366" w:name="ref-singhal_large_2023"/>
     <w:p>
       <w:pPr>
         <w:pStyle w:val="Bibliography"/>
@@ -18891,7 +20056,7 @@
       <w:r>
         <w:t xml:space="preserve"> </w:t>
       </w:r>
-      <w:hyperlink r:id="rId340">
+      <w:hyperlink r:id="rId365">
         <w:r>
           <w:rPr>
             <w:rStyle w:val="Hyperlink"/>
@@ -18903,8 +20068,8 @@
         <w:t xml:space="preserve">.</w:t>
       </w:r>
     </w:p>
-    <w:bookmarkEnd w:id="341"/>
-    <w:bookmarkStart w:id="343" w:name="ref-sun_artificial_2023"/>
+    <w:bookmarkEnd w:id="366"/>
+    <w:bookmarkStart w:id="368" w:name="ref-sun_artificial_2023"/>
     <w:p>
       <w:pPr>
         <w:pStyle w:val="Bibliography"/>
@@ -18937,7 +20102,7 @@
       <w:r>
         <w:t xml:space="preserve"> </w:t>
       </w:r>
-      <w:hyperlink r:id="rId342">
+      <w:hyperlink r:id="rId367">
         <w:r>
           <w:rPr>
             <w:rStyle w:val="Hyperlink"/>
@@ -18949,8 +20114,8 @@
         <w:t xml:space="preserve">.</w:t>
       </w:r>
     </w:p>
-    <w:bookmarkEnd w:id="343"/>
-    <w:bookmarkStart w:id="345" w:name="ref-tian_spreadsheetllm_2024"/>
+    <w:bookmarkEnd w:id="368"/>
+    <w:bookmarkStart w:id="370" w:name="ref-tian_spreadsheetllm_2024"/>
     <w:p>
       <w:pPr>
         <w:pStyle w:val="Bibliography"/>
@@ -19018,7 +20183,7 @@
       <w:r>
         <w:t xml:space="preserve"> </w:t>
       </w:r>
-      <w:hyperlink r:id="rId344">
+      <w:hyperlink r:id="rId369">
         <w:r>
           <w:rPr>
             <w:rStyle w:val="Hyperlink"/>
@@ -19030,8 +20195,8 @@
         <w:t xml:space="preserve">.</w:t>
       </w:r>
     </w:p>
-    <w:bookmarkEnd w:id="345"/>
-    <w:bookmarkStart w:id="347" w:name="ref-tu_towards_2024"/>
+    <w:bookmarkEnd w:id="370"/>
+    <w:bookmarkStart w:id="372" w:name="ref-tu_towards_2024"/>
     <w:p>
       <w:pPr>
         <w:pStyle w:val="Bibliography"/>
@@ -19069,7 +20234,7 @@
       <w:r>
         <w:t xml:space="preserve"> </w:t>
       </w:r>
-      <w:hyperlink r:id="rId346">
+      <w:hyperlink r:id="rId371">
         <w:r>
           <w:rPr>
             <w:rStyle w:val="Hyperlink"/>
@@ -19081,8 +20246,8 @@
         <w:t xml:space="preserve">.</w:t>
       </w:r>
     </w:p>
-    <w:bookmarkEnd w:id="347"/>
-    <w:bookmarkStart w:id="349" w:name="ref-udandarao_no_2024"/>
+    <w:bookmarkEnd w:id="372"/>
+    <w:bookmarkStart w:id="374" w:name="ref-udandarao_no_2024"/>
     <w:p>
       <w:pPr>
         <w:pStyle w:val="Bibliography"/>
@@ -19183,7 +20348,7 @@
       <w:r>
         <w:t xml:space="preserve"> </w:t>
       </w:r>
-      <w:hyperlink r:id="rId348">
+      <w:hyperlink r:id="rId373">
         <w:r>
           <w:rPr>
             <w:rStyle w:val="Hyperlink"/>
@@ -19195,8 +20360,8 @@
         <w:t xml:space="preserve">.</w:t>
       </w:r>
     </w:p>
-    <w:bookmarkEnd w:id="349"/>
-    <w:bookmarkStart w:id="351" w:name="ref-villalobos_will_2022"/>
+    <w:bookmarkEnd w:id="374"/>
+    <w:bookmarkStart w:id="376" w:name="ref-villalobos_will_2022"/>
     <w:p>
       <w:pPr>
         <w:pStyle w:val="Bibliography"/>
@@ -19246,7 +20411,7 @@
       <w:r>
         <w:t xml:space="preserve"> </w:t>
       </w:r>
-      <w:hyperlink r:id="rId350">
+      <w:hyperlink r:id="rId375">
         <w:r>
           <w:rPr>
             <w:rStyle w:val="Hyperlink"/>
@@ -19258,8 +20423,8 @@
         <w:t xml:space="preserve">.</w:t>
       </w:r>
     </w:p>
-    <w:bookmarkEnd w:id="351"/>
-    <w:bookmarkStart w:id="353" w:name="ref-wang_sam-octa_2023"/>
+    <w:bookmarkEnd w:id="376"/>
+    <w:bookmarkStart w:id="378" w:name="ref-wang_sam-octa_2023"/>
     <w:p>
       <w:pPr>
         <w:pStyle w:val="Bibliography"/>
@@ -19375,7 +20540,7 @@
       <w:r>
         <w:t xml:space="preserve"> </w:t>
       </w:r>
-      <w:hyperlink r:id="rId352">
+      <w:hyperlink r:id="rId377">
         <w:r>
           <w:rPr>
             <w:rStyle w:val="Hyperlink"/>
@@ -19387,8 +20552,8 @@
         <w:t xml:space="preserve">.</w:t>
       </w:r>
     </w:p>
-    <w:bookmarkEnd w:id="353"/>
-    <w:bookmarkStart w:id="355" w:name="ref-wei_chain--thought_2023"/>
+    <w:bookmarkEnd w:id="378"/>
+    <w:bookmarkStart w:id="380" w:name="ref-wei_chain--thought_2023"/>
     <w:p>
       <w:pPr>
         <w:pStyle w:val="Bibliography"/>
@@ -19459,7 +20624,7 @@
       <w:r>
         <w:t xml:space="preserve"> </w:t>
       </w:r>
-      <w:hyperlink r:id="rId354">
+      <w:hyperlink r:id="rId379">
         <w:r>
           <w:rPr>
             <w:rStyle w:val="Hyperlink"/>
@@ -19471,8 +20636,8 @@
         <w:t xml:space="preserve">.</w:t>
       </w:r>
     </w:p>
-    <w:bookmarkEnd w:id="355"/>
-    <w:bookmarkStart w:id="357" w:name="ref-wei_long-form_2024"/>
+    <w:bookmarkEnd w:id="380"/>
+    <w:bookmarkStart w:id="382" w:name="ref-wei_long-form_2024"/>
     <w:p>
       <w:pPr>
         <w:pStyle w:val="Bibliography"/>
@@ -19495,7 +20660,7 @@
       <w:r>
         <w:t xml:space="preserve"> </w:t>
       </w:r>
-      <w:hyperlink r:id="rId356">
+      <w:hyperlink r:id="rId381">
         <w:r>
           <w:rPr>
             <w:rStyle w:val="Hyperlink"/>
@@ -19507,8 +20672,8 @@
         <w:t xml:space="preserve">.</w:t>
       </w:r>
     </w:p>
-    <w:bookmarkEnd w:id="357"/>
-    <w:bookmarkStart w:id="359" w:name="ref-weiss_what_2024"/>
+    <w:bookmarkEnd w:id="382"/>
+    <w:bookmarkStart w:id="384" w:name="ref-weiss_what_2024"/>
     <w:p>
       <w:pPr>
         <w:pStyle w:val="Bibliography"/>
@@ -19597,7 +20762,7 @@
       <w:r>
         <w:t xml:space="preserve"> </w:t>
       </w:r>
-      <w:hyperlink r:id="rId358">
+      <w:hyperlink r:id="rId383">
         <w:r>
           <w:rPr>
             <w:rStyle w:val="Hyperlink"/>
@@ -19609,8 +20774,8 @@
         <w:t xml:space="preserve">.</w:t>
       </w:r>
     </w:p>
-    <w:bookmarkEnd w:id="359"/>
-    <w:bookmarkStart w:id="361" w:name="ref-wendler_llamas_2024"/>
+    <w:bookmarkEnd w:id="384"/>
+    <w:bookmarkStart w:id="386" w:name="ref-wendler_llamas_2024"/>
     <w:p>
       <w:pPr>
         <w:pStyle w:val="Bibliography"/>
@@ -19705,7 +20870,7 @@
       <w:r>
         <w:t xml:space="preserve"> </w:t>
       </w:r>
-      <w:hyperlink r:id="rId360">
+      <w:hyperlink r:id="rId385">
         <w:r>
           <w:rPr>
             <w:rStyle w:val="Hyperlink"/>
@@ -19717,8 +20882,8 @@
         <w:t xml:space="preserve">.</w:t>
       </w:r>
     </w:p>
-    <w:bookmarkEnd w:id="361"/>
-    <w:bookmarkStart w:id="363" w:name="ref-wornow_shaky_2023"/>
+    <w:bookmarkEnd w:id="386"/>
+    <w:bookmarkStart w:id="388" w:name="ref-wornow_shaky_2023"/>
     <w:p>
       <w:pPr>
         <w:pStyle w:val="Bibliography"/>
@@ -19751,7 +20916,7 @@
       <w:r>
         <w:t xml:space="preserve"> </w:t>
       </w:r>
-      <w:hyperlink r:id="rId362">
+      <w:hyperlink r:id="rId387">
         <w:r>
           <w:rPr>
             <w:rStyle w:val="Hyperlink"/>
@@ -19763,8 +20928,8 @@
         <w:t xml:space="preserve">.</w:t>
       </w:r>
     </w:p>
-    <w:bookmarkEnd w:id="363"/>
-    <w:bookmarkStart w:id="365" w:name="ref-yiu_transmission_2023"/>
+    <w:bookmarkEnd w:id="388"/>
+    <w:bookmarkStart w:id="390" w:name="ref-yiu_transmission_2023"/>
     <w:p>
       <w:pPr>
         <w:pStyle w:val="Bibliography"/>
@@ -19914,7 +21079,7 @@
       <w:r>
         <w:t xml:space="preserve"> </w:t>
       </w:r>
-      <w:hyperlink r:id="rId364">
+      <w:hyperlink r:id="rId389">
         <w:r>
           <w:rPr>
             <w:rStyle w:val="Hyperlink"/>
@@ -19926,8 +21091,8 @@
         <w:t xml:space="preserve">.</w:t>
       </w:r>
     </w:p>
-    <w:bookmarkEnd w:id="365"/>
-    <w:bookmarkStart w:id="367" w:name="ref-yu_evaluating_2023"/>
+    <w:bookmarkEnd w:id="390"/>
+    <w:bookmarkStart w:id="392" w:name="ref-yu_evaluating_2023"/>
     <w:p>
       <w:pPr>
         <w:pStyle w:val="Bibliography"/>
@@ -19969,7 +21134,7 @@
       <w:r>
         <w:t xml:space="preserve"> </w:t>
       </w:r>
-      <w:hyperlink r:id="rId366">
+      <w:hyperlink r:id="rId391">
         <w:r>
           <w:rPr>
             <w:rStyle w:val="Hyperlink"/>
@@ -19981,8 +21146,8 @@
         <w:t xml:space="preserve">.</w:t>
       </w:r>
     </w:p>
-    <w:bookmarkEnd w:id="367"/>
-    <w:bookmarkStart w:id="369" w:name="ref-zaleski_comprehensiveness_2024"/>
+    <w:bookmarkEnd w:id="392"/>
+    <w:bookmarkStart w:id="394" w:name="ref-zaleski_comprehensiveness_2024"/>
     <w:p>
       <w:pPr>
         <w:pStyle w:val="Bibliography"/>
@@ -20102,7 +21267,7 @@
       <w:r>
         <w:t xml:space="preserve"> </w:t>
       </w:r>
-      <w:hyperlink r:id="rId368">
+      <w:hyperlink r:id="rId393">
         <w:r>
           <w:rPr>
             <w:rStyle w:val="Hyperlink"/>
@@ -20114,8 +21279,8 @@
         <w:t xml:space="preserve">.</w:t>
       </w:r>
     </w:p>
-    <w:bookmarkEnd w:id="369"/>
-    <w:bookmarkStart w:id="371" w:name="ref-zhao_foundation_2024"/>
+    <w:bookmarkEnd w:id="394"/>
+    <w:bookmarkStart w:id="396" w:name="ref-zhao_foundation_2024"/>
     <w:p>
       <w:pPr>
         <w:pStyle w:val="Bibliography"/>
@@ -20145,7 +21310,7 @@
       <w:r>
         <w:t xml:space="preserve"> </w:t>
       </w:r>
-      <w:hyperlink r:id="rId370">
+      <w:hyperlink r:id="rId395">
         <w:r>
           <w:rPr>
             <w:rStyle w:val="Hyperlink"/>
@@ -20157,8 +21322,8 @@
         <w:t xml:space="preserve">.</w:t>
       </w:r>
     </w:p>
-    <w:bookmarkEnd w:id="371"/>
-    <w:bookmarkStart w:id="373" w:name="ref-zhao_clip_2023"/>
+    <w:bookmarkEnd w:id="396"/>
+    <w:bookmarkStart w:id="398" w:name="ref-zhao_clip_2023"/>
     <w:p>
       <w:pPr>
         <w:pStyle w:val="Bibliography"/>
@@ -20226,7 +21391,7 @@
       <w:r>
         <w:t xml:space="preserve"> </w:t>
       </w:r>
-      <w:hyperlink r:id="rId372">
+      <w:hyperlink r:id="rId397">
         <w:r>
           <w:rPr>
             <w:rStyle w:val="Hyperlink"/>
@@ -20238,8 +21403,8 @@
         <w:t xml:space="preserve">.</w:t>
       </w:r>
     </w:p>
-    <w:bookmarkEnd w:id="373"/>
-    <w:bookmarkStart w:id="375" w:name="ref-zheng_natural_2024"/>
+    <w:bookmarkEnd w:id="398"/>
+    <w:bookmarkStart w:id="400" w:name="ref-zheng_natural_2024"/>
     <w:p>
       <w:pPr>
         <w:pStyle w:val="Bibliography"/>
@@ -20313,7 +21478,7 @@
       <w:r>
         <w:t xml:space="preserve"> </w:t>
       </w:r>
-      <w:hyperlink r:id="rId374">
+      <w:hyperlink r:id="rId399">
         <w:r>
           <w:rPr>
             <w:rStyle w:val="Hyperlink"/>
@@ -20325,8 +21490,8 @@
         <w:t xml:space="preserve">.</w:t>
       </w:r>
     </w:p>
-    <w:bookmarkEnd w:id="375"/>
-    <w:bookmarkStart w:id="377" w:name="ref-zhou_webarena_2023"/>
+    <w:bookmarkEnd w:id="400"/>
+    <w:bookmarkStart w:id="402" w:name="ref-zhou_webarena_2023"/>
     <w:p>
       <w:pPr>
         <w:pStyle w:val="Bibliography"/>
@@ -20406,7 +21571,7 @@
       <w:r>
         <w:t xml:space="preserve"> </w:t>
       </w:r>
-      <w:hyperlink r:id="rId376">
+      <w:hyperlink r:id="rId401">
         <w:r>
           <w:rPr>
             <w:rStyle w:val="Hyperlink"/>
@@ -20418,9 +21583,9 @@
         <w:t xml:space="preserve">.</w:t>
       </w:r>
     </w:p>
-    <w:bookmarkEnd w:id="377"/>
-    <w:bookmarkEnd w:id="378"/>
-    <w:bookmarkEnd w:id="379"/>
+    <w:bookmarkEnd w:id="402"/>
+    <w:bookmarkEnd w:id="403"/>
+    <w:bookmarkEnd w:id="404"/>
     <w:sectPr>
       <w:footerReference r:id="rId9" w:type="even"/>
       <w:footerReference r:id="rId10" w:type="default"/>

</xml_diff>